<commit_message>
Working on BG graphs
</commit_message>
<xml_diff>
--- a/Docs/ISMAR 2013/Color Correction-v03 [jdhr].docx
+++ b/Docs/ISMAR 2013/Color Correction-v03 [jdhr].docx
@@ -441,7 +441,7 @@
             <v:stroke joinstyle="miter"/>
             <v:path gradientshapeok="t" o:connecttype="rect"/>
           </v:shapetype>
-          <v:shape id="_x0000_s1034" type="#_x0000_t202" style="position:absolute;left:0;text-align:left;margin-left:3102.45pt;margin-top:0;width:245.7pt;height:161.55pt;z-index:251666432;visibility:visible;mso-height-percent:200;mso-wrap-distance-left:9pt;mso-wrap-distance-top:0;mso-wrap-distance-right:9pt;mso-wrap-distance-bottom:0;mso-position-horizontal:right;mso-position-horizontal-relative:margin;mso-position-vertical:bottom;mso-position-vertical-relative:margin;mso-height-percent:200;mso-width-relative:margin;mso-height-relative:margin;v-text-anchor:top" o:gfxdata="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" stroked="f">
+          <v:shape id="_x0000_s1034" type="#_x0000_t202" style="position:absolute;left:0;text-align:left;margin-left:3296.95pt;margin-top:0;width:245.7pt;height:161.55pt;z-index:251666432;visibility:visible;mso-height-percent:200;mso-wrap-distance-left:9pt;mso-wrap-distance-top:0;mso-wrap-distance-right:9pt;mso-wrap-distance-bottom:0;mso-position-horizontal:right;mso-position-horizontal-relative:margin;mso-position-vertical:bottom;mso-position-vertical-relative:margin;mso-height-percent:200;mso-width-relative:margin;mso-height-relative:margin;v-text-anchor:top" o:gfxdata="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" stroked="f">
             <v:textbox style="mso-next-textbox:#_x0000_s1034;mso-fit-shape-to-text:t">
               <w:txbxContent>
                 <w:p>
@@ -1239,7 +1239,7 @@
           <w:noProof/>
         </w:rPr>
         <w:pict>
-          <v:shape id="_x0000_s1040" type="#_x0000_t202" style="position:absolute;left:0;text-align:left;margin-left:983.25pt;margin-top:0;width:247.85pt;height:142.95pt;z-index:251672576;visibility:visible;mso-wrap-distance-left:9pt;mso-wrap-distance-top:0;mso-wrap-distance-right:9pt;mso-wrap-distance-bottom:0;mso-position-horizontal:right;mso-position-horizontal-relative:margin;mso-position-vertical:top;mso-position-vertical-relative:margin;mso-width-relative:margin;mso-height-relative:margin;v-text-anchor:top" o:gfxdata="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" stroked="f">
+          <v:shape id="_x0000_s1040" type="#_x0000_t202" style="position:absolute;left:0;text-align:left;margin-left:1179.9pt;margin-top:0;width:247.85pt;height:142.95pt;z-index:251672576;visibility:visible;mso-wrap-distance-left:9pt;mso-wrap-distance-top:0;mso-wrap-distance-right:9pt;mso-wrap-distance-bottom:0;mso-position-horizontal:right;mso-position-horizontal-relative:margin;mso-position-vertical:top;mso-position-vertical-relative:margin;mso-width-relative:margin;mso-height-relative:margin;v-text-anchor:top" o:gfxdata="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" stroked="f">
             <v:textbox>
               <w:txbxContent>
                 <w:p>
@@ -2342,7 +2342,7 @@
           <w:noProof/>
         </w:rPr>
         <w:pict>
-          <v:shape id="_x0000_s1032" type="#_x0000_t202" style="position:absolute;left:0;text-align:left;margin-left:1245.75pt;margin-top:0;width:247.6pt;height:165.75pt;z-index:251664384;visibility:visible;mso-wrap-distance-left:9pt;mso-wrap-distance-top:0;mso-wrap-distance-right:9pt;mso-wrap-distance-bottom:0;mso-position-horizontal:right;mso-position-horizontal-relative:margin;mso-position-vertical:bottom;mso-position-vertical-relative:margin;mso-width-relative:margin;mso-height-relative:margin;v-text-anchor:top" o:gfxdata="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" stroked="f">
+          <v:shape id="_x0000_s1032" type="#_x0000_t202" style="position:absolute;left:0;text-align:left;margin-left:1442.15pt;margin-top:0;width:247.6pt;height:165.75pt;z-index:251664384;visibility:visible;mso-wrap-distance-left:9pt;mso-wrap-distance-top:0;mso-wrap-distance-right:9pt;mso-wrap-distance-bottom:0;mso-position-horizontal:right;mso-position-horizontal-relative:margin;mso-position-vertical:bottom;mso-position-vertical-relative:margin;mso-width-relative:margin;mso-height-relative:margin;v-text-anchor:top" o:gfxdata="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" stroked="f">
             <v:textbox style="mso-next-textbox:#_x0000_s1032">
               <w:txbxContent>
                 <w:p>
@@ -2563,7 +2563,7 @@
         </w:rPr>
         <w:lastRenderedPageBreak/>
         <w:pict>
-          <v:shape id="_x0000_s1046" type="#_x0000_t202" style="position:absolute;left:0;text-align:left;margin-left:751.6pt;margin-top:0;width:239.05pt;height:234pt;z-index:251678720;visibility:visible;mso-wrap-distance-left:9pt;mso-wrap-distance-top:0;mso-wrap-distance-right:9pt;mso-wrap-distance-bottom:0;mso-position-horizontal:right;mso-position-horizontal-relative:margin;mso-position-vertical:bottom;mso-position-vertical-relative:margin;mso-width-relative:margin;mso-height-relative:margin;v-text-anchor:top" o:gfxdata="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" stroked="f">
+          <v:shape id="_x0000_s1046" type="#_x0000_t202" style="position:absolute;left:0;text-align:left;margin-left:939.45pt;margin-top:0;width:239.05pt;height:234pt;z-index:251678720;visibility:visible;mso-wrap-distance-left:9pt;mso-wrap-distance-top:0;mso-wrap-distance-right:9pt;mso-wrap-distance-bottom:0;mso-position-horizontal:right;mso-position-horizontal-relative:margin;mso-position-vertical:bottom;mso-position-vertical-relative:margin;mso-width-relative:margin;mso-height-relative:margin;v-text-anchor:top" o:gfxdata="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" stroked="f">
             <v:textbox style="mso-next-textbox:#_x0000_s1046">
               <w:txbxContent>
                 <w:p>
@@ -3403,7 +3403,12 @@
         <w:fldChar w:fldCharType="separate"/>
       </w:r>
       <w:r>
-        <w:t xml:space="preserve">Figure </w:t>
+        <w:t>Figure</w:t>
+      </w:r>
+      <w:bookmarkStart w:id="5" w:name="_GoBack"/>
+      <w:bookmarkEnd w:id="5"/>
+      <w:r>
+        <w:t xml:space="preserve"> </w:t>
       </w:r>
       <w:r>
         <w:rPr>
@@ -4634,8 +4639,8 @@
                     </w:numPr>
                     <w:jc w:val="left"/>
                   </w:pPr>
-                  <w:bookmarkStart w:id="5" w:name="_Ref354256425"/>
-                  <w:bookmarkStart w:id="6" w:name="_Ref354256421"/>
+                  <w:bookmarkStart w:id="6" w:name="_Ref354256425"/>
+                  <w:bookmarkStart w:id="7" w:name="_Ref354256421"/>
                   <w:proofErr w:type="gramStart"/>
                   <w:r>
                     <w:t xml:space="preserve">Figure </w:t>
@@ -4658,7 +4663,7 @@
                   <w:r>
                     <w:fldChar w:fldCharType="end"/>
                   </w:r>
-                  <w:bookmarkEnd w:id="5"/>
+                  <w:bookmarkEnd w:id="6"/>
                   <w:r>
                     <w:t>.</w:t>
                   </w:r>
@@ -4666,7 +4671,7 @@
                   <w:r>
                     <w:t xml:space="preserve"> Background color set in the experimental set-up.</w:t>
                   </w:r>
-                  <w:bookmarkEnd w:id="6"/>
+                  <w:bookmarkEnd w:id="7"/>
                 </w:p>
               </w:txbxContent>
             </v:textbox>
@@ -4772,6 +4777,29 @@
     </w:p>
     <w:p>
       <w:pPr>
+        <w:pStyle w:val="Heading2"/>
+      </w:pPr>
+      <w:r>
+        <w:t>Data Collection</w:t>
+      </w:r>
+    </w:p>
+    <w:p>
+      <w:pPr>
+        <w:pStyle w:val="Heading2"/>
+      </w:pPr>
+      <w:r>
+        <w:t>Results</w:t>
+      </w:r>
+    </w:p>
+    <w:p>
+      <w:pPr>
+        <w:rPr>
+          <w:lang w:val="en-US"/>
+        </w:rPr>
+      </w:pPr>
+    </w:p>
+    <w:p>
+      <w:pPr>
         <w:pStyle w:val="Heading1"/>
       </w:pPr>
       <w:r>
@@ -4779,14 +4807,13 @@
           <w:noProof/>
         </w:rPr>
         <w:pict>
-          <v:shape id="_x0000_s1043" type="#_x0000_t202" style="position:absolute;left:0;text-align:left;margin-left:759.6pt;margin-top:0;width:241.1pt;height:77.1pt;z-index:251676672;visibility:visible;mso-wrap-distance-left:9pt;mso-wrap-distance-top:0;mso-wrap-distance-right:9pt;mso-wrap-distance-bottom:0;mso-position-horizontal:right;mso-position-horizontal-relative:margin;mso-position-vertical:top;mso-position-vertical-relative:margin;mso-width-relative:margin;mso-height-relative:margin;v-text-anchor:top" o:gfxdata="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" stroked="f">
+          <v:shape id="_x0000_s1043" type="#_x0000_t202" style="position:absolute;left:0;text-align:left;margin-left:949.5pt;margin-top:0;width:241.1pt;height:77.1pt;z-index:251676672;visibility:visible;mso-wrap-distance-left:9pt;mso-wrap-distance-top:0;mso-wrap-distance-right:9pt;mso-wrap-distance-bottom:0;mso-position-horizontal:right;mso-position-horizontal-relative:margin;mso-position-vertical:top;mso-position-vertical-relative:margin;mso-width-relative:margin;mso-height-relative:margin;v-text-anchor:top" o:gfxdata="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" stroked="f">
             <v:textbox style="mso-next-textbox:#_x0000_s1043">
               <w:txbxContent>
                 <w:p>
                   <w:pPr>
                     <w:keepNext/>
                   </w:pPr>
-                  <w:bookmarkStart w:id="7" w:name="_GoBack"/>
                   <w:r>
                     <w:rPr>
                       <w:noProof/>
@@ -4834,7 +4861,6 @@
                       </wp:inline>
                     </w:drawing>
                   </w:r>
-                  <w:bookmarkEnd w:id="7"/>
                 </w:p>
                 <w:p>
                   <w:pPr>
@@ -5637,6 +5663,7 @@
       <w:bookmarkStart w:id="19" w:name="_Ref354248406"/>
       <w:proofErr w:type="spellStart"/>
       <w:r>
+        <w:lastRenderedPageBreak/>
         <w:t>Inami</w:t>
       </w:r>
       <w:proofErr w:type="spellEnd"/>
@@ -5850,11 +5877,7 @@
         <w:t>, E</w:t>
       </w:r>
       <w:r>
-        <w:t xml:space="preserve">. 2003. An Occlusion-Capable Optical See-through Head Mount Display </w:t>
-      </w:r>
-      <w:r>
-        <w:lastRenderedPageBreak/>
-        <w:t>for Supporting Co-located Collaboration. In Proc</w:t>
+        <w:t>. 2003. An Occlusion-Capable Optical See-through Head Mount Display for Supporting Co-located Collaboration. In Proc</w:t>
       </w:r>
       <w:r>
         <w:t>. ISMAR '03</w:t>
@@ -7657,7 +7680,7 @@
   <w:style w:type="paragraph" w:default="1" w:styleId="Normal">
     <w:name w:val="Normal"/>
     <w:qFormat/>
-    <w:rsid w:val="00754596"/>
+    <w:rsid w:val="00244B46"/>
     <w:pPr>
       <w:spacing w:after="200" w:line="276" w:lineRule="auto"/>
     </w:pPr>
@@ -7878,7 +7901,7 @@
     <w:uiPriority w:val="1"/>
     <w:semiHidden/>
     <w:unhideWhenUsed/>
-    <w:rsid w:val="00754596"/>
+    <w:rsid w:val="00244B46"/>
   </w:style>
   <w:style w:type="table" w:default="1" w:styleId="TableNormal">
     <w:name w:val="Normal Table"/>
@@ -7900,7 +7923,7 @@
     <w:uiPriority w:val="99"/>
     <w:semiHidden/>
     <w:unhideWhenUsed/>
-    <w:rsid w:val="00754596"/>
+    <w:rsid w:val="00244B46"/>
   </w:style>
   <w:style w:type="paragraph" w:styleId="Title">
     <w:name w:val="Title"/>
@@ -8857,7 +8880,7 @@
 </file>
 
 <file path=customXml/itemProps1.xml><?xml version="1.0" encoding="utf-8"?>
-<ds:datastoreItem xmlns:ds="http://schemas.openxmlformats.org/officeDocument/2006/customXml" ds:itemID="{E2AFCBBD-66CB-45B6-83CA-93F4E854BEFA}">
+<ds:datastoreItem xmlns:ds="http://schemas.openxmlformats.org/officeDocument/2006/customXml" ds:itemID="{B9C00F47-859C-415A-A1C7-0D337ECD01F6}">
   <ds:schemaRefs>
     <ds:schemaRef ds:uri="http://schemas.openxmlformats.org/officeDocument/2006/bibliography"/>
   </ds:schemaRefs>

</xml_diff>

<commit_message>
Plotter AB and content in the paper
</commit_message>
<xml_diff>
--- a/Docs/ISMAR 2013/Color Correction-v03 [jdhr].docx
+++ b/Docs/ISMAR 2013/Color Correction-v03 [jdhr].docx
@@ -441,7 +441,7 @@
             <v:stroke joinstyle="miter"/>
             <v:path gradientshapeok="t" o:connecttype="rect"/>
           </v:shapetype>
-          <v:shape id="_x0000_s1034" type="#_x0000_t202" style="position:absolute;left:0;text-align:left;margin-left:3685.95pt;margin-top:0;width:245.7pt;height:161.55pt;z-index:251666432;visibility:visible;mso-height-percent:200;mso-wrap-distance-left:9pt;mso-wrap-distance-top:0;mso-wrap-distance-right:9pt;mso-wrap-distance-bottom:0;mso-position-horizontal:right;mso-position-horizontal-relative:margin;mso-position-vertical:bottom;mso-position-vertical-relative:margin;mso-height-percent:200;mso-width-relative:margin;mso-height-relative:margin;v-text-anchor:top" o:gfxdata="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" stroked="f">
+          <v:shape id="_x0000_s1034" type="#_x0000_t202" style="position:absolute;left:0;text-align:left;margin-left:3880.45pt;margin-top:0;width:245.7pt;height:161.55pt;z-index:251666432;visibility:visible;mso-height-percent:200;mso-wrap-distance-left:9pt;mso-wrap-distance-top:0;mso-wrap-distance-right:9pt;mso-wrap-distance-bottom:0;mso-position-horizontal:right;mso-position-horizontal-relative:margin;mso-position-vertical:bottom;mso-position-vertical-relative:margin;mso-height-percent:200;mso-width-relative:margin;mso-height-relative:margin;v-text-anchor:top" o:gfxdata="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" stroked="f">
             <v:textbox style="mso-next-textbox:#_x0000_s1034;mso-fit-shape-to-text:t">
               <w:txbxContent>
                 <w:p>
@@ -1239,7 +1239,7 @@
           <w:noProof/>
         </w:rPr>
         <w:pict>
-          <v:shape id="_x0000_s1040" type="#_x0000_t202" style="position:absolute;left:0;text-align:left;margin-left:1573.2pt;margin-top:0;width:247.85pt;height:142.95pt;z-index:251672576;visibility:visible;mso-wrap-distance-left:9pt;mso-wrap-distance-top:0;mso-wrap-distance-right:9pt;mso-wrap-distance-bottom:0;mso-position-horizontal:right;mso-position-horizontal-relative:margin;mso-position-vertical:top;mso-position-vertical-relative:margin;mso-width-relative:margin;mso-height-relative:margin;v-text-anchor:top" o:gfxdata="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" stroked="f">
+          <v:shape id="_x0000_s1040" type="#_x0000_t202" style="position:absolute;left:0;text-align:left;margin-left:1769.85pt;margin-top:0;width:247.85pt;height:142.95pt;z-index:251672576;visibility:visible;mso-wrap-distance-left:9pt;mso-wrap-distance-top:0;mso-wrap-distance-right:9pt;mso-wrap-distance-bottom:0;mso-position-horizontal:right;mso-position-horizontal-relative:margin;mso-position-vertical:top;mso-position-vertical-relative:margin;mso-width-relative:margin;mso-height-relative:margin;v-text-anchor:top" o:gfxdata="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" stroked="f">
             <v:textbox>
               <w:txbxContent>
                 <w:p>
@@ -2342,7 +2342,7 @@
           <w:noProof/>
         </w:rPr>
         <w:pict>
-          <v:shape id="_x0000_s1032" type="#_x0000_t202" style="position:absolute;left:0;text-align:left;margin-left:1834.95pt;margin-top:0;width:247.6pt;height:165.75pt;z-index:251664384;visibility:visible;mso-wrap-distance-left:9pt;mso-wrap-distance-top:0;mso-wrap-distance-right:9pt;mso-wrap-distance-bottom:0;mso-position-horizontal:right;mso-position-horizontal-relative:margin;mso-position-vertical:bottom;mso-position-vertical-relative:margin;mso-width-relative:margin;mso-height-relative:margin;v-text-anchor:top" o:gfxdata="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" stroked="f">
+          <v:shape id="_x0000_s1032" type="#_x0000_t202" style="position:absolute;left:0;text-align:left;margin-left:2031.35pt;margin-top:0;width:247.6pt;height:165.75pt;z-index:251664384;visibility:visible;mso-wrap-distance-left:9pt;mso-wrap-distance-top:0;mso-wrap-distance-right:9pt;mso-wrap-distance-bottom:0;mso-position-horizontal:right;mso-position-horizontal-relative:margin;mso-position-vertical:bottom;mso-position-vertical-relative:margin;mso-width-relative:margin;mso-height-relative:margin;v-text-anchor:top" o:gfxdata="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" stroked="f">
             <v:textbox style="mso-next-textbox:#_x0000_s1032">
               <w:txbxContent>
                 <w:p>
@@ -2563,7 +2563,7 @@
         </w:rPr>
         <w:lastRenderedPageBreak/>
         <w:pict>
-          <v:shape id="_x0000_s1046" type="#_x0000_t202" style="position:absolute;left:0;text-align:left;margin-left:1315.15pt;margin-top:0;width:239.05pt;height:234pt;z-index:251678720;visibility:visible;mso-wrap-distance-left:9pt;mso-wrap-distance-top:0;mso-wrap-distance-right:9pt;mso-wrap-distance-bottom:0;mso-position-horizontal:right;mso-position-horizontal-relative:margin;mso-position-vertical:bottom;mso-position-vertical-relative:margin;mso-width-relative:margin;mso-height-relative:margin;v-text-anchor:top" o:gfxdata="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" stroked="f">
+          <v:shape id="_x0000_s1046" type="#_x0000_t202" style="position:absolute;left:0;text-align:left;margin-left:1503pt;margin-top:0;width:239.05pt;height:234pt;z-index:251678720;visibility:visible;mso-wrap-distance-left:9pt;mso-wrap-distance-top:0;mso-wrap-distance-right:9pt;mso-wrap-distance-bottom:0;mso-position-horizontal:right;mso-position-horizontal-relative:margin;mso-position-vertical:bottom;mso-position-vertical-relative:margin;mso-width-relative:margin;mso-height-relative:margin;v-text-anchor:top" o:gfxdata="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" stroked="f">
             <v:textbox style="mso-next-textbox:#_x0000_s1046">
               <w:txbxContent>
                 <w:p>
@@ -3656,6 +3656,7 @@
     <w:p>
       <w:pPr>
         <w:pStyle w:val="Text"/>
+        <w:ind w:firstLine="0"/>
       </w:pPr>
     </w:p>
     <w:p>
@@ -3729,48 +3730,50 @@
         <w:pStyle w:val="Text"/>
         <w:ind w:firstLine="0"/>
       </w:pPr>
-    </w:p>
-    <w:p>
-      <w:pPr>
-        <w:pStyle w:val="Text"/>
-        <w:ind w:firstLine="0"/>
-      </w:pPr>
-    </w:p>
-    <w:p>
-      <w:pPr>
-        <w:pStyle w:val="Text"/>
-        <w:ind w:firstLine="0"/>
-      </w:pPr>
-    </w:p>
-    <w:p>
-      <w:pPr>
-        <w:pStyle w:val="Text"/>
-        <w:ind w:firstLine="0"/>
-      </w:pPr>
       <w:r>
         <w:pict>
-          <v:shape id="_x0000_s1052" type="#_x0000_t202" style="width:227.6pt;height:141.2pt;visibility:visible;mso-left-percent:-10001;mso-top-percent:-10001;mso-wrap-distance-left:9pt;mso-wrap-distance-top:0;mso-wrap-distance-right:9pt;mso-wrap-distance-bottom:0;mso-position-horizontal:absolute;mso-position-horizontal-relative:char;mso-position-vertical:absolute;mso-position-vertical-relative:line;mso-left-percent:-10001;mso-top-percent:-10001;mso-width-relative:margin;mso-height-relative:margin;v-text-anchor:top" o:gfxdata="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" stroked="f">
+          <v:shape id="_x0000_s1052" type="#_x0000_t202" style="width:239.6pt;height:119.9pt;visibility:visible;mso-left-percent:-10001;mso-top-percent:-10001;mso-wrap-distance-left:9pt;mso-wrap-distance-top:0;mso-wrap-distance-right:9pt;mso-wrap-distance-bottom:0;mso-position-horizontal:absolute;mso-position-horizontal-relative:char;mso-position-vertical:absolute;mso-position-vertical-relative:line;mso-left-percent:-10001;mso-top-percent:-10001;mso-width-relative:margin;mso-height-relative:margin;v-text-anchor:top" o:gfxdata="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" stroked="f">
             <v:textbox>
               <w:txbxContent>
                 <w:tbl>
                   <w:tblPr>
                     <w:tblStyle w:val="TableGrid"/>
-                    <w:tblW w:w="4503" w:type="dxa"/>
+                    <w:tblW w:w="4644" w:type="dxa"/>
                     <w:tblLook w:val="04A0" w:firstRow="1" w:lastRow="0" w:firstColumn="1" w:lastColumn="0" w:noHBand="0" w:noVBand="1"/>
                   </w:tblPr>
                   <w:tblGrid>
-                    <w:gridCol w:w="1101"/>
-                    <w:gridCol w:w="1134"/>
-                    <w:gridCol w:w="1134"/>
+                    <w:gridCol w:w="413"/>
+                    <w:gridCol w:w="829"/>
+                    <w:gridCol w:w="1276"/>
+                    <w:gridCol w:w="992"/>
                     <w:gridCol w:w="1134"/>
                   </w:tblGrid>
                   <w:tr>
                     <w:trPr>
-                      <w:trHeight w:val="277"/>
+                      <w:cantSplit/>
+                      <w:trHeight w:val="129"/>
                     </w:trPr>
                     <w:tc>
                       <w:tcPr>
-                        <w:tcW w:w="1101" w:type="dxa"/>
+                        <w:tcW w:w="413" w:type="dxa"/>
+                        <w:textDirection w:val="tbRl"/>
+                      </w:tcPr>
+                      <w:p>
+                        <w:pPr>
+                          <w:pStyle w:val="Text"/>
+                          <w:ind w:left="113" w:right="113" w:firstLine="0"/>
+                          <w:rPr>
+                            <w:b/>
+                            <w:color w:val="000000" w:themeColor="text1"/>
+                            <w:sz w:val="16"/>
+                            <w:szCs w:val="16"/>
+                          </w:rPr>
+                        </w:pPr>
+                      </w:p>
+                    </w:tc>
+                    <w:tc>
+                      <w:tcPr>
+                        <w:tcW w:w="829" w:type="dxa"/>
                       </w:tcPr>
                       <w:p>
                         <w:pPr>
@@ -3797,7 +3800,7 @@
                     </w:tc>
                     <w:tc>
                       <w:tcPr>
-                        <w:tcW w:w="1134" w:type="dxa"/>
+                        <w:tcW w:w="1276" w:type="dxa"/>
                       </w:tcPr>
                       <w:p>
                         <w:pPr>
@@ -3822,7 +3825,7 @@
                     </w:tc>
                     <w:tc>
                       <w:tcPr>
-                        <w:tcW w:w="1134" w:type="dxa"/>
+                        <w:tcW w:w="992" w:type="dxa"/>
                       </w:tcPr>
                       <w:p>
                         <w:pPr>
@@ -3873,16 +3876,18 @@
                   </w:tr>
                   <w:tr>
                     <w:trPr>
-                      <w:trHeight w:val="863"/>
+                      <w:cantSplit/>
+                      <w:trHeight w:val="560"/>
                     </w:trPr>
                     <w:tc>
                       <w:tcPr>
-                        <w:tcW w:w="1101" w:type="dxa"/>
+                        <w:tcW w:w="413" w:type="dxa"/>
+                        <w:textDirection w:val="tbRl"/>
                       </w:tcPr>
                       <w:p>
                         <w:pPr>
                           <w:pStyle w:val="Text"/>
-                          <w:ind w:firstLine="0"/>
+                          <w:ind w:left="113" w:right="113" w:firstLine="0"/>
                           <w:rPr>
                             <w:b/>
                             <w:color w:val="000000" w:themeColor="text1"/>
@@ -3897,47 +3902,14 @@
                             <w:sz w:val="16"/>
                             <w:szCs w:val="16"/>
                           </w:rPr>
-                          <w:t>No</w:t>
-                        </w:r>
-                        <w:r>
-                          <w:rPr>
-                            <w:b/>
-                            <w:color w:val="000000" w:themeColor="text1"/>
-                            <w:sz w:val="16"/>
-                            <w:szCs w:val="16"/>
-                          </w:rPr>
-                          <w:t xml:space="preserve"> </w:t>
-                        </w:r>
-                        <w:proofErr w:type="spellStart"/>
-                        <w:r>
-                          <w:rPr>
-                            <w:b/>
-                            <w:color w:val="000000" w:themeColor="text1"/>
-                            <w:sz w:val="16"/>
-                            <w:szCs w:val="16"/>
-                          </w:rPr>
-                          <w:t>B</w:t>
-                        </w:r>
-                        <w:r>
-                          <w:rPr>
-                            <w:b/>
-                            <w:color w:val="000000" w:themeColor="text1"/>
-                            <w:sz w:val="16"/>
-                            <w:szCs w:val="16"/>
-                          </w:rPr>
-                          <w:t>g</w:t>
-                        </w:r>
-                        <w:proofErr w:type="spellEnd"/>
-                        <w:r>
-                          <w:rPr>
-                            <w:b/>
-                            <w:color w:val="000000" w:themeColor="text1"/>
-                            <w:sz w:val="16"/>
-                            <w:szCs w:val="16"/>
-                          </w:rPr>
-                          <w:t xml:space="preserve"> </w:t>
+                          <w:t>No BG</w:t>
                         </w:r>
                       </w:p>
+                    </w:tc>
+                    <w:tc>
+                      <w:tcPr>
+                        <w:tcW w:w="829" w:type="dxa"/>
+                      </w:tcPr>
                       <w:p>
                         <w:pPr>
                           <w:pStyle w:val="Text"/>
@@ -3998,18 +3970,8 @@
                     </w:tc>
                     <w:tc>
                       <w:tcPr>
-                        <w:tcW w:w="1134" w:type="dxa"/>
+                        <w:tcW w:w="1276" w:type="dxa"/>
                       </w:tcPr>
-                      <w:p>
-                        <w:pPr>
-                          <w:pStyle w:val="Text"/>
-                          <w:ind w:firstLine="0"/>
-                          <w:rPr>
-                            <w:sz w:val="16"/>
-                            <w:szCs w:val="16"/>
-                          </w:rPr>
-                        </w:pPr>
-                      </w:p>
                       <w:p>
                         <w:pPr>
                           <w:pStyle w:val="Text"/>
@@ -4064,18 +4026,8 @@
                     </w:tc>
                     <w:tc>
                       <w:tcPr>
-                        <w:tcW w:w="1134" w:type="dxa"/>
+                        <w:tcW w:w="992" w:type="dxa"/>
                       </w:tcPr>
-                      <w:p>
-                        <w:pPr>
-                          <w:pStyle w:val="Text"/>
-                          <w:ind w:firstLine="0"/>
-                          <w:rPr>
-                            <w:sz w:val="16"/>
-                            <w:szCs w:val="16"/>
-                          </w:rPr>
-                        </w:pPr>
-                      </w:p>
                       <w:p>
                         <w:pPr>
                           <w:pStyle w:val="Text"/>
@@ -4141,16 +4093,6 @@
                             <w:szCs w:val="16"/>
                           </w:rPr>
                         </w:pPr>
-                      </w:p>
-                      <w:p>
-                        <w:pPr>
-                          <w:pStyle w:val="Text"/>
-                          <w:ind w:firstLine="0"/>
-                          <w:rPr>
-                            <w:sz w:val="16"/>
-                            <w:szCs w:val="16"/>
-                          </w:rPr>
-                        </w:pPr>
                         <w:r>
                           <w:rPr>
                             <w:sz w:val="16"/>
@@ -4197,16 +4139,18 @@
                   </w:tr>
                   <w:tr>
                     <w:trPr>
+                      <w:cantSplit/>
                       <w:trHeight w:val="501"/>
                     </w:trPr>
                     <w:tc>
                       <w:tcPr>
-                        <w:tcW w:w="1101" w:type="dxa"/>
+                        <w:tcW w:w="413" w:type="dxa"/>
+                        <w:textDirection w:val="tbRl"/>
                       </w:tcPr>
                       <w:p>
                         <w:pPr>
                           <w:pStyle w:val="Text"/>
-                          <w:ind w:firstLine="0"/>
+                          <w:ind w:left="113" w:right="113" w:firstLine="0"/>
                           <w:rPr>
                             <w:b/>
                             <w:color w:val="000000" w:themeColor="text1"/>
@@ -4221,29 +4165,14 @@
                             <w:sz w:val="16"/>
                             <w:szCs w:val="16"/>
                           </w:rPr>
-                          <w:t xml:space="preserve">White </w:t>
-                        </w:r>
-                        <w:proofErr w:type="spellStart"/>
-                        <w:r>
-                          <w:rPr>
-                            <w:b/>
-                            <w:color w:val="000000" w:themeColor="text1"/>
-                            <w:sz w:val="16"/>
-                            <w:szCs w:val="16"/>
-                          </w:rPr>
-                          <w:t>Bg</w:t>
-                        </w:r>
-                        <w:proofErr w:type="spellEnd"/>
-                        <w:r>
-                          <w:rPr>
-                            <w:b/>
-                            <w:color w:val="000000" w:themeColor="text1"/>
-                            <w:sz w:val="16"/>
-                            <w:szCs w:val="16"/>
-                          </w:rPr>
-                          <w:t xml:space="preserve"> </w:t>
+                          <w:t>White</w:t>
                         </w:r>
                       </w:p>
+                    </w:tc>
+                    <w:tc>
+                      <w:tcPr>
+                        <w:tcW w:w="829" w:type="dxa"/>
+                      </w:tcPr>
                       <w:p>
                         <w:pPr>
                           <w:pStyle w:val="Text"/>
@@ -4304,18 +4233,8 @@
                     </w:tc>
                     <w:tc>
                       <w:tcPr>
-                        <w:tcW w:w="1134" w:type="dxa"/>
+                        <w:tcW w:w="1276" w:type="dxa"/>
                       </w:tcPr>
-                      <w:p>
-                        <w:pPr>
-                          <w:pStyle w:val="Text"/>
-                          <w:ind w:firstLine="0"/>
-                          <w:rPr>
-                            <w:sz w:val="16"/>
-                            <w:szCs w:val="16"/>
-                          </w:rPr>
-                        </w:pPr>
-                      </w:p>
                       <w:p>
                         <w:pPr>
                           <w:pStyle w:val="Text"/>
@@ -4370,18 +4289,8 @@
                     </w:tc>
                     <w:tc>
                       <w:tcPr>
-                        <w:tcW w:w="1134" w:type="dxa"/>
+                        <w:tcW w:w="992" w:type="dxa"/>
                       </w:tcPr>
-                      <w:p>
-                        <w:pPr>
-                          <w:pStyle w:val="Text"/>
-                          <w:ind w:firstLine="0"/>
-                          <w:rPr>
-                            <w:sz w:val="16"/>
-                            <w:szCs w:val="16"/>
-                          </w:rPr>
-                        </w:pPr>
-                      </w:p>
                       <w:p>
                         <w:pPr>
                           <w:pStyle w:val="Text"/>
@@ -4447,16 +4356,6 @@
                             <w:szCs w:val="16"/>
                           </w:rPr>
                         </w:pPr>
-                      </w:p>
-                      <w:p>
-                        <w:pPr>
-                          <w:pStyle w:val="Text"/>
-                          <w:ind w:firstLine="0"/>
-                          <w:rPr>
-                            <w:sz w:val="16"/>
-                            <w:szCs w:val="16"/>
-                          </w:rPr>
-                        </w:pPr>
                         <w:r>
                           <w:rPr>
                             <w:sz w:val="16"/>
@@ -4780,11 +4679,7 @@
         <w:t xml:space="preserve"> </w:t>
       </w:r>
       <w:r>
-        <w:t xml:space="preserve">LAB color space into boxes of 5×5×5 – a method </w:t>
-      </w:r>
-      <w:r>
-        <w:lastRenderedPageBreak/>
-        <w:t xml:space="preserve">proposed by </w:t>
+        <w:t xml:space="preserve">LAB color space into boxes of 5×5×5 – a method proposed by </w:t>
       </w:r>
       <w:proofErr w:type="spellStart"/>
       <w:r>
@@ -4855,7 +4750,11 @@
         <w:fldChar w:fldCharType="end"/>
       </w:r>
       <w:r>
-        <w:t xml:space="preserve"> shows the actual CIELAB color space and the binned result.</w:t>
+        <w:t xml:space="preserve"> </w:t>
+      </w:r>
+      <w:r>
+        <w:lastRenderedPageBreak/>
+        <w:t>shows the actual CIELAB color space and the binned result.</w:t>
       </w:r>
       <w:r>
         <w:t xml:space="preserve"> </w:t>
@@ -5334,7 +5233,22 @@
         <w:t>Bradford</w:t>
       </w:r>
       <w:r>
-        <w:t xml:space="preserve"> (BDF)</w:t>
+        <w:t xml:space="preserve"> </w:t>
+      </w:r>
+      <w:r>
+        <w:fldChar w:fldCharType="begin"/>
+      </w:r>
+      <w:r>
+        <w:instrText xml:space="preserve"> REF _Ref354427280 \r \h </w:instrText>
+      </w:r>
+      <w:r>
+        <w:fldChar w:fldCharType="separate"/>
+      </w:r>
+      <w:r>
+        <w:t>[22]</w:t>
+      </w:r>
+      <w:r>
+        <w:fldChar w:fldCharType="end"/>
       </w:r>
       <w:r>
         <w:t xml:space="preserve">, </w:t>
@@ -5348,15 +5262,54 @@
       </w:r>
       <w:proofErr w:type="spellEnd"/>
       <w:r>
+        <w:t xml:space="preserve"> </w:t>
+      </w:r>
+      <w:r>
+        <w:fldChar w:fldCharType="begin"/>
+      </w:r>
+      <w:r>
+        <w:instrText xml:space="preserve"> REF _Ref354427280 \r \h </w:instrText>
+      </w:r>
+      <w:r>
+        <w:fldChar w:fldCharType="separate"/>
+      </w:r>
+      <w:r>
+        <w:t>[22]</w:t>
+      </w:r>
+      <w:r>
+        <w:fldChar w:fldCharType="end"/>
+      </w:r>
+      <w:r>
         <w:t xml:space="preserve">, </w:t>
       </w:r>
       <w:r>
         <w:t xml:space="preserve">and </w:t>
       </w:r>
       <w:r>
+        <w:t xml:space="preserve">XYZ </w:t>
+      </w:r>
+      <w:r>
         <w:t>Scaling</w:t>
       </w:r>
       <w:r>
+        <w:t xml:space="preserve"> </w:t>
+      </w:r>
+      <w:r>
+        <w:fldChar w:fldCharType="begin"/>
+      </w:r>
+      <w:r>
+        <w:instrText xml:space="preserve"> REF _Ref354499656 \r \h </w:instrText>
+      </w:r>
+      <w:r>
+        <w:fldChar w:fldCharType="separate"/>
+      </w:r>
+      <w:r>
+        <w:t>[7]</w:t>
+      </w:r>
+      <w:r>
+        <w:fldChar w:fldCharType="end"/>
+      </w:r>
+      <w:r>
         <w:t xml:space="preserve">. We selected those models due </w:t>
       </w:r>
       <w:r>
@@ -5369,71 +5322,8 @@
         <w:t>popularity</w:t>
       </w:r>
       <w:r>
-        <w:t xml:space="preserve"> in the literature</w:t>
-      </w:r>
-      <w:r>
-        <w:t xml:space="preserve"> </w:t>
-      </w:r>
-      <w:r>
-        <w:fldChar w:fldCharType="begin"/>
-      </w:r>
-      <w:r>
-        <w:instrText xml:space="preserve"> REF _Ref354427280 \r \h </w:instrText>
-      </w:r>
-      <w:r>
-        <w:fldChar w:fldCharType="separate"/>
-      </w:r>
-      <w:r>
-        <w:t>[22]</w:t>
-      </w:r>
-      <w:r>
-        <w:fldChar w:fldCharType="end"/>
-      </w:r>
-      <w:r>
-        <w:t xml:space="preserve"> and as a representative set of their kind. Listing 3 presents how we used CAT models for our blending predictions; we transformed the foreground color using the CAT matrix before adding it to the background.</w:t>
-      </w:r>
-    </w:p>
-    <w:p>
-      <w:pPr>
-        <w:pStyle w:val="Text"/>
-        <w:ind w:firstLine="0"/>
-      </w:pPr>
-    </w:p>
-    <w:p>
-      <w:pPr>
-        <w:pStyle w:val="Text"/>
-        <w:ind w:firstLine="0"/>
-      </w:pPr>
-    </w:p>
-    <w:p>
-      <w:pPr>
-        <w:pStyle w:val="Text"/>
-        <w:ind w:firstLine="0"/>
-      </w:pPr>
-    </w:p>
-    <w:p>
-      <w:pPr>
-        <w:pStyle w:val="Text"/>
-        <w:ind w:firstLine="0"/>
-      </w:pPr>
-    </w:p>
-    <w:p>
-      <w:pPr>
-        <w:pStyle w:val="Text"/>
-        <w:ind w:firstLine="0"/>
-      </w:pPr>
-    </w:p>
-    <w:p>
-      <w:pPr>
-        <w:pStyle w:val="Text"/>
-        <w:ind w:firstLine="0"/>
-      </w:pPr>
-    </w:p>
-    <w:p>
-      <w:pPr>
-        <w:pStyle w:val="Text"/>
-        <w:ind w:firstLine="0"/>
-      </w:pPr>
+        <w:t xml:space="preserve"> in the literature and as a representative set of their kind. Listing 3 presents how we used CAT models for our blending predictions; we transformed the foreground color using the CAT matrix before adding it to the background.</w:t>
+      </w:r>
     </w:p>
     <w:p>
       <w:pPr>
@@ -5585,10 +5475,7 @@
                   </w:pPr>
                   <w:proofErr w:type="gramStart"/>
                   <w:r>
-                    <w:t>Listing 3</w:t>
-                  </w:r>
-                  <w:r>
-                    <w:t>.</w:t>
+                    <w:t>Listing 3.</w:t>
                   </w:r>
                   <w:proofErr w:type="gramEnd"/>
                   <w:r>
@@ -5612,8 +5499,15 @@
     <w:p>
       <w:pPr>
         <w:pStyle w:val="Text"/>
-      </w:pPr>
-      <w:r>
+        <w:ind w:firstLine="0"/>
+      </w:pPr>
+    </w:p>
+    <w:p>
+      <w:pPr>
+        <w:pStyle w:val="Text"/>
+      </w:pPr>
+      <w:r>
+        <w:lastRenderedPageBreak/>
         <w:t xml:space="preserve">As in existing </w:t>
       </w:r>
       <w:r>
@@ -5904,6 +5798,27 @@
         <w:ind w:firstLine="0"/>
       </w:pPr>
       <w:r>
+        <w:t>In order to access the prediction accuracy of the BP model and compare with the other models (CM and CATs) under the two background configurations (</w:t>
+      </w:r>
+      <w:r>
+        <w:rPr>
+          <w:i/>
+        </w:rPr>
+        <w:t>front</w:t>
+      </w:r>
+      <w:r>
+        <w:t xml:space="preserve"> and </w:t>
+      </w:r>
+      <w:r>
+        <w:rPr>
+          <w:i/>
+        </w:rPr>
+        <w:t>behind</w:t>
+      </w:r>
+      <w:r>
+        <w:t xml:space="preserve">), we collected actual color blends for a large set of background and display colors. </w:t>
+      </w:r>
+      <w:r>
         <w:t xml:space="preserve">We </w:t>
       </w:r>
       <w:r>
@@ -5938,6 +5853,121 @@
       </w:r>
       <w:r>
         <w:t>.</w:t>
+      </w:r>
+    </w:p>
+    <w:p>
+      <w:pPr>
+        <w:pStyle w:val="Text"/>
+      </w:pPr>
+      <w:r>
+        <w:t xml:space="preserve">We considered 23 of the </w:t>
+      </w:r>
+      <w:proofErr w:type="spellStart"/>
+      <w:r>
+        <w:t>ColorChecker</w:t>
+      </w:r>
+      <w:proofErr w:type="spellEnd"/>
+      <w:r>
+        <w:t xml:space="preserve"> Color Rendition Chart </w:t>
+      </w:r>
+      <w:r>
+        <w:fldChar w:fldCharType="begin"/>
+      </w:r>
+      <w:r>
+        <w:instrText xml:space="preserve"> REF _Ref354500562 \r \h </w:instrText>
+      </w:r>
+      <w:r>
+        <w:fldChar w:fldCharType="separate"/>
+      </w:r>
+      <w:r>
+        <w:t>[20]</w:t>
+      </w:r>
+      <w:r>
+        <w:fldChar w:fldCharType="end"/>
+      </w:r>
+      <w:r>
+        <w:t xml:space="preserve"> at D65, a representative set of naturally occurring colors</w:t>
+      </w:r>
+      <w:r>
+        <w:t xml:space="preserve"> (one of the </w:t>
+      </w:r>
+      <w:proofErr w:type="spellStart"/>
+      <w:r>
+        <w:t>ColorChecker</w:t>
+      </w:r>
+      <w:proofErr w:type="spellEnd"/>
+      <w:r>
+        <w:t xml:space="preserve"> colors is outside the gamut)</w:t>
+      </w:r>
+      <w:r>
+        <w:t>.</w:t>
+      </w:r>
+      <w:r>
+        <w:t xml:space="preserve"> We measured the actual (</w:t>
+      </w:r>
+      <w:proofErr w:type="spellStart"/>
+      <w:r>
+        <w:t>a</w:t>
+      </w:r>
+      <w:proofErr w:type="gramStart"/>
+      <w:r>
+        <w:t>,b</w:t>
+      </w:r>
+      <w:proofErr w:type="spellEnd"/>
+      <w:proofErr w:type="gramEnd"/>
+      <w:r>
+        <w:t>) coordinates of the colors as shown by the background LCD.</w:t>
+      </w:r>
+      <w:r>
+        <w:t xml:space="preserve"> </w:t>
+      </w:r>
+      <w:r>
+        <w:fldChar w:fldCharType="begin"/>
+      </w:r>
+      <w:r>
+        <w:instrText xml:space="preserve"> REF _Ref354256425 \h </w:instrText>
+      </w:r>
+      <w:r>
+        <w:fldChar w:fldCharType="separate"/>
+      </w:r>
+      <w:r>
+        <w:t xml:space="preserve">Figure </w:t>
+      </w:r>
+      <w:r>
+        <w:rPr>
+          <w:noProof/>
+        </w:rPr>
+        <w:t>6</w:t>
+      </w:r>
+      <w:r>
+        <w:fldChar w:fldCharType="end"/>
+      </w:r>
+      <w:r>
+        <w:t xml:space="preserve"> shows how the background LCD displays such colors: the bigger circles </w:t>
+      </w:r>
+      <w:r>
+        <w:t xml:space="preserve">represent </w:t>
+      </w:r>
+      <w:r>
+        <w:t xml:space="preserve">the original </w:t>
+      </w:r>
+      <w:r>
+        <w:t xml:space="preserve">location </w:t>
+      </w:r>
+      <w:r>
+        <w:t xml:space="preserve">of the color; the smaller circles </w:t>
+      </w:r>
+      <w:r>
+        <w:t xml:space="preserve">represent the location as shown by the LCD. These values correspond to the </w:t>
+      </w:r>
+      <w:r>
+        <w:rPr>
+          <w:i/>
+        </w:rPr>
+        <w:t>front</w:t>
+      </w:r>
+      <w:r>
+        <w:t xml:space="preserve"> background configuration. We also measured how each background color would be seen through the see-through display (see </w:t>
       </w:r>
       <w:bookmarkStart w:id="6" w:name="_GoBack"/>
       <w:bookmarkEnd w:id="6"/>
@@ -5946,18 +5976,11 @@
       <w:pPr>
         <w:pStyle w:val="Text"/>
       </w:pPr>
-      <w:r>
-        <w:t xml:space="preserve">We collected data </w:t>
-      </w:r>
     </w:p>
     <w:p>
       <w:pPr>
         <w:pStyle w:val="Text"/>
-      </w:pPr>
-    </w:p>
-    <w:p>
-      <w:pPr>
-        <w:pStyle w:val="Text"/>
+        <w:ind w:firstLine="0"/>
       </w:pPr>
     </w:p>
     <w:p>
@@ -5983,7 +6006,7 @@
                       <w:lang w:eastAsia="en-CA"/>
                     </w:rPr>
                     <w:drawing>
-                      <wp:inline distT="0" distB="0" distL="0" distR="0" wp14:anchorId="366DC134" wp14:editId="2B99AFE6">
+                      <wp:inline distT="0" distB="0" distL="0" distR="0" wp14:anchorId="19BE0445" wp14:editId="29B6989E">
                         <wp:extent cx="2834134" cy="2089785"/>
                         <wp:effectExtent l="0" t="0" r="0" b="0"/>
                         <wp:docPr id="8" name="Picture 8"/>
@@ -6238,7 +6261,7 @@
           <w:noProof/>
         </w:rPr>
         <w:pict>
-          <v:shape id="_x0000_s1043" type="#_x0000_t202" style="position:absolute;left:0;text-align:left;margin-left:1329.3pt;margin-top:0;width:241.1pt;height:77.1pt;z-index:251676672;visibility:visible;mso-wrap-distance-left:9pt;mso-wrap-distance-top:0;mso-wrap-distance-right:9pt;mso-wrap-distance-bottom:0;mso-position-horizontal:right;mso-position-horizontal-relative:margin;mso-position-vertical:top;mso-position-vertical-relative:margin;mso-width-relative:margin;mso-height-relative:margin;v-text-anchor:top" o:gfxdata="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" stroked="f">
+          <v:shape id="_x0000_s1043" type="#_x0000_t202" style="position:absolute;left:0;text-align:left;margin-left:1519.2pt;margin-top:0;width:241.1pt;height:77.1pt;z-index:251676672;visibility:visible;mso-wrap-distance-left:9pt;mso-wrap-distance-top:0;mso-wrap-distance-right:9pt;mso-wrap-distance-bottom:0;mso-position-horizontal:right;mso-position-horizontal-relative:margin;mso-position-vertical:top;mso-position-vertical-relative:margin;mso-width-relative:margin;mso-height-relative:margin;v-text-anchor:top" o:gfxdata="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" stroked="f">
             <v:textbox style="mso-next-textbox:#_x0000_s1043">
               <w:txbxContent>
                 <w:p>
@@ -6251,7 +6274,7 @@
                       <w:lang w:eastAsia="en-CA"/>
                     </w:rPr>
                     <w:drawing>
-                      <wp:inline distT="0" distB="0" distL="0" distR="0" wp14:anchorId="0B7A5E79" wp14:editId="7086FD14">
+                      <wp:inline distT="0" distB="0" distL="0" distR="0" wp14:anchorId="3CC04F97" wp14:editId="38BA2321">
                         <wp:extent cx="2888535" cy="474211"/>
                         <wp:effectExtent l="0" t="0" r="0" b="0"/>
                         <wp:docPr id="10" name="Picture 10"/>
@@ -6378,7 +6401,7 @@
                       <w:lang w:eastAsia="en-CA"/>
                     </w:rPr>
                     <w:drawing>
-                      <wp:inline distT="0" distB="0" distL="0" distR="0" wp14:anchorId="6CE3BF6F" wp14:editId="7833FEB4">
+                      <wp:inline distT="0" distB="0" distL="0" distR="0" wp14:anchorId="715F9BFD" wp14:editId="7BF020FB">
                         <wp:extent cx="2948143" cy="1562352"/>
                         <wp:effectExtent l="0" t="0" r="0" b="0"/>
                         <wp:docPr id="3" name="Picture 3"/>
@@ -6487,7 +6510,7 @@
                       <w:lang w:eastAsia="en-CA"/>
                     </w:rPr>
                     <w:drawing>
-                      <wp:inline distT="0" distB="0" distL="0" distR="0" wp14:anchorId="178F2898" wp14:editId="6A151BF1">
+                      <wp:inline distT="0" distB="0" distL="0" distR="0" wp14:anchorId="2CB5208D" wp14:editId="3BAE949E">
                         <wp:extent cx="6620474" cy="3249528"/>
                         <wp:effectExtent l="0" t="0" r="0" b="0"/>
                         <wp:docPr id="2" name="Picture 2"/>
@@ -6933,54 +6956,26 @@
         <w:pStyle w:val="Reference"/>
         <w:spacing w:after="0"/>
       </w:pPr>
-      <w:bookmarkStart w:id="17" w:name="_Ref354163299"/>
-      <w:proofErr w:type="spellStart"/>
-      <w:r>
-        <w:t>Gabbard</w:t>
-      </w:r>
-      <w:proofErr w:type="spellEnd"/>
-      <w:r>
-        <w:t xml:space="preserve">, </w:t>
-      </w:r>
-      <w:r>
-        <w:t xml:space="preserve">J.L., </w:t>
-      </w:r>
-      <w:r>
-        <w:t>Swan</w:t>
-      </w:r>
-      <w:r>
-        <w:t>, J.E.</w:t>
-      </w:r>
-      <w:r>
-        <w:t xml:space="preserve">, </w:t>
-      </w:r>
-      <w:proofErr w:type="spellStart"/>
-      <w:r>
-        <w:t>Zedlitz</w:t>
-      </w:r>
-      <w:proofErr w:type="spellEnd"/>
-      <w:r>
-        <w:t>, J.</w:t>
-      </w:r>
-      <w:r>
-        <w:t>, and Winchester</w:t>
-      </w:r>
-      <w:r>
-        <w:t>, W.W.</w:t>
-      </w:r>
-      <w:r>
-        <w:t xml:space="preserve"> 2010. More than meets the eye: An engineering study to empirically examine the blending of real and virtual color spaces. In Proc</w:t>
-      </w:r>
-      <w:r>
-        <w:t xml:space="preserve">. </w:t>
-      </w:r>
-      <w:r>
-        <w:t>VR '10. IEEE</w:t>
-      </w:r>
-      <w:r>
-        <w:t>.</w:t>
-      </w:r>
-      <w:bookmarkStart w:id="18" w:name="_Ref353980184"/>
+      <w:bookmarkStart w:id="17" w:name="_Ref354499656"/>
+      <w:r>
+        <w:t xml:space="preserve">Chromatic Adaptation. (2013, April 23). Chromatic Adaptation. (2009) [Website]. </w:t>
+      </w:r>
+      <w:proofErr w:type="spellStart"/>
+      <w:r>
+        <w:t>Retrived</w:t>
+      </w:r>
+      <w:proofErr w:type="spellEnd"/>
+      <w:r>
+        <w:t xml:space="preserve"> from </w:t>
+      </w:r>
+      <w:hyperlink w:history="1">
+        <w:r>
+          <w:rPr>
+            <w:rStyle w:val="Hyperlink"/>
+          </w:rPr>
+          <w:t>http://www.brucelindbloom. com/index.html?Eqn_ChromAdapt.html</w:t>
+        </w:r>
+      </w:hyperlink>
       <w:bookmarkEnd w:id="17"/>
     </w:p>
     <w:p>
@@ -6988,56 +6983,111 @@
         <w:pStyle w:val="Reference"/>
         <w:spacing w:after="0"/>
       </w:pPr>
-      <w:proofErr w:type="spellStart"/>
-      <w:r>
-        <w:t>Grossberg</w:t>
-      </w:r>
-      <w:proofErr w:type="spellEnd"/>
-      <w:r>
-        <w:t xml:space="preserve">, M.D., </w:t>
-      </w:r>
-      <w:proofErr w:type="spellStart"/>
-      <w:r>
-        <w:t>Peri</w:t>
-      </w:r>
-      <w:proofErr w:type="spellEnd"/>
-      <w:r>
-        <w:t xml:space="preserve">, H., </w:t>
-      </w:r>
-      <w:proofErr w:type="spellStart"/>
-      <w:r>
-        <w:t>Nayar</w:t>
-      </w:r>
-      <w:proofErr w:type="spellEnd"/>
-      <w:r>
-        <w:t xml:space="preserve">, S.K., and </w:t>
-      </w:r>
-      <w:proofErr w:type="spellStart"/>
-      <w:r>
-        <w:t>Belhumeur</w:t>
-      </w:r>
-      <w:proofErr w:type="spellEnd"/>
-      <w:r>
-        <w:t xml:space="preserve">, P.N. Making one object look like another: controlling appearance using a projector-camera system. 2004. </w:t>
-      </w:r>
-      <w:proofErr w:type="gramStart"/>
-      <w:r>
-        <w:t>In</w:t>
-      </w:r>
-      <w:proofErr w:type="gramEnd"/>
-      <w:r>
-        <w:t xml:space="preserve"> Proc. CVPR 2004.</w:t>
-      </w:r>
-      <w:r>
-        <w:tab/>
-      </w:r>
+      <w:bookmarkStart w:id="18" w:name="_Ref354163299"/>
+      <w:proofErr w:type="spellStart"/>
+      <w:r>
+        <w:t>Gabbard</w:t>
+      </w:r>
+      <w:proofErr w:type="spellEnd"/>
+      <w:r>
+        <w:t xml:space="preserve">, </w:t>
+      </w:r>
+      <w:r>
+        <w:t xml:space="preserve">J.L., </w:t>
+      </w:r>
+      <w:r>
+        <w:t>Swan</w:t>
+      </w:r>
+      <w:r>
+        <w:t>, J.E.</w:t>
+      </w:r>
+      <w:r>
+        <w:t xml:space="preserve">, </w:t>
+      </w:r>
+      <w:proofErr w:type="spellStart"/>
+      <w:r>
+        <w:t>Zedlitz</w:t>
+      </w:r>
+      <w:proofErr w:type="spellEnd"/>
+      <w:r>
+        <w:t>, J.</w:t>
+      </w:r>
+      <w:r>
+        <w:t>, and Winchester</w:t>
+      </w:r>
+      <w:r>
+        <w:t>, W.W.</w:t>
+      </w:r>
+      <w:r>
+        <w:t xml:space="preserve"> 2010. More than meets the eye: An engineering study to empirically examine the blending of real and virtual color spaces. In Proc</w:t>
+      </w:r>
+      <w:r>
+        <w:t xml:space="preserve">. </w:t>
+      </w:r>
+      <w:r>
+        <w:t>VR '10. IEEE</w:t>
+      </w:r>
+      <w:r>
+        <w:t>.</w:t>
+      </w:r>
+      <w:bookmarkStart w:id="19" w:name="_Ref353980184"/>
+      <w:bookmarkEnd w:id="18"/>
     </w:p>
     <w:p>
       <w:pPr>
         <w:pStyle w:val="Reference"/>
         <w:spacing w:after="0"/>
       </w:pPr>
-      <w:bookmarkStart w:id="19" w:name="_Ref354257597"/>
+      <w:proofErr w:type="spellStart"/>
+      <w:r>
+        <w:t>Grossberg</w:t>
+      </w:r>
+      <w:proofErr w:type="spellEnd"/>
+      <w:r>
+        <w:t xml:space="preserve">, M.D., </w:t>
+      </w:r>
+      <w:proofErr w:type="spellStart"/>
+      <w:r>
+        <w:t>Peri</w:t>
+      </w:r>
+      <w:proofErr w:type="spellEnd"/>
+      <w:r>
+        <w:t xml:space="preserve">, H., </w:t>
+      </w:r>
+      <w:proofErr w:type="spellStart"/>
+      <w:r>
+        <w:t>Nayar</w:t>
+      </w:r>
+      <w:proofErr w:type="spellEnd"/>
+      <w:r>
+        <w:t xml:space="preserve">, S.K., and </w:t>
+      </w:r>
+      <w:proofErr w:type="spellStart"/>
+      <w:r>
+        <w:t>Belhumeur</w:t>
+      </w:r>
+      <w:proofErr w:type="spellEnd"/>
+      <w:r>
+        <w:t xml:space="preserve">, P.N. Making one object look like another: controlling appearance using a projector-camera system. 2004. </w:t>
+      </w:r>
+      <w:proofErr w:type="gramStart"/>
+      <w:r>
+        <w:t>In</w:t>
+      </w:r>
+      <w:proofErr w:type="gramEnd"/>
+      <w:r>
+        <w:t xml:space="preserve"> Proc. CVPR 2004.</w:t>
+      </w:r>
+      <w:r>
+        <w:tab/>
+      </w:r>
+    </w:p>
+    <w:p>
+      <w:pPr>
+        <w:pStyle w:val="Reference"/>
+        <w:spacing w:after="0"/>
+      </w:pPr>
+      <w:bookmarkStart w:id="20" w:name="_Ref354257597"/>
       <w:r>
         <w:t xml:space="preserve">GSM arena. (2013, March 19). Lenovo S800 – Full phone specifications. (2011) [Website]. Retrieved from </w:t>
       </w:r>
@@ -7053,15 +7103,15 @@
         <w:t>.</w:t>
       </w:r>
       <w:bookmarkEnd w:id="10"/>
-      <w:bookmarkEnd w:id="18"/>
       <w:bookmarkEnd w:id="19"/>
+      <w:bookmarkEnd w:id="20"/>
     </w:p>
     <w:p>
       <w:pPr>
         <w:pStyle w:val="Reference"/>
         <w:spacing w:after="0"/>
       </w:pPr>
-      <w:bookmarkStart w:id="20" w:name="_Ref354331292"/>
+      <w:bookmarkStart w:id="21" w:name="_Ref354331292"/>
       <w:proofErr w:type="spellStart"/>
       <w:r>
         <w:t>Heer</w:t>
@@ -7088,14 +7138,14 @@
       <w:r>
         <w:t>.</w:t>
       </w:r>
-      <w:bookmarkEnd w:id="20"/>
+      <w:bookmarkEnd w:id="21"/>
     </w:p>
     <w:p>
       <w:pPr>
         <w:pStyle w:val="Reference"/>
         <w:spacing w:after="0"/>
       </w:pPr>
-      <w:bookmarkStart w:id="21" w:name="_Ref354248406"/>
+      <w:bookmarkStart w:id="22" w:name="_Ref354248406"/>
       <w:proofErr w:type="spellStart"/>
       <w:r>
         <w:t>Inami</w:t>
@@ -7169,14 +7219,14 @@
       <w:r>
         <w:t>VR '00. IEEE.</w:t>
       </w:r>
-      <w:bookmarkEnd w:id="21"/>
+      <w:bookmarkEnd w:id="22"/>
     </w:p>
     <w:p>
       <w:pPr>
         <w:pStyle w:val="Reference"/>
         <w:spacing w:after="0"/>
       </w:pPr>
-      <w:bookmarkStart w:id="22" w:name="_Ref354232024"/>
+      <w:bookmarkStart w:id="23" w:name="_Ref354232024"/>
       <w:r>
         <w:t>Kerr,</w:t>
       </w:r>
@@ -7261,18 +7311,18 @@
       <w:r>
         <w:t>. ACM</w:t>
       </w:r>
-      <w:bookmarkStart w:id="23" w:name="_Ref354231814"/>
+      <w:bookmarkStart w:id="24" w:name="_Ref354231814"/>
       <w:r>
         <w:t>.</w:t>
       </w:r>
-      <w:bookmarkEnd w:id="22"/>
+      <w:bookmarkEnd w:id="23"/>
     </w:p>
     <w:p>
       <w:pPr>
         <w:pStyle w:val="Reference"/>
         <w:spacing w:after="0"/>
       </w:pPr>
-      <w:bookmarkStart w:id="24" w:name="_Ref354241508"/>
+      <w:bookmarkStart w:id="25" w:name="_Ref354241508"/>
       <w:proofErr w:type="spellStart"/>
       <w:r>
         <w:t>Kiyokawa</w:t>
@@ -7319,14 +7369,14 @@
       <w:r>
         <w:t>.</w:t>
       </w:r>
-      <w:bookmarkEnd w:id="24"/>
+      <w:bookmarkEnd w:id="25"/>
     </w:p>
     <w:p>
       <w:pPr>
         <w:pStyle w:val="Reference"/>
         <w:spacing w:after="0"/>
       </w:pPr>
-      <w:bookmarkStart w:id="25" w:name="_Ref354242106"/>
+      <w:bookmarkStart w:id="26" w:name="_Ref354242106"/>
       <w:proofErr w:type="spellStart"/>
       <w:r>
         <w:rPr>
@@ -7399,14 +7449,14 @@
         </w:rPr>
         <w:t>5, October 2001, Pages 765-779.</w:t>
       </w:r>
-      <w:bookmarkEnd w:id="25"/>
+      <w:bookmarkEnd w:id="26"/>
     </w:p>
     <w:p>
       <w:pPr>
         <w:pStyle w:val="Reference"/>
         <w:spacing w:after="0"/>
       </w:pPr>
-      <w:bookmarkStart w:id="26" w:name="_Ref354241509"/>
+      <w:bookmarkStart w:id="27" w:name="_Ref354241509"/>
       <w:proofErr w:type="spellStart"/>
       <w:r>
         <w:t>Kiyokawa</w:t>
@@ -7452,14 +7502,14 @@
       <w:r>
         <w:t>.</w:t>
       </w:r>
-      <w:bookmarkEnd w:id="26"/>
+      <w:bookmarkEnd w:id="27"/>
     </w:p>
     <w:p>
       <w:pPr>
         <w:pStyle w:val="Reference"/>
         <w:spacing w:after="0"/>
       </w:pPr>
-      <w:bookmarkStart w:id="27" w:name="_Ref354232292"/>
+      <w:bookmarkStart w:id="28" w:name="_Ref354232292"/>
       <w:proofErr w:type="spellStart"/>
       <w:r>
         <w:t>Kruijff</w:t>
@@ -7476,14 +7526,14 @@
       <w:r>
         <w:t>, S., 2010. Perceptual issues in augmented reality revisited. In Proc. ISMAR’10. IEEE.</w:t>
       </w:r>
-      <w:bookmarkEnd w:id="27"/>
+      <w:bookmarkEnd w:id="28"/>
     </w:p>
     <w:p>
       <w:pPr>
         <w:pStyle w:val="Reference"/>
         <w:spacing w:after="0"/>
       </w:pPr>
-      <w:bookmarkStart w:id="28" w:name="_Ref354238752"/>
+      <w:bookmarkStart w:id="29" w:name="_Ref354238752"/>
       <w:proofErr w:type="spellStart"/>
       <w:r>
         <w:t>Leykin</w:t>
@@ -7504,7 +7554,11 @@
         <w:t>, M</w:t>
       </w:r>
       <w:r>
-        <w:t>. 2004. Automatic Determination of Text Readability over Textured Backgrounds for Augmented Reality Systems. In Proc</w:t>
+        <w:t xml:space="preserve">. 2004. Automatic Determination of </w:t>
+      </w:r>
+      <w:r>
+        <w:lastRenderedPageBreak/>
+        <w:t>Text Readability over Textured Backgrounds for Augmented Reality Systems. In Proc</w:t>
       </w:r>
       <w:r>
         <w:t xml:space="preserve">. </w:t>
@@ -7515,14 +7569,14 @@
       <w:r>
         <w:t>.</w:t>
       </w:r>
-      <w:bookmarkEnd w:id="28"/>
+      <w:bookmarkEnd w:id="29"/>
     </w:p>
     <w:p>
       <w:pPr>
         <w:pStyle w:val="Reference"/>
         <w:spacing w:after="0"/>
       </w:pPr>
-      <w:bookmarkStart w:id="29" w:name="_Ref354331167"/>
+      <w:bookmarkStart w:id="30" w:name="_Ref354331167"/>
       <w:proofErr w:type="spellStart"/>
       <w:r>
         <w:t>Mahy</w:t>
@@ -7545,213 +7599,243 @@
       </w:r>
       <w:proofErr w:type="spellEnd"/>
       <w:r>
-        <w:t xml:space="preserve">, A. Evaluation of uniform </w:t>
-      </w:r>
-      <w:r>
-        <w:lastRenderedPageBreak/>
-        <w:t>color spaces developed after the adoption of CIELAB and CIELUV. Color Res. Appl., vol. 19, no. 2, pp. 105–121, Apr. 1994.</w:t>
-      </w:r>
-      <w:bookmarkEnd w:id="29"/>
+        <w:t>, A. Evaluation of uniform color spaces developed after the adoption of CIELAB and CIELUV. Color Res. Appl., vol. 19, no. 2, pp. 105–121, Apr. 1994.</w:t>
+      </w:r>
+      <w:bookmarkEnd w:id="30"/>
     </w:p>
     <w:p>
       <w:pPr>
         <w:pStyle w:val="Reference"/>
         <w:spacing w:after="0"/>
       </w:pPr>
-      <w:proofErr w:type="spellStart"/>
-      <w:r>
-        <w:t>Nayar</w:t>
-      </w:r>
-      <w:proofErr w:type="spellEnd"/>
-      <w:r>
-        <w:t xml:space="preserve">, S. K., </w:t>
-      </w:r>
-      <w:proofErr w:type="spellStart"/>
-      <w:r>
-        <w:t>Peri</w:t>
-      </w:r>
-      <w:proofErr w:type="spellEnd"/>
-      <w:r>
-        <w:t xml:space="preserve">, H., </w:t>
-      </w:r>
-      <w:proofErr w:type="spellStart"/>
-      <w:r>
-        <w:t>Grossberg</w:t>
-      </w:r>
-      <w:proofErr w:type="spellEnd"/>
-      <w:r>
-        <w:t>, M. D., and B. P. N. A projection system with radiometric compensation for screen imperfections. In Proc. of International Workshop on Projector-Camera Systems, 2003.</w:t>
-      </w:r>
+      <w:bookmarkStart w:id="31" w:name="_Ref354500562"/>
+      <w:proofErr w:type="spellStart"/>
+      <w:r>
+        <w:t>McCamy</w:t>
+      </w:r>
+      <w:proofErr w:type="spellEnd"/>
+      <w:r>
+        <w:t xml:space="preserve">, </w:t>
+      </w:r>
+      <w:r>
+        <w:t xml:space="preserve">C. S., </w:t>
+      </w:r>
+      <w:r>
+        <w:t xml:space="preserve">Marcus, </w:t>
+      </w:r>
+      <w:r>
+        <w:t>H.,</w:t>
+      </w:r>
+      <w:r>
+        <w:t xml:space="preserve"> and Davidson</w:t>
+      </w:r>
+      <w:r>
+        <w:t xml:space="preserve">, </w:t>
+      </w:r>
+      <w:r>
+        <w:t>J. G.  (1976). "A Color-Rendition Chart". Journal of Applied Photographic Engineering 2(3). 95–99.</w:t>
+      </w:r>
+      <w:bookmarkEnd w:id="31"/>
     </w:p>
     <w:p>
       <w:pPr>
         <w:pStyle w:val="Reference"/>
         <w:spacing w:after="0"/>
       </w:pPr>
-      <w:bookmarkStart w:id="30" w:name="_Ref354247285"/>
-      <w:r>
-        <w:t>Noda, S., Ba</w:t>
-      </w:r>
-      <w:r>
-        <w:t xml:space="preserve">n, Y., Sato, K., and </w:t>
-      </w:r>
-      <w:proofErr w:type="spellStart"/>
-      <w:r>
-        <w:t>Chihara</w:t>
-      </w:r>
-      <w:proofErr w:type="spellEnd"/>
-      <w:r>
-        <w:t>, K. 1999</w:t>
-      </w:r>
-      <w:r>
-        <w:t xml:space="preserve">. An Optical See-Through Mixed Reality Display with </w:t>
-      </w:r>
-      <w:proofErr w:type="spellStart"/>
-      <w:r>
-        <w:t>Realtime</w:t>
-      </w:r>
-      <w:proofErr w:type="spellEnd"/>
-      <w:r>
-        <w:t xml:space="preserve"> Rangefinder and an Active Pattern Light Source. Transactions of the Virtual Reality Society of Japan, 4(4), 665-670.</w:t>
-      </w:r>
-      <w:bookmarkEnd w:id="30"/>
+      <w:proofErr w:type="spellStart"/>
+      <w:r>
+        <w:t>Nayar</w:t>
+      </w:r>
+      <w:proofErr w:type="spellEnd"/>
+      <w:r>
+        <w:t xml:space="preserve">, S. K., </w:t>
+      </w:r>
+      <w:proofErr w:type="spellStart"/>
+      <w:r>
+        <w:t>Peri</w:t>
+      </w:r>
+      <w:proofErr w:type="spellEnd"/>
+      <w:r>
+        <w:t xml:space="preserve">, H., </w:t>
+      </w:r>
+      <w:proofErr w:type="spellStart"/>
+      <w:r>
+        <w:t>Grossberg</w:t>
+      </w:r>
+      <w:proofErr w:type="spellEnd"/>
+      <w:r>
+        <w:t>, M. D., and B. P. N. A projection system with radiometric compensation for screen imperfections. In Proc. of International Workshop on Projector-Camera Systems, 2003.</w:t>
+      </w:r>
     </w:p>
     <w:p>
       <w:pPr>
         <w:pStyle w:val="Reference"/>
         <w:spacing w:after="0"/>
       </w:pPr>
-      <w:bookmarkStart w:id="31" w:name="_Ref354240622"/>
-      <w:proofErr w:type="spellStart"/>
-      <w:r>
-        <w:t>Sekuler</w:t>
-      </w:r>
-      <w:proofErr w:type="spellEnd"/>
-      <w:r>
-        <w:t>, A</w:t>
-      </w:r>
-      <w:r>
-        <w:t>.B.</w:t>
-      </w:r>
-      <w:r>
-        <w:t xml:space="preserve"> and Palmer</w:t>
-      </w:r>
-      <w:r>
-        <w:t xml:space="preserve">. </w:t>
-      </w:r>
-      <w:r>
-        <w:t>S</w:t>
-      </w:r>
-      <w:r>
-        <w:t>.E</w:t>
-      </w:r>
-      <w:r>
-        <w:t xml:space="preserve">. "Perception of partly occluded objects: A </w:t>
-      </w:r>
-      <w:proofErr w:type="spellStart"/>
-      <w:r>
-        <w:t>microgenetic</w:t>
-      </w:r>
-      <w:proofErr w:type="spellEnd"/>
-      <w:r>
-        <w:t xml:space="preserve"> analysis." Journal of Experimental Psychology: General 121.1 (1992): 95.</w:t>
-      </w:r>
-      <w:bookmarkEnd w:id="31"/>
+      <w:bookmarkStart w:id="32" w:name="_Ref354247285"/>
+      <w:r>
+        <w:t>Noda, S., Ba</w:t>
+      </w:r>
+      <w:r>
+        <w:t xml:space="preserve">n, Y., Sato, K., and </w:t>
+      </w:r>
+      <w:proofErr w:type="spellStart"/>
+      <w:r>
+        <w:t>Chihara</w:t>
+      </w:r>
+      <w:proofErr w:type="spellEnd"/>
+      <w:r>
+        <w:t>, K. 1999</w:t>
+      </w:r>
+      <w:r>
+        <w:t xml:space="preserve">. An Optical See-Through Mixed Reality Display with </w:t>
+      </w:r>
+      <w:proofErr w:type="spellStart"/>
+      <w:r>
+        <w:t>Realtime</w:t>
+      </w:r>
+      <w:proofErr w:type="spellEnd"/>
+      <w:r>
+        <w:t xml:space="preserve"> Rangefinder and an Active Pattern Light Source. Transactions of the Virtual Reality Society of Japan, 4(4), 665-670.</w:t>
+      </w:r>
+      <w:bookmarkEnd w:id="32"/>
     </w:p>
     <w:p>
       <w:pPr>
         <w:pStyle w:val="Reference"/>
         <w:spacing w:after="0"/>
       </w:pPr>
-      <w:bookmarkStart w:id="32" w:name="_Ref354427280"/>
-      <w:proofErr w:type="spellStart"/>
-      <w:r>
-        <w:t>Susstrunk</w:t>
-      </w:r>
-      <w:proofErr w:type="spellEnd"/>
-      <w:r>
-        <w:t>, S. E., Holm, J. M., &amp; Finlayson, G. D. (2000, December). Chromatic adaptation performance of different RGB sensors. In Photonics West 2001-Electronic Imaging (pp. 172-183). International Society for Optics and Photonics.</w:t>
-      </w:r>
-      <w:bookmarkEnd w:id="32"/>
+      <w:bookmarkStart w:id="33" w:name="_Ref354240622"/>
+      <w:proofErr w:type="spellStart"/>
+      <w:r>
+        <w:t>Sekuler</w:t>
+      </w:r>
+      <w:proofErr w:type="spellEnd"/>
+      <w:r>
+        <w:t>, A</w:t>
+      </w:r>
+      <w:r>
+        <w:t>.B.</w:t>
+      </w:r>
+      <w:r>
+        <w:t xml:space="preserve"> and Palmer</w:t>
+      </w:r>
+      <w:r>
+        <w:t xml:space="preserve">. </w:t>
+      </w:r>
+      <w:r>
+        <w:t>S</w:t>
+      </w:r>
+      <w:r>
+        <w:t>.E</w:t>
+      </w:r>
+      <w:r>
+        <w:t xml:space="preserve">. "Perception of partly occluded objects: A </w:t>
+      </w:r>
+      <w:proofErr w:type="spellStart"/>
+      <w:r>
+        <w:t>microgenetic</w:t>
+      </w:r>
+      <w:proofErr w:type="spellEnd"/>
+      <w:r>
+        <w:t xml:space="preserve"> analysis." Journal of Experimental Psychology: General 121.1 (1992): 95.</w:t>
+      </w:r>
+      <w:bookmarkEnd w:id="33"/>
     </w:p>
     <w:p>
       <w:pPr>
         <w:pStyle w:val="Reference"/>
         <w:spacing w:after="0"/>
       </w:pPr>
-      <w:bookmarkStart w:id="33" w:name="_Ref354232048"/>
-      <w:r>
-        <w:t>Tanaka</w:t>
-      </w:r>
-      <w:r>
-        <w:t>, K.</w:t>
-      </w:r>
-      <w:r>
-        <w:t xml:space="preserve">, </w:t>
-      </w:r>
-      <w:proofErr w:type="spellStart"/>
-      <w:r>
-        <w:t>Kishino</w:t>
-      </w:r>
-      <w:proofErr w:type="spellEnd"/>
-      <w:r>
-        <w:t xml:space="preserve">, </w:t>
-      </w:r>
-      <w:r>
-        <w:t xml:space="preserve">Y., </w:t>
-      </w:r>
-      <w:r>
-        <w:t>Miyamae,</w:t>
-      </w:r>
-      <w:r>
-        <w:t xml:space="preserve"> M.,</w:t>
-      </w:r>
-      <w:r>
-        <w:t xml:space="preserve"> Terada,</w:t>
-      </w:r>
-      <w:r>
-        <w:t xml:space="preserve"> T.,</w:t>
-      </w:r>
-      <w:r>
-        <w:t xml:space="preserve"> and </w:t>
-      </w:r>
-      <w:proofErr w:type="spellStart"/>
-      <w:r>
-        <w:t>Nishio</w:t>
-      </w:r>
-      <w:proofErr w:type="spellEnd"/>
-      <w:r>
-        <w:t>, S</w:t>
-      </w:r>
-      <w:r>
-        <w:t xml:space="preserve">. 2008. An information layout method for an optical see-through head mounted display focusing on the </w:t>
-      </w:r>
-      <w:proofErr w:type="spellStart"/>
-      <w:r>
-        <w:t>viewability</w:t>
-      </w:r>
-      <w:proofErr w:type="spellEnd"/>
-      <w:r>
-        <w:t>. In Proc</w:t>
-      </w:r>
-      <w:r>
-        <w:t xml:space="preserve">. </w:t>
-      </w:r>
-      <w:r>
-        <w:t>ISMAR '08. IEEE</w:t>
-      </w:r>
-      <w:r>
-        <w:t>.</w:t>
-      </w:r>
-      <w:bookmarkEnd w:id="23"/>
-      <w:bookmarkEnd w:id="33"/>
+      <w:bookmarkStart w:id="34" w:name="_Ref354427280"/>
+      <w:proofErr w:type="spellStart"/>
+      <w:r>
+        <w:t>Susstrunk</w:t>
+      </w:r>
+      <w:proofErr w:type="spellEnd"/>
+      <w:r>
+        <w:t>, S. E., Holm, J. M., &amp; Finlayson, G. D. (2000, December). Chromatic adaptation performance of different RGB sensors. In Photonics West 2001-Electronic Imaging (pp. 172-183). International Society for Optics and Photonics.</w:t>
+      </w:r>
+      <w:bookmarkEnd w:id="34"/>
     </w:p>
     <w:p>
       <w:pPr>
         <w:pStyle w:val="Reference"/>
         <w:spacing w:after="0"/>
       </w:pPr>
-      <w:bookmarkStart w:id="34" w:name="_Ref354426135"/>
+      <w:bookmarkStart w:id="35" w:name="_Ref354232048"/>
+      <w:r>
+        <w:t>Tanaka</w:t>
+      </w:r>
+      <w:r>
+        <w:t>, K.</w:t>
+      </w:r>
+      <w:r>
+        <w:t xml:space="preserve">, </w:t>
+      </w:r>
+      <w:proofErr w:type="spellStart"/>
+      <w:r>
+        <w:t>Kishino</w:t>
+      </w:r>
+      <w:proofErr w:type="spellEnd"/>
+      <w:r>
+        <w:t xml:space="preserve">, </w:t>
+      </w:r>
+      <w:r>
+        <w:t xml:space="preserve">Y., </w:t>
+      </w:r>
+      <w:r>
+        <w:t>Miyamae,</w:t>
+      </w:r>
+      <w:r>
+        <w:t xml:space="preserve"> M.,</w:t>
+      </w:r>
+      <w:r>
+        <w:t xml:space="preserve"> Terada,</w:t>
+      </w:r>
+      <w:r>
+        <w:t xml:space="preserve"> T.,</w:t>
+      </w:r>
+      <w:r>
+        <w:t xml:space="preserve"> and </w:t>
+      </w:r>
+      <w:proofErr w:type="spellStart"/>
+      <w:r>
+        <w:t>Nishio</w:t>
+      </w:r>
+      <w:proofErr w:type="spellEnd"/>
+      <w:r>
+        <w:t>, S</w:t>
+      </w:r>
+      <w:r>
+        <w:t xml:space="preserve">. 2008. An information layout method for an optical see-through head mounted display focusing on the </w:t>
+      </w:r>
+      <w:proofErr w:type="spellStart"/>
+      <w:r>
+        <w:t>viewability</w:t>
+      </w:r>
+      <w:proofErr w:type="spellEnd"/>
+      <w:r>
+        <w:t>. In Proc</w:t>
+      </w:r>
+      <w:r>
+        <w:t xml:space="preserve">. </w:t>
+      </w:r>
+      <w:r>
+        <w:t>ISMAR '08. IEEE</w:t>
+      </w:r>
+      <w:r>
+        <w:t>.</w:t>
+      </w:r>
+      <w:bookmarkEnd w:id="24"/>
+      <w:bookmarkEnd w:id="35"/>
+    </w:p>
+    <w:p>
+      <w:pPr>
+        <w:pStyle w:val="Reference"/>
+        <w:spacing w:after="0"/>
+      </w:pPr>
+      <w:bookmarkStart w:id="36" w:name="_Ref354426135"/>
       <w:proofErr w:type="spellStart"/>
       <w:r>
         <w:t>Weiland</w:t>
@@ -7776,7 +7860,7 @@
       <w:r>
         <w:t>.</w:t>
       </w:r>
-      <w:bookmarkEnd w:id="34"/>
+      <w:bookmarkEnd w:id="36"/>
       <w:r>
         <w:t xml:space="preserve"> </w:t>
       </w:r>
@@ -7785,7 +7869,7 @@
       <w:pPr>
         <w:pStyle w:val="Reference"/>
       </w:pPr>
-      <w:bookmarkStart w:id="35" w:name="_Ref354241514"/>
+      <w:bookmarkStart w:id="37" w:name="_Ref354241514"/>
       <w:r>
         <w:t>Zhou</w:t>
       </w:r>
@@ -7847,7 +7931,7 @@
       <w:r>
         <w:t>, Berlin, Heidelberg, 56-62.</w:t>
       </w:r>
-      <w:bookmarkEnd w:id="35"/>
+      <w:bookmarkEnd w:id="37"/>
     </w:p>
     <w:sectPr>
       <w:type w:val="continuous"/>
@@ -7919,7 +8003,7 @@
           <w:rPr>
             <w:noProof/>
           </w:rPr>
-          <w:t>5</w:t>
+          <w:t>7</w:t>
         </w:r>
         <w:r>
           <w:rPr>
@@ -9226,7 +9310,7 @@
   <w:style w:type="paragraph" w:default="1" w:styleId="Normal">
     <w:name w:val="Normal"/>
     <w:qFormat/>
-    <w:rsid w:val="00A92D05"/>
+    <w:rsid w:val="009B44B1"/>
     <w:pPr>
       <w:spacing w:after="200" w:line="276" w:lineRule="auto"/>
     </w:pPr>
@@ -9447,7 +9531,7 @@
     <w:uiPriority w:val="1"/>
     <w:semiHidden/>
     <w:unhideWhenUsed/>
-    <w:rsid w:val="00A92D05"/>
+    <w:rsid w:val="009B44B1"/>
   </w:style>
   <w:style w:type="table" w:default="1" w:styleId="TableNormal">
     <w:name w:val="Normal Table"/>
@@ -9469,7 +9553,7 @@
     <w:uiPriority w:val="99"/>
     <w:semiHidden/>
     <w:unhideWhenUsed/>
-    <w:rsid w:val="00A92D05"/>
+    <w:rsid w:val="009B44B1"/>
   </w:style>
   <w:style w:type="paragraph" w:styleId="Title">
     <w:name w:val="Title"/>
@@ -10448,7 +10532,7 @@
 </file>
 
 <file path=customXml/itemProps1.xml><?xml version="1.0" encoding="utf-8"?>
-<ds:datastoreItem xmlns:ds="http://schemas.openxmlformats.org/officeDocument/2006/customXml" ds:itemID="{7C530CD6-EA03-4321-8193-800CE73D763A}">
+<ds:datastoreItem xmlns:ds="http://schemas.openxmlformats.org/officeDocument/2006/customXml" ds:itemID="{8A40081C-FBB0-4793-AF55-ABB2BD0A10BF}">
   <ds:schemaRefs>
     <ds:schemaRef ds:uri="http://schemas.openxmlformats.org/officeDocument/2006/bibliography"/>
   </ds:schemaRefs>

</xml_diff>

<commit_message>
Results for prediction and graphs
</commit_message>
<xml_diff>
--- a/Docs/ISMAR 2013/Color Correction-v03 [jdhr].docx
+++ b/Docs/ISMAR 2013/Color Correction-v03 [jdhr].docx
@@ -6,6 +6,8 @@
       <w:pPr>
         <w:pStyle w:val="Title"/>
       </w:pPr>
+      <w:bookmarkStart w:id="0" w:name="_GoBack"/>
+      <w:bookmarkEnd w:id="0"/>
       <w:r>
         <w:t>A Binned-Profile</w:t>
       </w:r>
@@ -441,7 +443,7 @@
             <v:stroke joinstyle="miter"/>
             <v:path gradientshapeok="t" o:connecttype="rect"/>
           </v:shapetype>
-          <v:shape id="_x0000_s1034" type="#_x0000_t202" style="position:absolute;left:0;text-align:left;margin-left:3880.45pt;margin-top:0;width:245.7pt;height:161.55pt;z-index:251666432;visibility:visible;mso-height-percent:200;mso-wrap-distance-left:9pt;mso-wrap-distance-top:0;mso-wrap-distance-right:9pt;mso-wrap-distance-bottom:0;mso-position-horizontal:right;mso-position-horizontal-relative:margin;mso-position-vertical:bottom;mso-position-vertical-relative:margin;mso-height-percent:200;mso-width-relative:margin;mso-height-relative:margin;v-text-anchor:top" o:gfxdata="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" stroked="f">
+          <v:shape id="_x0000_s1034" type="#_x0000_t202" style="position:absolute;left:0;text-align:left;margin-left:4269.45pt;margin-top:0;width:245.7pt;height:161.55pt;z-index:251666432;visibility:visible;mso-height-percent:200;mso-wrap-distance-left:9pt;mso-wrap-distance-top:0;mso-wrap-distance-right:9pt;mso-wrap-distance-bottom:0;mso-position-horizontal:right;mso-position-horizontal-relative:margin;mso-position-vertical:bottom;mso-position-vertical-relative:margin;mso-height-percent:200;mso-width-relative:margin;mso-height-relative:margin;v-text-anchor:top" o:gfxdata="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" stroked="f">
             <v:textbox style="mso-next-textbox:#_x0000_s1034;mso-fit-shape-to-text:t">
               <w:txbxContent>
                 <w:p>
@@ -505,7 +507,7 @@
                     </w:numPr>
                     <w:jc w:val="left"/>
                   </w:pPr>
-                  <w:bookmarkStart w:id="0" w:name="_Ref353725098"/>
+                  <w:bookmarkStart w:id="1" w:name="_Ref353725098"/>
                   <w:proofErr w:type="gramStart"/>
                   <w:r>
                     <w:t xml:space="preserve">Figure </w:t>
@@ -528,7 +530,7 @@
                   <w:r>
                     <w:fldChar w:fldCharType="end"/>
                   </w:r>
-                  <w:bookmarkEnd w:id="0"/>
+                  <w:bookmarkEnd w:id="1"/>
                   <w:r>
                     <w:t>.</w:t>
                   </w:r>
@@ -705,7 +707,7 @@
         <w:fldChar w:fldCharType="separate"/>
       </w:r>
       <w:r>
-        <w:t>[5]</w:t>
+        <w:t>[6]</w:t>
       </w:r>
       <w:r>
         <w:fldChar w:fldCharType="end"/>
@@ -735,7 +737,7 @@
         <w:fldChar w:fldCharType="separate"/>
       </w:r>
       <w:r>
-        <w:t>[6]</w:t>
+        <w:t>[8]</w:t>
       </w:r>
       <w:r>
         <w:fldChar w:fldCharType="end"/>
@@ -1239,7 +1241,7 @@
           <w:noProof/>
         </w:rPr>
         <w:pict>
-          <v:shape id="_x0000_s1040" type="#_x0000_t202" style="position:absolute;left:0;text-align:left;margin-left:1769.85pt;margin-top:0;width:247.85pt;height:142.95pt;z-index:251672576;visibility:visible;mso-wrap-distance-left:9pt;mso-wrap-distance-top:0;mso-wrap-distance-right:9pt;mso-wrap-distance-bottom:0;mso-position-horizontal:right;mso-position-horizontal-relative:margin;mso-position-vertical:top;mso-position-vertical-relative:margin;mso-width-relative:margin;mso-height-relative:margin;v-text-anchor:top" o:gfxdata="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" stroked="f">
+          <v:shape id="_x0000_s1040" type="#_x0000_t202" style="position:absolute;left:0;text-align:left;margin-left:2163.15pt;margin-top:0;width:247.85pt;height:142.95pt;z-index:251672576;visibility:visible;mso-wrap-distance-left:9pt;mso-wrap-distance-top:0;mso-wrap-distance-right:9pt;mso-wrap-distance-bottom:0;mso-position-horizontal:right;mso-position-horizontal-relative:margin;mso-position-vertical:top;mso-position-vertical-relative:margin;mso-width-relative:margin;mso-height-relative:margin;v-text-anchor:top" o:gfxdata="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" stroked="f">
             <v:textbox>
               <w:txbxContent>
                 <w:p>
@@ -1303,8 +1305,8 @@
                     </w:numPr>
                     <w:jc w:val="left"/>
                   </w:pPr>
-                  <w:bookmarkStart w:id="1" w:name="_Ref354163266"/>
-                  <w:bookmarkStart w:id="2" w:name="_Ref354163262"/>
+                  <w:bookmarkStart w:id="2" w:name="_Ref354163266"/>
+                  <w:bookmarkStart w:id="3" w:name="_Ref354163262"/>
                   <w:proofErr w:type="gramStart"/>
                   <w:r>
                     <w:t xml:space="preserve">Figure </w:t>
@@ -1327,7 +1329,7 @@
                   <w:r>
                     <w:fldChar w:fldCharType="end"/>
                   </w:r>
-                  <w:bookmarkEnd w:id="1"/>
+                  <w:bookmarkEnd w:id="2"/>
                   <w:r>
                     <w:t>.</w:t>
                   </w:r>
@@ -1335,7 +1337,7 @@
                   <w:r>
                     <w:t xml:space="preserve"> Examples of color blending</w:t>
                   </w:r>
-                  <w:bookmarkEnd w:id="2"/>
+                  <w:bookmarkEnd w:id="3"/>
                 </w:p>
               </w:txbxContent>
             </v:textbox>
@@ -1633,7 +1635,7 @@
         <w:fldChar w:fldCharType="separate"/>
       </w:r>
       <w:r>
-        <w:t>[6]</w:t>
+        <w:t>[8]</w:t>
       </w:r>
       <w:r>
         <w:fldChar w:fldCharType="end"/>
@@ -2342,7 +2344,7 @@
           <w:noProof/>
         </w:rPr>
         <w:pict>
-          <v:shape id="_x0000_s1032" type="#_x0000_t202" style="position:absolute;left:0;text-align:left;margin-left:2031.35pt;margin-top:0;width:247.6pt;height:165.75pt;z-index:251664384;visibility:visible;mso-wrap-distance-left:9pt;mso-wrap-distance-top:0;mso-wrap-distance-right:9pt;mso-wrap-distance-bottom:0;mso-position-horizontal:right;mso-position-horizontal-relative:margin;mso-position-vertical:bottom;mso-position-vertical-relative:margin;mso-width-relative:margin;mso-height-relative:margin;v-text-anchor:top" o:gfxdata="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" stroked="f">
+          <v:shape id="_x0000_s1032" type="#_x0000_t202" style="position:absolute;left:0;text-align:left;margin-left:2424.15pt;margin-top:0;width:247.6pt;height:165.75pt;z-index:251664384;visibility:visible;mso-wrap-distance-left:9pt;mso-wrap-distance-top:0;mso-wrap-distance-right:9pt;mso-wrap-distance-bottom:0;mso-position-horizontal:right;mso-position-horizontal-relative:margin;mso-position-vertical:bottom;mso-position-vertical-relative:margin;mso-width-relative:margin;mso-height-relative:margin;v-text-anchor:top" o:gfxdata="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" stroked="f">
             <v:textbox style="mso-next-textbox:#_x0000_s1032">
               <w:txbxContent>
                 <w:p>
@@ -2406,7 +2408,7 @@
                     </w:numPr>
                     <w:jc w:val="left"/>
                   </w:pPr>
-                  <w:bookmarkStart w:id="3" w:name="_Ref354244786"/>
+                  <w:bookmarkStart w:id="4" w:name="_Ref354244786"/>
                   <w:proofErr w:type="gramStart"/>
                   <w:r>
                     <w:t xml:space="preserve">Figure </w:t>
@@ -2429,7 +2431,7 @@
                   <w:r>
                     <w:fldChar w:fldCharType="end"/>
                   </w:r>
-                  <w:bookmarkEnd w:id="3"/>
+                  <w:bookmarkEnd w:id="4"/>
                   <w:r>
                     <w:t>.</w:t>
                   </w:r>
@@ -2563,7 +2565,7 @@
         </w:rPr>
         <w:lastRenderedPageBreak/>
         <w:pict>
-          <v:shape id="_x0000_s1046" type="#_x0000_t202" style="position:absolute;left:0;text-align:left;margin-left:1503pt;margin-top:0;width:239.05pt;height:234pt;z-index:251678720;visibility:visible;mso-wrap-distance-left:9pt;mso-wrap-distance-top:0;mso-wrap-distance-right:9pt;mso-wrap-distance-bottom:0;mso-position-horizontal:right;mso-position-horizontal-relative:margin;mso-position-vertical:bottom;mso-position-vertical-relative:margin;mso-width-relative:margin;mso-height-relative:margin;v-text-anchor:top" o:gfxdata="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" stroked="f">
+          <v:shape id="_x0000_s1046" type="#_x0000_t202" style="position:absolute;left:0;text-align:left;margin-left:1878.7pt;margin-top:0;width:239.05pt;height:234pt;z-index:251678720;visibility:visible;mso-wrap-distance-left:9pt;mso-wrap-distance-top:0;mso-wrap-distance-right:9pt;mso-wrap-distance-bottom:0;mso-position-horizontal:right;mso-position-horizontal-relative:margin;mso-position-vertical:bottom;mso-position-vertical-relative:margin;mso-width-relative:margin;mso-height-relative:margin;v-text-anchor:top" o:gfxdata="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" stroked="f">
             <v:textbox style="mso-next-textbox:#_x0000_s1046">
               <w:txbxContent>
                 <w:p>
@@ -2578,7 +2580,7 @@
                     </w:rPr>
                     <w:drawing>
                       <wp:inline distT="0" distB="0" distL="0" distR="0" wp14:anchorId="0D43C86C" wp14:editId="7C6C9C9D">
-                        <wp:extent cx="2715895" cy="2580005"/>
+                        <wp:extent cx="2715794" cy="2580005"/>
                         <wp:effectExtent l="0" t="0" r="0" b="0"/>
                         <wp:docPr id="12" name="Picture 12"/>
                         <wp:cNvGraphicFramePr>
@@ -2592,7 +2594,7 @@
                                 <pic:cNvPicPr/>
                               </pic:nvPicPr>
                               <pic:blipFill>
-                                <a:blip r:embed="rId19">
+                                <a:blip r:embed="rId19" cstate="print">
                                   <a:extLst>
                                     <a:ext uri="{28A0092B-C50C-407E-A947-70E740481C1C}">
                                       <a14:useLocalDpi xmlns:a14="http://schemas.microsoft.com/office/drawing/2010/main" val="0"/>
@@ -2606,7 +2608,7 @@
                               <pic:spPr>
                                 <a:xfrm>
                                   <a:off x="0" y="0"/>
-                                  <a:ext cx="2715895" cy="2580005"/>
+                                  <a:ext cx="2715794" cy="2580005"/>
                                 </a:xfrm>
                                 <a:prstGeom prst="rect">
                                   <a:avLst/>
@@ -2628,7 +2630,7 @@
                     </w:numPr>
                     <w:jc w:val="left"/>
                   </w:pPr>
-                  <w:bookmarkStart w:id="4" w:name="_Ref354255494"/>
+                  <w:bookmarkStart w:id="5" w:name="_Ref354255494"/>
                   <w:proofErr w:type="gramStart"/>
                   <w:r>
                     <w:t xml:space="preserve">Figure </w:t>
@@ -2651,7 +2653,7 @@
                   <w:r>
                     <w:fldChar w:fldCharType="end"/>
                   </w:r>
-                  <w:bookmarkEnd w:id="4"/>
+                  <w:bookmarkEnd w:id="5"/>
                   <w:r>
                     <w:t>.</w:t>
                   </w:r>
@@ -2699,106 +2701,364 @@
         <w:fldChar w:fldCharType="separate"/>
       </w:r>
       <w:r>
+        <w:t>[17]</w:t>
+      </w:r>
+      <w:r>
+        <w:fldChar w:fldCharType="end"/>
+      </w:r>
+      <w:r>
+        <w:t xml:space="preserve"> especially in outdoor environments</w:t>
+      </w:r>
+      <w:r>
+        <w:t xml:space="preserve">. Field studies of AR applications </w:t>
+      </w:r>
+      <w:r>
+        <w:t xml:space="preserve">highlight that such inability so see the display clearly </w:t>
+      </w:r>
+      <w:r>
+        <w:t xml:space="preserve">is worse </w:t>
+      </w:r>
+      <w:r>
+        <w:t xml:space="preserve">with bright sunlight </w:t>
+      </w:r>
+      <w:r>
+        <w:t>and</w:t>
+      </w:r>
+      <w:r>
+        <w:t xml:space="preserve"> with the sun lower in the sky </w:t>
+      </w:r>
+      <w:r>
+        <w:fldChar w:fldCharType="begin"/>
+      </w:r>
+      <w:r>
+        <w:instrText xml:space="preserve"> REF _Ref354232024 \r \h </w:instrText>
+      </w:r>
+      <w:r>
+        <w:fldChar w:fldCharType="separate"/>
+      </w:r>
+      <w:r>
         <w:t>[13]</w:t>
       </w:r>
       <w:r>
         <w:fldChar w:fldCharType="end"/>
       </w:r>
       <w:r>
-        <w:t xml:space="preserve"> especially in outdoor environments</w:t>
-      </w:r>
-      <w:r>
-        <w:t xml:space="preserve">. Field studies of AR applications </w:t>
-      </w:r>
-      <w:r>
-        <w:t xml:space="preserve">highlight that such inability so see the display clearly </w:t>
-      </w:r>
-      <w:r>
-        <w:t xml:space="preserve">is worse </w:t>
-      </w:r>
-      <w:r>
-        <w:t xml:space="preserve">with bright sunlight </w:t>
-      </w:r>
-      <w:r>
-        <w:t>and</w:t>
-      </w:r>
-      <w:r>
-        <w:t xml:space="preserve"> with the sun lower in the sky </w:t>
+        <w:t>. In order to improve the display visibility users resort to strategies like looking for a dark spot (dark surface or shadow) or placing a hand in front of the display. Both strategies require users to switch context between their activity and the display and often missing important information.</w:t>
+      </w:r>
+      <w:r>
+        <w:t xml:space="preserve"> Strategies like these inspired researchers to investigate automatic ways to improve display clarity.</w:t>
+      </w:r>
+      <w:r>
+        <w:t xml:space="preserve"> A simple approach is to dynamically increase the intensity of the digital content (mentioned in </w:t>
       </w:r>
       <w:r>
         <w:fldChar w:fldCharType="begin"/>
       </w:r>
       <w:r>
+        <w:instrText xml:space="preserve"> REF _Ref354242106 \r \h </w:instrText>
+      </w:r>
+      <w:r>
+        <w:fldChar w:fldCharType="separate"/>
+      </w:r>
+      <w:r>
+        <w:t>[15]</w:t>
+      </w:r>
+      <w:r>
+        <w:fldChar w:fldCharType="end"/>
+      </w:r>
+      <w:r>
+        <w:t>)</w:t>
+      </w:r>
+      <w:proofErr w:type="gramStart"/>
+      <w:r>
+        <w:t>,</w:t>
+      </w:r>
+      <w:proofErr w:type="gramEnd"/>
+      <w:r>
+        <w:t xml:space="preserve"> however such solution is not always efficient </w:t>
+      </w:r>
+      <w:r>
+        <w:fldChar w:fldCharType="begin"/>
+      </w:r>
+      <w:r>
         <w:instrText xml:space="preserve"> REF _Ref354232024 \r \h </w:instrText>
       </w:r>
       <w:r>
         <w:fldChar w:fldCharType="separate"/>
       </w:r>
       <w:r>
-        <w:t>[9]</w:t>
+        <w:t>[13]</w:t>
       </w:r>
       <w:r>
         <w:fldChar w:fldCharType="end"/>
       </w:r>
       <w:r>
-        <w:t>. In order to improve the display visibility users resort to strategies like looking for a dark spot (dark surface or shadow) or placing a hand in front of the display. Both strategies require users to switch context between their activity and the display and often missing important information.</w:t>
-      </w:r>
-      <w:r>
-        <w:t xml:space="preserve"> Strategies like these inspired researchers to investigate automatic ways to improve display clarity.</w:t>
-      </w:r>
-      <w:r>
-        <w:t xml:space="preserve"> A simple approach is to dynamically increase the intensity of the digital content (mentioned in </w:t>
+        <w:t>.</w:t>
+      </w:r>
+      <w:r>
+        <w:t xml:space="preserve"> </w:t>
+      </w:r>
+      <w:proofErr w:type="spellStart"/>
+      <w:r>
+        <w:t>Leykin</w:t>
+      </w:r>
+      <w:proofErr w:type="spellEnd"/>
+      <w:r>
+        <w:t xml:space="preserve"> and </w:t>
+      </w:r>
+      <w:proofErr w:type="spellStart"/>
+      <w:r>
+        <w:t>Tuceryan</w:t>
+      </w:r>
+      <w:proofErr w:type="spellEnd"/>
+      <w:r>
+        <w:t xml:space="preserve"> capture the field of view of the user and classify this image into zones where digital text would be readable or unreadable </w:t>
       </w:r>
       <w:r>
         <w:fldChar w:fldCharType="begin"/>
       </w:r>
       <w:r>
-        <w:instrText xml:space="preserve"> REF _Ref354242106 \r \h </w:instrText>
+        <w:instrText xml:space="preserve"> REF _Ref354238752 \r \h </w:instrText>
       </w:r>
       <w:r>
         <w:fldChar w:fldCharType="separate"/>
       </w:r>
       <w:r>
-        <w:t>[11]</w:t>
+        <w:t>[18]</w:t>
       </w:r>
       <w:r>
         <w:fldChar w:fldCharType="end"/>
       </w:r>
       <w:r>
-        <w:t>)</w:t>
-      </w:r>
-      <w:proofErr w:type="gramStart"/>
-      <w:r>
-        <w:t>,</w:t>
-      </w:r>
-      <w:proofErr w:type="gramEnd"/>
-      <w:r>
-        <w:t xml:space="preserve"> however such solution is not always efficient </w:t>
+        <w:t xml:space="preserve">. In a similar fashion, </w:t>
+      </w:r>
+      <w:r>
+        <w:t>Tanaka et al</w:t>
+      </w:r>
+      <w:r>
+        <w:t xml:space="preserve">. developed a </w:t>
+      </w:r>
+      <w:r>
+        <w:t xml:space="preserve">layout system that </w:t>
+      </w:r>
+      <w:r>
+        <w:t>re</w:t>
+      </w:r>
+      <w:r>
+        <w:t xml:space="preserve">locates digital content </w:t>
+      </w:r>
+      <w:r>
+        <w:t xml:space="preserve">to </w:t>
+      </w:r>
+      <w:r>
+        <w:t>the darker areas of the display</w:t>
+      </w:r>
+      <w:r>
+        <w:t xml:space="preserve"> </w:t>
       </w:r>
       <w:r>
         <w:fldChar w:fldCharType="begin"/>
       </w:r>
       <w:r>
-        <w:instrText xml:space="preserve"> REF _Ref354232024 \r \h </w:instrText>
+        <w:instrText xml:space="preserve"> REF _Ref354232048 \r \h </w:instrText>
       </w:r>
       <w:r>
         <w:fldChar w:fldCharType="separate"/>
       </w:r>
       <w:r>
-        <w:t>[9]</w:t>
+        <w:t>[25]</w:t>
       </w:r>
       <w:r>
         <w:fldChar w:fldCharType="end"/>
       </w:r>
       <w:r>
+        <w:t xml:space="preserve"> </w:t>
+      </w:r>
+      <w:r>
+        <w:t>taking into account restrictions l</w:t>
+      </w:r>
+      <w:r>
+        <w:t>ike ordering of the components.</w:t>
+      </w:r>
+    </w:p>
+    <w:p>
+      <w:pPr>
+        <w:pStyle w:val="Text"/>
+      </w:pPr>
+      <w:r>
+        <w:t>Color blending is also an important factor affecting the effective occlusion of physical objects by digital content; a feature particularly useful when the real environment is enhanced with 3D virtual objects that are intended to look real, such as in architectonical previewing. Without effective occlusion, the virtual object is perceived as translucent and unreal</w:t>
+      </w:r>
+      <w:r>
+        <w:t xml:space="preserve"> </w:t>
+      </w:r>
+      <w:r>
+        <w:fldChar w:fldCharType="begin"/>
+      </w:r>
+      <w:r>
+        <w:instrText xml:space="preserve"> REF _Ref354240716 \r \h </w:instrText>
+      </w:r>
+      <w:r>
+        <w:fldChar w:fldCharType="separate"/>
+      </w:r>
+      <w:r>
+        <w:t>[5]</w:t>
+      </w:r>
+      <w:r>
+        <w:fldChar w:fldCharType="end"/>
+      </w:r>
+      <w:r>
+        <w:t xml:space="preserve"> </w:t>
+      </w:r>
+      <w:r>
+        <w:t>and can confuse users</w:t>
+      </w:r>
+      <w:r>
+        <w:t xml:space="preserve"> </w:t>
+      </w:r>
+      <w:r>
+        <w:fldChar w:fldCharType="begin"/>
+      </w:r>
+      <w:r>
+        <w:instrText xml:space="preserve"> REF _Ref354240622 \r \h </w:instrText>
+      </w:r>
+      <w:r>
+        <w:fldChar w:fldCharType="separate"/>
+      </w:r>
+      <w:r>
+        <w:t>[23]</w:t>
+      </w:r>
+      <w:r>
+        <w:fldChar w:fldCharType="end"/>
+      </w:r>
+      <w:r>
         <w:t>.</w:t>
       </w:r>
       <w:r>
+        <w:t xml:space="preserve"> Solving the occlusion problem </w:t>
+      </w:r>
+      <w:r>
+        <w:t>keeps digital content from being a</w:t>
+      </w:r>
+      <w:r>
+        <w:t>ffected by th</w:t>
+      </w:r>
+      <w:r>
+        <w:t xml:space="preserve">e physical objects in the background, thus solving the color blending problem. The main approach to solving occlusion has been </w:t>
+      </w:r>
+      <w:r>
+        <w:t xml:space="preserve">to stop the light </w:t>
+      </w:r>
+      <w:r>
+        <w:t xml:space="preserve">coming from the background </w:t>
+      </w:r>
+      <w:r>
+        <w:t xml:space="preserve">by enhancing head-mounted displays with light blocking devices </w:t>
+      </w:r>
+      <w:r>
+        <w:t xml:space="preserve">such as a transparent LCD </w:t>
+      </w:r>
+      <w:r>
+        <w:fldChar w:fldCharType="begin"/>
+      </w:r>
+      <w:r>
+        <w:instrText xml:space="preserve"> REF _Ref354241508 \r \h </w:instrText>
+      </w:r>
+      <w:r>
+        <w:fldChar w:fldCharType="separate"/>
+      </w:r>
+      <w:r>
+        <w:t>[14]</w:t>
+      </w:r>
+      <w:r>
+        <w:fldChar w:fldCharType="end"/>
+      </w:r>
+      <w:r>
+        <w:fldChar w:fldCharType="begin"/>
+      </w:r>
+      <w:r>
+        <w:instrText xml:space="preserve"> REF _Ref354241509 \r \h </w:instrText>
+      </w:r>
+      <w:r>
+        <w:fldChar w:fldCharType="separate"/>
+      </w:r>
+      <w:r>
+        <w:t>[16]</w:t>
+      </w:r>
+      <w:r>
+        <w:fldChar w:fldCharType="end"/>
+      </w:r>
+      <w:r>
+        <w:fldChar w:fldCharType="begin"/>
+      </w:r>
+      <w:r>
+        <w:instrText xml:space="preserve"> REF _Ref354241514 \r \h </w:instrText>
+      </w:r>
+      <w:r>
+        <w:fldChar w:fldCharType="separate"/>
+      </w:r>
+      <w:r>
+        <w:t>[27]</w:t>
+      </w:r>
+      <w:r>
+        <w:fldChar w:fldCharType="end"/>
+      </w:r>
+      <w:r>
         <w:t xml:space="preserve"> </w:t>
       </w:r>
-      <w:proofErr w:type="spellStart"/>
-      <w:r>
-        <w:t>Leykin</w:t>
+      <w:r>
+        <w:t xml:space="preserve">or </w:t>
+      </w:r>
+      <w:r>
+        <w:t xml:space="preserve"> spatial light modulators (SLM) </w:t>
+      </w:r>
+      <w:r>
+        <w:fldChar w:fldCharType="begin"/>
+      </w:r>
+      <w:r>
+        <w:instrText xml:space="preserve"> REF _Ref354240716 \r \h </w:instrText>
+      </w:r>
+      <w:r>
+        <w:fldChar w:fldCharType="separate"/>
+      </w:r>
+      <w:r>
+        <w:t>[5]</w:t>
+      </w:r>
+      <w:r>
+        <w:fldChar w:fldCharType="end"/>
+      </w:r>
+      <w:r>
+        <w:t>.</w:t>
+      </w:r>
+      <w:r>
+        <w:t xml:space="preserve"> In this approach a black/white depth mask of the scene is generated with the black pixels covering the area where digital content is not to mix with the background light. Therefore, digital colors projected on the black areas as seen in their original hue and lightness. Another solution</w:t>
+      </w:r>
+      <w:r>
+        <w:t xml:space="preserve"> is to control the illumination of the physical objects in a way that areas behind digital content remain in the dark. Noda et al. explored this approach by constraining digital objects into a </w:t>
+      </w:r>
+      <w:r>
+        <w:t xml:space="preserve">dark room </w:t>
+      </w:r>
+      <w:r>
+        <w:fldChar w:fldCharType="begin"/>
+      </w:r>
+      <w:r>
+        <w:instrText xml:space="preserve"> REF _Ref354247285 \r \h </w:instrText>
+      </w:r>
+      <w:r>
+        <w:fldChar w:fldCharType="separate"/>
+      </w:r>
+      <w:r>
+        <w:t>[22]</w:t>
+      </w:r>
+      <w:r>
+        <w:fldChar w:fldCharType="end"/>
+      </w:r>
+      <w:r>
+        <w:t xml:space="preserve">, while </w:t>
+      </w:r>
+      <w:proofErr w:type="spellStart"/>
+      <w:r>
+        <w:t>Bimber</w:t>
       </w:r>
       <w:proofErr w:type="spellEnd"/>
       <w:r>
@@ -2806,467 +3066,225 @@
       </w:r>
       <w:proofErr w:type="spellStart"/>
       <w:r>
-        <w:t>Tuceryan</w:t>
-      </w:r>
-      <w:proofErr w:type="spellEnd"/>
-      <w:r>
-        <w:t xml:space="preserve"> capture the field of view of the user and classify this image into zones where digital text would be readable or unreadable </w:t>
+        <w:t>Frölich</w:t>
+      </w:r>
+      <w:proofErr w:type="spellEnd"/>
+      <w:r>
+        <w:t xml:space="preserve"> implement it via occlusion </w:t>
+      </w:r>
+      <w:r>
+        <w:t xml:space="preserve">shadows in a virtual showcase </w:t>
       </w:r>
       <w:r>
         <w:fldChar w:fldCharType="begin"/>
       </w:r>
       <w:r>
-        <w:instrText xml:space="preserve"> REF _Ref354238752 \r \h </w:instrText>
+        <w:instrText xml:space="preserve"> REF _Ref354247056 \r \h </w:instrText>
       </w:r>
       <w:r>
         <w:fldChar w:fldCharType="separate"/>
       </w:r>
       <w:r>
-        <w:t>[14]</w:t>
+        <w:t>[2]</w:t>
       </w:r>
       <w:r>
         <w:fldChar w:fldCharType="end"/>
       </w:r>
       <w:r>
-        <w:t xml:space="preserve">. In a similar fashion, </w:t>
-      </w:r>
-      <w:r>
-        <w:t>Tanaka et al</w:t>
-      </w:r>
-      <w:r>
-        <w:t xml:space="preserve">. developed a </w:t>
-      </w:r>
-      <w:r>
-        <w:t xml:space="preserve">layout system that </w:t>
-      </w:r>
-      <w:r>
-        <w:t>re</w:t>
-      </w:r>
-      <w:r>
-        <w:t xml:space="preserve">locates digital content </w:t>
-      </w:r>
-      <w:r>
-        <w:t xml:space="preserve">to </w:t>
-      </w:r>
-      <w:r>
-        <w:t>the darker areas of the display</w:t>
+        <w:t>.</w:t>
+      </w:r>
+      <w:r>
+        <w:t xml:space="preserve"> Finally, occlusion support has also been achieved by placing in spatial AR by placing the </w:t>
+      </w:r>
+      <w:r>
+        <w:t xml:space="preserve">parts of the optical system </w:t>
+      </w:r>
+      <w:r>
+        <w:t>behind the augmented object</w:t>
+      </w:r>
+      <w:r>
+        <w:t xml:space="preserve">, such as </w:t>
+      </w:r>
+      <w:proofErr w:type="spellStart"/>
+      <w:r>
+        <w:t>Inami</w:t>
+      </w:r>
+      <w:proofErr w:type="spellEnd"/>
+      <w:r>
+        <w:t xml:space="preserve"> et al.’s usage of retro-reflective material as optical camouflage </w:t>
+      </w:r>
+      <w:r>
+        <w:fldChar w:fldCharType="begin"/>
+      </w:r>
+      <w:r>
+        <w:instrText xml:space="preserve"> REF _Ref354248406 \r \h </w:instrText>
+      </w:r>
+      <w:r>
+        <w:fldChar w:fldCharType="separate"/>
+      </w:r>
+      <w:r>
+        <w:t>[12]</w:t>
+      </w:r>
+      <w:r>
+        <w:fldChar w:fldCharType="end"/>
+      </w:r>
+      <w:r>
+        <w:t>.</w:t>
+      </w:r>
+    </w:p>
+    <w:p>
+      <w:pPr>
+        <w:pStyle w:val="Text"/>
+      </w:pPr>
+      <w:r>
+        <w:t xml:space="preserve">Our approach differs from the existing solutions </w:t>
+      </w:r>
+      <w:r>
+        <w:t xml:space="preserve">as we aim not to change the location of user interface elements and not to add new hardware components to the see-through display; rather </w:t>
+      </w:r>
+      <w:r>
+        <w:t xml:space="preserve">we </w:t>
+      </w:r>
+      <w:r>
+        <w:t xml:space="preserve">seek to </w:t>
+      </w:r>
+      <w:r>
+        <w:t>manipulate the color shown by the see-through display; an approach known as colorimetric compensation or color correction.</w:t>
       </w:r>
       <w:r>
         <w:t xml:space="preserve"> </w:t>
       </w:r>
+    </w:p>
+    <w:p>
+      <w:pPr>
+        <w:pStyle w:val="Text"/>
+      </w:pPr>
+      <w:r>
+        <w:t xml:space="preserve">The field of projector-based spatial AR studied color correction as a way to enable projections on non-white or textured surfaces. </w:t>
+      </w:r>
+      <w:proofErr w:type="spellStart"/>
+      <w:r>
+        <w:t>Nayar</w:t>
+      </w:r>
+      <w:proofErr w:type="spellEnd"/>
+      <w:r>
+        <w:t xml:space="preserve"> </w:t>
+      </w:r>
+      <w:r>
+        <w:t>et al</w:t>
+      </w:r>
+      <w:r>
+        <w:t>.</w:t>
+      </w:r>
+      <w:r>
+        <w:t xml:space="preserve"> proposed a </w:t>
+      </w:r>
+      <w:r>
+        <w:t xml:space="preserve">camera-based radiometric calibration model to compute the relation between the digital image and the projection on a textured surface </w:t>
+      </w:r>
       <w:r>
         <w:fldChar w:fldCharType="begin"/>
       </w:r>
       <w:r>
-        <w:instrText xml:space="preserve"> REF _Ref354232048 \r \h </w:instrText>
+        <w:instrText xml:space="preserve"> REF _Ref354317193 \r \h </w:instrText>
       </w:r>
       <w:r>
         <w:fldChar w:fldCharType="separate"/>
       </w:r>
       <w:r>
-        <w:t>[17]</w:t>
+        <w:rPr>
+          <w:b/>
+          <w:bCs/>
+        </w:rPr>
+        <w:t>Error! Reference source not found.</w:t>
       </w:r>
       <w:r>
         <w:fldChar w:fldCharType="end"/>
       </w:r>
       <w:r>
+        <w:t xml:space="preserve">. Their approach requires a calibration phase where known images are projected on the projection surface and the resulting blended images are processed to obtain compensation matrixes. The calibration phase is repeated for each new projection surface or when lighting conditions change. </w:t>
+      </w:r>
+      <w:proofErr w:type="spellStart"/>
+      <w:r>
+        <w:t>Bimber</w:t>
+      </w:r>
+      <w:proofErr w:type="spellEnd"/>
+      <w:r>
         <w:t xml:space="preserve"> </w:t>
       </w:r>
       <w:r>
-        <w:t>taking into account restrictions l</w:t>
-      </w:r>
-      <w:r>
-        <w:t>ike ordering of the components.</w:t>
-      </w:r>
-    </w:p>
-    <w:p>
-      <w:pPr>
-        <w:pStyle w:val="Text"/>
-      </w:pPr>
-      <w:r>
-        <w:t>Color blending is also an important factor affecting the effective occlusion of physical objects by digital content; a feature particularly useful when the real environment is enhanced with 3D virtual objects that are intended to look real, such as in architectonical previewing. Without effective occlusion, the virtual object is perceived as translucent and unreal</w:t>
-      </w:r>
-      <w:r>
+        <w:t>et al</w:t>
+      </w:r>
+      <w:r>
+        <w:t>.</w:t>
+      </w:r>
+      <w:r>
+        <w:rPr>
+          <w:i/>
+        </w:rPr>
         <w:t xml:space="preserve"> </w:t>
       </w:r>
       <w:r>
+        <w:t>extended the range of projectable color</w:t>
+      </w:r>
+      <w:r>
+        <w:t xml:space="preserve"> by using a transparent film and multiple projectors taking into account the reflectance and absorption of the digital color by the projection surface </w:t>
+      </w:r>
+      <w:r>
         <w:fldChar w:fldCharType="begin"/>
       </w:r>
       <w:r>
-        <w:instrText xml:space="preserve"> REF _Ref354240716 \r \h </w:instrText>
+        <w:instrText xml:space="preserve"> REF _Ref354317212 \r \h </w:instrText>
       </w:r>
       <w:r>
         <w:fldChar w:fldCharType="separate"/>
       </w:r>
       <w:r>
-        <w:t>[4]</w:t>
+        <w:rPr>
+          <w:b/>
+          <w:bCs/>
+        </w:rPr>
+        <w:t>Error! Reference source not found.</w:t>
       </w:r>
       <w:r>
         <w:fldChar w:fldCharType="end"/>
       </w:r>
       <w:r>
-        <w:t xml:space="preserve"> </w:t>
-      </w:r>
-      <w:r>
-        <w:t>and can confuse users</w:t>
-      </w:r>
-      <w:r>
-        <w:t xml:space="preserve"> </w:t>
+        <w:t xml:space="preserve">. </w:t>
+      </w:r>
+      <w:proofErr w:type="spellStart"/>
+      <w:r>
+        <w:t>Grossberg</w:t>
+      </w:r>
+      <w:proofErr w:type="spellEnd"/>
+      <w:r>
+        <w:t xml:space="preserve"> et al. extended the radiometric model to include ambient light </w:t>
       </w:r>
       <w:r>
         <w:fldChar w:fldCharType="begin"/>
       </w:r>
       <w:r>
-        <w:instrText xml:space="preserve"> REF _Ref354240622 \r \h </w:instrText>
+        <w:instrText xml:space="preserve"> REF _Ref354318165 \r \h </w:instrText>
       </w:r>
       <w:r>
         <w:fldChar w:fldCharType="separate"/>
       </w:r>
       <w:r>
-        <w:t>[16]</w:t>
+        <w:rPr>
+          <w:b/>
+          <w:bCs/>
+        </w:rPr>
+        <w:t>Error! Reference source not found.</w:t>
       </w:r>
       <w:r>
         <w:fldChar w:fldCharType="end"/>
       </w:r>
       <w:r>
-        <w:t>.</w:t>
-      </w:r>
-      <w:r>
-        <w:t xml:space="preserve"> Solving the occlusion problem </w:t>
-      </w:r>
-      <w:r>
-        <w:t>keeps digital content from being a</w:t>
-      </w:r>
-      <w:r>
-        <w:t>ffected by th</w:t>
-      </w:r>
-      <w:r>
-        <w:t xml:space="preserve">e physical objects in the background, thus solving the color blending problem. The main approach to solving occlusion has been </w:t>
-      </w:r>
-      <w:r>
-        <w:t xml:space="preserve">to stop the light </w:t>
-      </w:r>
-      <w:r>
-        <w:t xml:space="preserve">coming from the background </w:t>
-      </w:r>
-      <w:r>
-        <w:t xml:space="preserve">by enhancing head-mounted displays with light blocking devices </w:t>
-      </w:r>
-      <w:r>
-        <w:t xml:space="preserve">such as a transparent LCD </w:t>
-      </w:r>
-      <w:r>
-        <w:fldChar w:fldCharType="begin"/>
-      </w:r>
-      <w:r>
-        <w:instrText xml:space="preserve"> REF _Ref354241508 \r \h </w:instrText>
-      </w:r>
-      <w:r>
-        <w:fldChar w:fldCharType="separate"/>
-      </w:r>
-      <w:r>
-        <w:t>[10]</w:t>
-      </w:r>
-      <w:r>
-        <w:fldChar w:fldCharType="end"/>
-      </w:r>
-      <w:r>
-        <w:fldChar w:fldCharType="begin"/>
-      </w:r>
-      <w:r>
-        <w:instrText xml:space="preserve"> REF _Ref354241509 \r \h </w:instrText>
-      </w:r>
-      <w:r>
-        <w:fldChar w:fldCharType="separate"/>
-      </w:r>
-      <w:r>
-        <w:t>[12]</w:t>
-      </w:r>
-      <w:r>
-        <w:fldChar w:fldCharType="end"/>
-      </w:r>
-      <w:r>
-        <w:fldChar w:fldCharType="begin"/>
-      </w:r>
-      <w:r>
-        <w:instrText xml:space="preserve"> REF _Ref354241514 \r \h </w:instrText>
-      </w:r>
-      <w:r>
-        <w:fldChar w:fldCharType="separate"/>
-      </w:r>
-      <w:r>
-        <w:t>[18]</w:t>
-      </w:r>
-      <w:r>
-        <w:fldChar w:fldCharType="end"/>
-      </w:r>
-      <w:r>
-        <w:t xml:space="preserve"> </w:t>
-      </w:r>
-      <w:r>
-        <w:t xml:space="preserve">or </w:t>
-      </w:r>
-      <w:r>
-        <w:t xml:space="preserve"> spatial light modulators (SLM) </w:t>
-      </w:r>
-      <w:r>
-        <w:fldChar w:fldCharType="begin"/>
-      </w:r>
-      <w:r>
-        <w:instrText xml:space="preserve"> REF _Ref354240716 \r \h </w:instrText>
-      </w:r>
-      <w:r>
-        <w:fldChar w:fldCharType="separate"/>
-      </w:r>
-      <w:r>
-        <w:t>[4]</w:t>
-      </w:r>
-      <w:r>
-        <w:fldChar w:fldCharType="end"/>
-      </w:r>
-      <w:r>
-        <w:t>.</w:t>
-      </w:r>
-      <w:r>
-        <w:t xml:space="preserve"> In this approach a black/white depth mask of the scene is generated with the black pixels covering the area where digital content is not to mix with the background light. Therefore, digital colors projected on the black areas as seen in their original hue and lightness. Another solution</w:t>
-      </w:r>
-      <w:r>
-        <w:t xml:space="preserve"> is to control the illumination of the physical objects in a way that areas behind digital content remain in the dark. Noda et al. explored this approach by constraining digital objects into a </w:t>
-      </w:r>
-      <w:r>
-        <w:t xml:space="preserve">dark room </w:t>
-      </w:r>
-      <w:r>
-        <w:fldChar w:fldCharType="begin"/>
-      </w:r>
-      <w:r>
-        <w:instrText xml:space="preserve"> REF _Ref354247285 \r \h </w:instrText>
-      </w:r>
-      <w:r>
-        <w:fldChar w:fldCharType="separate"/>
-      </w:r>
-      <w:r>
-        <w:t>[15]</w:t>
-      </w:r>
-      <w:r>
-        <w:fldChar w:fldCharType="end"/>
-      </w:r>
-      <w:r>
-        <w:t xml:space="preserve">, while </w:t>
-      </w:r>
-      <w:proofErr w:type="spellStart"/>
-      <w:r>
-        <w:t>Bimber</w:t>
-      </w:r>
-      <w:proofErr w:type="spellEnd"/>
-      <w:r>
-        <w:t xml:space="preserve"> and </w:t>
-      </w:r>
-      <w:proofErr w:type="spellStart"/>
-      <w:r>
-        <w:t>Frölich</w:t>
-      </w:r>
-      <w:proofErr w:type="spellEnd"/>
-      <w:r>
-        <w:t xml:space="preserve"> implement it via occlusion </w:t>
-      </w:r>
-      <w:r>
-        <w:t xml:space="preserve">shadows in a virtual showcase </w:t>
-      </w:r>
-      <w:r>
-        <w:fldChar w:fldCharType="begin"/>
-      </w:r>
-      <w:r>
-        <w:instrText xml:space="preserve"> REF _Ref354247056 \r \h </w:instrText>
-      </w:r>
-      <w:r>
-        <w:fldChar w:fldCharType="separate"/>
-      </w:r>
-      <w:r>
-        <w:t>[2]</w:t>
-      </w:r>
-      <w:r>
-        <w:fldChar w:fldCharType="end"/>
-      </w:r>
-      <w:r>
-        <w:t>.</w:t>
-      </w:r>
-      <w:r>
-        <w:t xml:space="preserve"> Finally, occlusion support has also been achieved by placing in spatial AR by placing the </w:t>
-      </w:r>
-      <w:r>
-        <w:t xml:space="preserve">parts of the optical system </w:t>
-      </w:r>
-      <w:r>
-        <w:t>behind the augmented object</w:t>
-      </w:r>
-      <w:r>
-        <w:t xml:space="preserve">, such as </w:t>
-      </w:r>
-      <w:proofErr w:type="spellStart"/>
-      <w:r>
-        <w:t>Inami</w:t>
-      </w:r>
-      <w:proofErr w:type="spellEnd"/>
-      <w:r>
-        <w:t xml:space="preserve"> et al.’s usage of retro-reflective material as optical camouflage </w:t>
-      </w:r>
-      <w:r>
-        <w:fldChar w:fldCharType="begin"/>
-      </w:r>
-      <w:r>
-        <w:instrText xml:space="preserve"> REF _Ref354248406 \r \h </w:instrText>
-      </w:r>
-      <w:r>
-        <w:fldChar w:fldCharType="separate"/>
-      </w:r>
-      <w:r>
-        <w:t>[8]</w:t>
-      </w:r>
-      <w:r>
-        <w:fldChar w:fldCharType="end"/>
-      </w:r>
-      <w:r>
-        <w:t>.</w:t>
-      </w:r>
-    </w:p>
-    <w:p>
-      <w:pPr>
-        <w:pStyle w:val="Text"/>
-      </w:pPr>
-      <w:r>
-        <w:t xml:space="preserve">Our approach differs from the existing solutions </w:t>
-      </w:r>
-      <w:r>
-        <w:t xml:space="preserve">as we aim not to change the location of user interface elements and not to add new hardware components to the see-through display; rather </w:t>
-      </w:r>
-      <w:r>
-        <w:t xml:space="preserve">we </w:t>
-      </w:r>
-      <w:r>
-        <w:t xml:space="preserve">seek to </w:t>
-      </w:r>
-      <w:r>
-        <w:t>manipulate the color shown by the see-through display; an approach known as colorimetric compensation or color correction.</w:t>
-      </w:r>
-      <w:r>
-        <w:t xml:space="preserve"> </w:t>
-      </w:r>
-    </w:p>
-    <w:p>
-      <w:pPr>
-        <w:pStyle w:val="Text"/>
-      </w:pPr>
-      <w:r>
-        <w:t xml:space="preserve">The field of projector-based spatial AR studied color correction as a way to enable projections on non-white or textured surfaces. </w:t>
-      </w:r>
-      <w:proofErr w:type="spellStart"/>
-      <w:r>
-        <w:t>Nayar</w:t>
-      </w:r>
-      <w:proofErr w:type="spellEnd"/>
-      <w:r>
-        <w:t xml:space="preserve"> </w:t>
-      </w:r>
-      <w:r>
-        <w:t>et al</w:t>
-      </w:r>
-      <w:r>
-        <w:t>.</w:t>
-      </w:r>
-      <w:r>
-        <w:t xml:space="preserve"> proposed a </w:t>
-      </w:r>
-      <w:r>
-        <w:t xml:space="preserve">camera-based radiometric calibration model to compute the relation between the digital image and the projection on a textured surface </w:t>
-      </w:r>
-      <w:r>
-        <w:fldChar w:fldCharType="begin"/>
-      </w:r>
-      <w:r>
-        <w:instrText xml:space="preserve"> REF _Ref354317193 \r \h </w:instrText>
-      </w:r>
-      <w:r>
-        <w:fldChar w:fldCharType="separate"/>
-      </w:r>
-      <w:r>
-        <w:t>[16]</w:t>
-      </w:r>
-      <w:r>
-        <w:fldChar w:fldCharType="end"/>
-      </w:r>
-      <w:r>
-        <w:t xml:space="preserve">. Their approach requires a calibration phase where known images are projected on the projection surface and the resulting blended images are processed to obtain compensation matrixes. The calibration phase is repeated for each new projection surface or when lighting conditions change. </w:t>
-      </w:r>
-      <w:proofErr w:type="spellStart"/>
-      <w:r>
-        <w:t>Bimber</w:t>
-      </w:r>
-      <w:proofErr w:type="spellEnd"/>
-      <w:r>
-        <w:t xml:space="preserve"> </w:t>
-      </w:r>
-      <w:r>
-        <w:t>et al</w:t>
-      </w:r>
-      <w:r>
-        <w:t>.</w:t>
-      </w:r>
-      <w:r>
-        <w:rPr>
-          <w:i/>
-        </w:rPr>
-        <w:t xml:space="preserve"> </w:t>
-      </w:r>
-      <w:r>
-        <w:t>extended the range of projectable color</w:t>
-      </w:r>
-      <w:r>
-        <w:t xml:space="preserve"> by using a transparent film and multiple projectors taking into account the reflectance and absorption of the digital color by the projection surface </w:t>
-      </w:r>
-      <w:r>
-        <w:fldChar w:fldCharType="begin"/>
-      </w:r>
-      <w:r>
-        <w:instrText xml:space="preserve"> REF _Ref354317212 \r \h </w:instrText>
-      </w:r>
-      <w:r>
-        <w:fldChar w:fldCharType="separate"/>
-      </w:r>
-      <w:r>
-        <w:t>[4]</w:t>
-      </w:r>
-      <w:r>
-        <w:fldChar w:fldCharType="end"/>
-      </w:r>
-      <w:r>
-        <w:t xml:space="preserve">. </w:t>
-      </w:r>
-      <w:proofErr w:type="spellStart"/>
-      <w:r>
-        <w:t>Grossberg</w:t>
-      </w:r>
-      <w:proofErr w:type="spellEnd"/>
-      <w:r>
-        <w:t xml:space="preserve"> et al. extended the radiometric model to include ambient light </w:t>
-      </w:r>
-      <w:r>
-        <w:fldChar w:fldCharType="begin"/>
-      </w:r>
-      <w:r>
-        <w:instrText xml:space="preserve"> REF _Ref354318165 \r \h </w:instrText>
-      </w:r>
-      <w:r>
-        <w:fldChar w:fldCharType="separate"/>
-      </w:r>
-      <w:r>
-        <w:t>[8]</w:t>
-      </w:r>
-      <w:r>
-        <w:fldChar w:fldCharType="end"/>
-      </w:r>
-      <w:r>
-        <w:t xml:space="preserve">. While these works deals primarily in device dependent RGB space, higher correction accuracy is achieved by working on the device independent CIE XYZ color space [Ashdown, </w:t>
+        <w:t xml:space="preserve">. While these works deals primarily in device dependent RGB space, higher correction accuracy is achieved by working on the device independent CIE XYZ color space </w:t>
+      </w:r>
+      <w:r>
+        <w:lastRenderedPageBreak/>
+        <w:t xml:space="preserve">[Ashdown, </w:t>
       </w:r>
       <w:proofErr w:type="spellStart"/>
       <w:r>
@@ -3282,11 +3300,7 @@
       </w:r>
       <w:proofErr w:type="spellEnd"/>
       <w:r>
-        <w:t xml:space="preserve"> et al. studied colorimetric compensation in see-through displays, and proposed </w:t>
-      </w:r>
-      <w:r>
-        <w:lastRenderedPageBreak/>
-        <w:t xml:space="preserve">a subtraction compensation model which is based on both color differences and the human eyes adaptive range. This model limits the amount of correction introduced by the compensation algorithm, as a way to guaranty that digital content is shown even when light backgrounds. Their results shows good compensation results although the approach is limited to rather static digital content and background settings. </w:t>
+        <w:t xml:space="preserve"> et al. studied colorimetric compensation in see-through displays, and proposed a subtraction compensation model which is based on both color differences and the human eyes adaptive range. This model limits the amount of correction introduced by the compensation algorithm, as a way to guaranty that digital content is shown even when light backgrounds. Their results shows good compensation results although the approach is limited to rather static digital content and background settings. </w:t>
       </w:r>
     </w:p>
     <w:p>
@@ -3358,7 +3372,16 @@
         <w:pStyle w:val="Text"/>
       </w:pPr>
       <w:r>
-        <w:t>To generate different backgrounds we chose an XXXX LCD display calibrated at the standard white point of D65, a white that accurately reproduces the color spectrum as it exists outdoors. This approach to generating the background color is restricted by the color gamut of the LCD. O</w:t>
+        <w:t xml:space="preserve">To generate different backgrounds we chose an </w:t>
+      </w:r>
+      <w:r>
+        <w:rPr>
+          <w:highlight w:val="yellow"/>
+        </w:rPr>
+        <w:t>XXXX</w:t>
+      </w:r>
+      <w:r>
+        <w:t xml:space="preserve"> LCD display calibrated at the standard white point of D65, a white that accurately reproduces the color spectrum as it exists outdoors. This approach to generating the background color is restricted by the color gamut of the LCD. O</w:t>
       </w:r>
       <w:r>
         <w:t xml:space="preserve">ur test-bed </w:t>
@@ -3382,7 +3405,7 @@
         <w:fldChar w:fldCharType="separate"/>
       </w:r>
       <w:r>
-        <w:t>[6]</w:t>
+        <w:t>[8]</w:t>
       </w:r>
       <w:r>
         <w:fldChar w:fldCharType="end"/>
@@ -3409,12 +3432,15 @@
         <w:rPr>
           <w:noProof/>
         </w:rPr>
-        <w:t>5</w:t>
+        <w:t>6</w:t>
       </w:r>
       <w:r>
         <w:fldChar w:fldCharType="end"/>
       </w:r>
       <w:r>
+        <w:t>A</w:t>
+      </w:r>
+      <w:r>
         <w:t xml:space="preserve"> shows the </w:t>
       </w:r>
       <w:r>
@@ -3429,7 +3455,10 @@
         <w:t xml:space="preserve">Our test-bed works with three see-through displays: two projector-based and one transparent OLED. The projector-based displays use </w:t>
       </w:r>
       <w:r>
-        <w:t xml:space="preserve">XXX mm thick </w:t>
+        <w:t>3</w:t>
+      </w:r>
+      <w:r>
+        <w:t xml:space="preserve"> mm thick </w:t>
       </w:r>
       <w:r>
         <w:t xml:space="preserve">transparent acrylic surface covered with </w:t>
@@ -3466,7 +3495,11 @@
         <w:t xml:space="preserve"> </w:t>
       </w:r>
       <w:r>
-        <w:t xml:space="preserve">and one of </w:t>
+        <w:t xml:space="preserve">and one </w:t>
+      </w:r>
+      <w:r>
+        <w:lastRenderedPageBreak/>
+        <w:t xml:space="preserve">of </w:t>
       </w:r>
       <w:r>
         <w:t>two projector</w:t>
@@ -3493,11 +3526,7 @@
         <w:t>p2200 display</w:t>
       </w:r>
       <w:r>
-        <w:t xml:space="preserve">. </w:t>
-      </w:r>
-      <w:r>
-        <w:lastRenderedPageBreak/>
-        <w:t>The second projector is a</w:t>
+        <w:t>. The second projector is a</w:t>
       </w:r>
       <w:r>
         <w:t>n</w:t>
@@ -3524,13 +3553,16 @@
         <w:fldChar w:fldCharType="separate"/>
       </w:r>
       <w:r>
-        <w:t>[7]</w:t>
+        <w:t>[10]</w:t>
       </w:r>
       <w:r>
         <w:fldChar w:fldCharType="end"/>
       </w:r>
       <w:r>
-        <w:t xml:space="preserve"> which has a 240x320 transparent OLED display at 167 </w:t>
+        <w:t xml:space="preserve"> which has a 240x320 transparent OLED disp</w:t>
+      </w:r>
+      <w:r>
+        <w:t xml:space="preserve">lay at 167 </w:t>
       </w:r>
       <w:proofErr w:type="spellStart"/>
       <w:r>
@@ -3538,19 +3570,29 @@
       </w:r>
       <w:proofErr w:type="spellEnd"/>
       <w:r>
-        <w:t>.</w:t>
-      </w:r>
-      <w:r>
-        <w:t xml:space="preserve"> The phone display is covered in acrylic and with a total XXX mm thickness.</w:t>
-      </w:r>
-      <w:r>
-        <w:t xml:space="preserve"> The test-bed has a holder for the displays at YYY </w:t>
-      </w:r>
-      <w:proofErr w:type="spellStart"/>
-      <w:r>
-        <w:t>cms</w:t>
-      </w:r>
-      <w:proofErr w:type="spellEnd"/>
+        <w:t>, hereafter called the T-OLED display.</w:t>
+      </w:r>
+      <w:r>
+        <w:t xml:space="preserve"> The </w:t>
+      </w:r>
+      <w:r>
+        <w:t xml:space="preserve">T-OLED </w:t>
+      </w:r>
+      <w:r>
+        <w:t xml:space="preserve">display is covered in acrylic and with a total </w:t>
+      </w:r>
+      <w:r>
+        <w:t>9</w:t>
+      </w:r>
+      <w:r>
+        <w:t xml:space="preserve"> mm thickness.</w:t>
+      </w:r>
+      <w:r>
+        <w:t xml:space="preserve"> The test-bed has a holder for the displays at </w:t>
+      </w:r>
+      <w:r>
+        <w:t>20 cm</w:t>
+      </w:r>
       <w:r>
         <w:t xml:space="preserve"> in front of the background LCD</w:t>
       </w:r>
@@ -4523,7 +4565,7 @@
           <w:noProof/>
         </w:rPr>
         <w:pict>
-          <v:shape id="_x0000_s1048" type="#_x0000_t202" style="position:absolute;left:0;text-align:left;margin-left:0;margin-top:0;width:521.7pt;height:112.65pt;z-index:251680768;visibility:visible;mso-wrap-distance-left:9pt;mso-wrap-distance-top:0;mso-wrap-distance-right:9pt;mso-wrap-distance-bottom:0;mso-position-horizontal:center;mso-position-horizontal-relative:margin;mso-position-vertical:bottom;mso-position-vertical-relative:margin;mso-width-relative:margin;mso-height-relative:margin;v-text-anchor:top" o:gfxdata="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" stroked="f">
+          <v:shape id="_x0000_s1048" type="#_x0000_t202" style="position:absolute;left:0;text-align:left;margin-left:0;margin-top:0;width:521.7pt;height:122.35pt;z-index:251680768;visibility:visible;mso-wrap-distance-left:9pt;mso-wrap-distance-top:0;mso-wrap-distance-right:9pt;mso-wrap-distance-bottom:0;mso-position-horizontal:center;mso-position-horizontal-relative:margin;mso-position-vertical:bottom;mso-position-vertical-relative:margin;mso-width-relative:margin;mso-height-relative:margin;v-text-anchor:top" o:gfxdata="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" stroked="f">
             <v:textbox>
               <w:txbxContent>
                 <w:p>
@@ -4536,8 +4578,8 @@
                       <w:lang w:eastAsia="en-CA"/>
                     </w:rPr>
                     <w:drawing>
-                      <wp:inline distT="0" distB="0" distL="0" distR="0" wp14:anchorId="7568CAD5" wp14:editId="503A55E6">
-                        <wp:extent cx="6430846" cy="1045617"/>
+                      <wp:inline distT="0" distB="0" distL="0" distR="0" wp14:anchorId="3DFD0C2F" wp14:editId="2FC9300E">
+                        <wp:extent cx="6430840" cy="1045617"/>
                         <wp:effectExtent l="0" t="0" r="0" b="0"/>
                         <wp:docPr id="5" name="Picture 5"/>
                         <wp:cNvGraphicFramePr>
@@ -4565,7 +4607,7 @@
                               <pic:spPr>
                                 <a:xfrm>
                                   <a:off x="0" y="0"/>
-                                  <a:ext cx="6430846" cy="1045617"/>
+                                  <a:ext cx="6430840" cy="1045617"/>
                                 </a:xfrm>
                                 <a:prstGeom prst="rect">
                                   <a:avLst/>
@@ -4587,7 +4629,7 @@
                     </w:numPr>
                     <w:jc w:val="left"/>
                   </w:pPr>
-                  <w:bookmarkStart w:id="5" w:name="_Ref354424526"/>
+                  <w:bookmarkStart w:id="6" w:name="_Ref354424526"/>
                   <w:proofErr w:type="gramStart"/>
                   <w:r>
                     <w:t xml:space="preserve">Figure </w:t>
@@ -4610,13 +4652,13 @@
                   <w:r>
                     <w:fldChar w:fldCharType="end"/>
                   </w:r>
-                  <w:bookmarkEnd w:id="5"/>
+                  <w:bookmarkEnd w:id="6"/>
                   <w:r>
                     <w:t>.</w:t>
                   </w:r>
                   <w:proofErr w:type="gramEnd"/>
                   <w:r>
-                    <w:t xml:space="preserve"> CIELAB color space and the binned reduction</w:t>
+                    <w:t xml:space="preserve"> (A) CIELAB color space, (B) the binned space, and the binned profile for the (C) p3700 and (D) p2200 projector-based displays, and for (E) for the T-OLED display.</w:t>
                   </w:r>
                 </w:p>
               </w:txbxContent>
@@ -4679,7 +4721,11 @@
         <w:t xml:space="preserve"> </w:t>
       </w:r>
       <w:r>
-        <w:t xml:space="preserve">LAB color space into boxes of 5×5×5 – a method proposed by </w:t>
+        <w:t xml:space="preserve">LAB color space into boxes of 5×5×5 – a method </w:t>
+      </w:r>
+      <w:r>
+        <w:lastRenderedPageBreak/>
+        <w:t xml:space="preserve">proposed by </w:t>
       </w:r>
       <w:proofErr w:type="spellStart"/>
       <w:r>
@@ -4699,7 +4745,7 @@
         <w:fldChar w:fldCharType="separate"/>
       </w:r>
       <w:r>
-        <w:t>[10]</w:t>
+        <w:t>[11]</w:t>
       </w:r>
       <w:r>
         <w:fldChar w:fldCharType="end"/>
@@ -4720,7 +4766,7 @@
         <w:fldChar w:fldCharType="separate"/>
       </w:r>
       <w:r>
-        <w:t>[17]</w:t>
+        <w:t>[19]</w:t>
       </w:r>
       <w:r>
         <w:fldChar w:fldCharType="end"/>
@@ -4750,19 +4796,18 @@
         <w:fldChar w:fldCharType="end"/>
       </w:r>
       <w:r>
+        <w:t xml:space="preserve"> shows the actual CIELAB color space and the binned result.</w:t>
+      </w:r>
+      <w:r>
         <w:t xml:space="preserve"> </w:t>
       </w:r>
       <w:r>
-        <w:lastRenderedPageBreak/>
-        <w:t>shows the actual CIELAB color space and the binned result.</w:t>
+        <w:t>Then, we measured how each bin is shown by each of our three display devices. We turned off the background LCD and measured the display reproduction of the whole binned RBG color space (8376 colors were shown with no background) for each of our displays. Each color was captured using the colorimeter and the captured XYZ values where transferred into the CIE LAB color space by using the reference white points given in the Table 1 (top row). Based on these measurements we created the look-up table for each display.</w:t>
       </w:r>
       <w:r>
         <w:t xml:space="preserve"> </w:t>
       </w:r>
       <w:r>
-        <w:t xml:space="preserve">Then, we measured how each bin is shown by each of our three display devices. We turned off the background LCD and measured the display reproduction of the whole binned RBG color space (8376 colors were shown with no background) for each of our displays. Each color was captured using the colorimeter and the captured XYZ values where transferred into the CIE LAB color space by using the reference white points given in the Table 1 (top row). Based on these measurements we created the look-up table for each display (see </w:t>
-      </w:r>
-      <w:r>
         <w:fldChar w:fldCharType="begin"/>
       </w:r>
       <w:r>
@@ -4784,11 +4829,13 @@
         <w:fldChar w:fldCharType="end"/>
       </w:r>
       <w:r>
-        <w:t>).</w:t>
-      </w:r>
-      <w:r>
-        <w:t xml:space="preserve"> </w:t>
-      </w:r>
+        <w:t>C-E presents the profile for each display with the p3700 matching the binned space almost perfectly (C), and considerable reduction of color capacity for the p2200 (D) and T_OLED displays (E).</w:t>
+      </w:r>
+    </w:p>
+    <w:p>
+      <w:pPr>
+        <w:pStyle w:val="Text"/>
+      </w:pPr>
       <w:r>
         <w:t xml:space="preserve">When predicting how a digital color blends with a particular background, the model </w:t>
       </w:r>
@@ -5061,6 +5108,11 @@
       <w:pPr>
         <w:pStyle w:val="Text"/>
       </w:pPr>
+    </w:p>
+    <w:p>
+      <w:pPr>
+        <w:pStyle w:val="Text"/>
+      </w:pPr>
       <w:r>
         <w:t xml:space="preserve">We </w:t>
       </w:r>
@@ -5212,6 +5264,11 @@
       <w:pPr>
         <w:pStyle w:val="Text"/>
       </w:pPr>
+    </w:p>
+    <w:p>
+      <w:pPr>
+        <w:pStyle w:val="Text"/>
+      </w:pPr>
       <w:r>
         <w:t xml:space="preserve">Chromatic adaptation transformation (CAT) is an established method to estimate the actual colors a display can reproduce based on the brightest white it can emit. In other words, CAT could potentially account for the </w:t>
       </w:r>
@@ -5245,7 +5302,7 @@
         <w:fldChar w:fldCharType="separate"/>
       </w:r>
       <w:r>
-        <w:t>[22]</w:t>
+        <w:t>[24]</w:t>
       </w:r>
       <w:r>
         <w:fldChar w:fldCharType="end"/>
@@ -5274,7 +5331,7 @@
         <w:fldChar w:fldCharType="separate"/>
       </w:r>
       <w:r>
-        <w:t>[22]</w:t>
+        <w:t>[24]</w:t>
       </w:r>
       <w:r>
         <w:fldChar w:fldCharType="end"/>
@@ -5322,8 +5379,20 @@
         <w:t>popularity</w:t>
       </w:r>
       <w:r>
-        <w:t xml:space="preserve"> in the literature and as a representative set of their kind. Listing 3 presents how we used CAT models for our blending predictions; we transformed the foreground color using the CAT matrix before adding it to the background.</w:t>
-      </w:r>
+        <w:t xml:space="preserve"> in the literature and as a representative set of their kind. Listing 3 presents how we used CAT models for our blending predictions; we transformed the foreground color using the </w:t>
+      </w:r>
+      <w:r>
+        <w:t xml:space="preserve">respective </w:t>
+      </w:r>
+      <w:r>
+        <w:t>CAT matrix before adding it to the background.</w:t>
+      </w:r>
+    </w:p>
+    <w:p>
+      <w:pPr>
+        <w:pStyle w:val="Text"/>
+        <w:ind w:firstLine="0"/>
+      </w:pPr>
     </w:p>
     <w:p>
       <w:pPr>
@@ -5493,21 +5562,16 @@
     <w:p>
       <w:pPr>
         <w:pStyle w:val="Text"/>
-        <w:ind w:firstLine="0"/>
       </w:pPr>
     </w:p>
     <w:p>
       <w:pPr>
         <w:pStyle w:val="Text"/>
-        <w:ind w:firstLine="0"/>
-      </w:pPr>
-    </w:p>
-    <w:p>
-      <w:pPr>
-        <w:pStyle w:val="Text"/>
-      </w:pPr>
-      <w:r>
-        <w:lastRenderedPageBreak/>
+        <w:rPr>
+          <w:rFonts w:eastAsiaTheme="minorEastAsia"/>
+        </w:rPr>
+      </w:pPr>
+      <w:r>
         <w:t xml:space="preserve">As in existing </w:t>
       </w:r>
       <w:r>
@@ -5529,7 +5593,7 @@
         <w:fldChar w:fldCharType="separate"/>
       </w:r>
       <w:r>
-        <w:t>[23</w:t>
+        <w:t>[26</w:t>
       </w:r>
       <w:proofErr w:type="gramStart"/>
       <w:r>
@@ -5564,7 +5628,7 @@
         <w:fldChar w:fldCharType="separate"/>
       </w:r>
       <w:r>
-        <w:t>[14]</w:t>
+        <w:t>[15]</w:t>
       </w:r>
       <w:r>
         <w:fldChar w:fldCharType="end"/>
@@ -5786,6 +5850,233 @@
     </w:p>
     <w:p>
       <w:pPr>
+        <w:pStyle w:val="Text"/>
+      </w:pPr>
+      <w:r>
+        <w:t xml:space="preserve">We considered 23 of the </w:t>
+      </w:r>
+      <w:proofErr w:type="spellStart"/>
+      <w:r>
+        <w:t>ColorChecker</w:t>
+      </w:r>
+      <w:proofErr w:type="spellEnd"/>
+      <w:r>
+        <w:t xml:space="preserve"> Color Rendition Chart </w:t>
+      </w:r>
+      <w:r>
+        <w:fldChar w:fldCharType="begin"/>
+      </w:r>
+      <w:r>
+        <w:instrText xml:space="preserve"> REF _Ref354500562 \r \h </w:instrText>
+      </w:r>
+      <w:r>
+        <w:fldChar w:fldCharType="separate"/>
+      </w:r>
+      <w:r>
+        <w:t>[20]</w:t>
+      </w:r>
+      <w:r>
+        <w:fldChar w:fldCharType="end"/>
+      </w:r>
+      <w:r>
+        <w:t xml:space="preserve"> at D65, a representative set of naturally occurring colors (the 24</w:t>
+      </w:r>
+      <w:r>
+        <w:rPr>
+          <w:vertAlign w:val="superscript"/>
+        </w:rPr>
+        <w:t>th</w:t>
+      </w:r>
+      <w:r>
+        <w:t xml:space="preserve"> </w:t>
+      </w:r>
+      <w:proofErr w:type="spellStart"/>
+      <w:r>
+        <w:t>ColorChecker</w:t>
+      </w:r>
+      <w:proofErr w:type="spellEnd"/>
+      <w:r>
+        <w:t xml:space="preserve"> color is outside the gamut). We measured the actual (</w:t>
+      </w:r>
+      <w:proofErr w:type="spellStart"/>
+      <w:r>
+        <w:t>a</w:t>
+      </w:r>
+      <w:proofErr w:type="gramStart"/>
+      <w:r>
+        <w:t>,b</w:t>
+      </w:r>
+      <w:proofErr w:type="spellEnd"/>
+      <w:proofErr w:type="gramEnd"/>
+      <w:r>
+        <w:t xml:space="preserve">) coordinates of the colors as shown by the background LCD. These values correspond to the </w:t>
+      </w:r>
+      <w:r>
+        <w:rPr>
+          <w:i/>
+        </w:rPr>
+        <w:t>front</w:t>
+      </w:r>
+      <w:r>
+        <w:t xml:space="preserve"> background configuration (see </w:t>
+      </w:r>
+      <w:r>
+        <w:fldChar w:fldCharType="begin"/>
+      </w:r>
+      <w:r>
+        <w:instrText xml:space="preserve"> REF _Ref354256425 \h </w:instrText>
+      </w:r>
+      <w:r>
+        <w:fldChar w:fldCharType="separate"/>
+      </w:r>
+      <w:r>
+        <w:t xml:space="preserve">Figure </w:t>
+      </w:r>
+      <w:r>
+        <w:rPr>
+          <w:noProof/>
+        </w:rPr>
+        <w:t>6</w:t>
+      </w:r>
+      <w:r>
+        <w:fldChar w:fldCharType="end"/>
+      </w:r>
+      <w:r>
+        <w:t xml:space="preserve">A). We also measured how each back-ground color would be seen through the see-through displays (see </w:t>
+      </w:r>
+      <w:r>
+        <w:fldChar w:fldCharType="begin"/>
+      </w:r>
+      <w:r>
+        <w:instrText xml:space="preserve"> REF _Ref354256425 \h </w:instrText>
+      </w:r>
+      <w:r>
+        <w:fldChar w:fldCharType="separate"/>
+      </w:r>
+      <w:r>
+        <w:t xml:space="preserve">Figure </w:t>
+      </w:r>
+      <w:r>
+        <w:rPr>
+          <w:noProof/>
+        </w:rPr>
+        <w:t>6</w:t>
+      </w:r>
+      <w:r>
+        <w:fldChar w:fldCharType="end"/>
+      </w:r>
+      <w:r>
+        <w:t xml:space="preserve">B-C). These values correspond to the </w:t>
+      </w:r>
+      <w:r>
+        <w:rPr>
+          <w:i/>
+        </w:rPr>
+        <w:t>behind</w:t>
+      </w:r>
+      <w:r>
+        <w:t xml:space="preserve"> background configuration for each display. </w:t>
+      </w:r>
+      <w:r>
+        <w:fldChar w:fldCharType="begin"/>
+      </w:r>
+      <w:r>
+        <w:instrText xml:space="preserve"> REF _Ref354256425 \h </w:instrText>
+      </w:r>
+      <w:r>
+        <w:fldChar w:fldCharType="separate"/>
+      </w:r>
+      <w:r>
+        <w:t xml:space="preserve">Figure </w:t>
+      </w:r>
+      <w:r>
+        <w:rPr>
+          <w:noProof/>
+        </w:rPr>
+        <w:t>6</w:t>
+      </w:r>
+      <w:r>
+        <w:fldChar w:fldCharType="end"/>
+      </w:r>
+      <w:r>
+        <w:t xml:space="preserve">A-C shows our measurements for both background configurations. For the background LCD there is a displacement in </w:t>
+      </w:r>
+      <w:r>
+        <w:rPr>
+          <w:i/>
+        </w:rPr>
+        <w:t>a</w:t>
+      </w:r>
+      <w:r>
+        <w:t xml:space="preserve"> and </w:t>
+      </w:r>
+      <w:r>
+        <w:rPr>
+          <w:i/>
+        </w:rPr>
+        <w:t>b</w:t>
+      </w:r>
+      <w:r>
+        <w:rPr>
+          <w:i/>
+        </w:rPr>
+        <w:t xml:space="preserve">, </w:t>
+      </w:r>
+      <w:r>
+        <w:t xml:space="preserve">however the </w:t>
+      </w:r>
+      <w:r>
+        <w:rPr>
+          <w:i/>
+        </w:rPr>
+        <w:t>L</w:t>
+      </w:r>
+      <w:r>
+        <w:t xml:space="preserve"> remains stable with an average change of 1.56 units in LAB; this means the background LCD displays the </w:t>
+      </w:r>
+      <w:proofErr w:type="spellStart"/>
+      <w:r>
+        <w:t>ColorChecker</w:t>
+      </w:r>
+      <w:proofErr w:type="spellEnd"/>
+      <w:r>
+        <w:t xml:space="preserve"> colors in a way that resembles how they are normally seem in nature. For the see-through displays the data shows displacement in </w:t>
+      </w:r>
+      <w:proofErr w:type="gramStart"/>
+      <w:r>
+        <w:rPr>
+          <w:i/>
+        </w:rPr>
+        <w:t>a</w:t>
+      </w:r>
+      <w:r>
+        <w:t xml:space="preserve"> and</w:t>
+      </w:r>
+      <w:proofErr w:type="gramEnd"/>
+      <w:r>
+        <w:t xml:space="preserve"> </w:t>
+      </w:r>
+      <w:r>
+        <w:rPr>
+          <w:i/>
+        </w:rPr>
+        <w:t>b</w:t>
+      </w:r>
+      <w:r>
+        <w:t xml:space="preserve">, but also a considerable reduction of </w:t>
+      </w:r>
+      <w:r>
+        <w:rPr>
+          <w:i/>
+        </w:rPr>
+        <w:t>L</w:t>
+      </w:r>
+      <w:r>
+        <w:t>; this is due to the display material absorbing some of the light from the background. Note the significant impact of the T-OLED display on all axes.</w:t>
+      </w:r>
+    </w:p>
+    <w:p>
+      <w:pPr>
         <w:pStyle w:val="Heading2"/>
       </w:pPr>
       <w:r>
@@ -5816,184 +6107,21 @@
         <w:t>behind</w:t>
       </w:r>
       <w:r>
-        <w:t xml:space="preserve">), we collected actual color blends for a large set of background and display colors. </w:t>
-      </w:r>
-      <w:r>
-        <w:t xml:space="preserve">We </w:t>
-      </w:r>
-      <w:r>
-        <w:t xml:space="preserve">developed a software application </w:t>
-      </w:r>
-      <w:r>
-        <w:t>to publish the digital colors in the see-through display and background color</w:t>
-      </w:r>
-      <w:r>
-        <w:t>s</w:t>
-      </w:r>
-      <w:r>
-        <w:t xml:space="preserve"> </w:t>
-      </w:r>
-      <w:r>
-        <w:t>i</w:t>
-      </w:r>
-      <w:r>
-        <w:t xml:space="preserve">n </w:t>
-      </w:r>
-      <w:r>
-        <w:t xml:space="preserve">the </w:t>
-      </w:r>
-      <w:r>
-        <w:t xml:space="preserve">background </w:t>
-      </w:r>
-      <w:r>
-        <w:t>LCD</w:t>
-      </w:r>
-      <w:r>
-        <w:t>, and to measure the resulting color blend using the colorimeter</w:t>
-      </w:r>
-      <w:r>
-        <w:t>.</w:t>
-      </w:r>
-    </w:p>
-    <w:p>
-      <w:pPr>
-        <w:pStyle w:val="Text"/>
-      </w:pPr>
-      <w:r>
-        <w:t xml:space="preserve">We considered 23 of the </w:t>
-      </w:r>
-      <w:proofErr w:type="spellStart"/>
-      <w:r>
-        <w:t>ColorChecker</w:t>
-      </w:r>
-      <w:proofErr w:type="spellEnd"/>
-      <w:r>
-        <w:t xml:space="preserve"> Color Rendition Chart </w:t>
-      </w:r>
-      <w:r>
-        <w:fldChar w:fldCharType="begin"/>
-      </w:r>
-      <w:r>
-        <w:instrText xml:space="preserve"> REF _Ref354500562 \r \h </w:instrText>
-      </w:r>
-      <w:r>
-        <w:fldChar w:fldCharType="separate"/>
-      </w:r>
-      <w:r>
-        <w:t>[20]</w:t>
-      </w:r>
-      <w:r>
-        <w:fldChar w:fldCharType="end"/>
-      </w:r>
-      <w:r>
-        <w:t xml:space="preserve"> at D65, a representative set of naturally occurring colors</w:t>
-      </w:r>
-      <w:r>
-        <w:t xml:space="preserve"> (one of the </w:t>
-      </w:r>
-      <w:proofErr w:type="spellStart"/>
-      <w:r>
-        <w:t>ColorChecker</w:t>
-      </w:r>
-      <w:proofErr w:type="spellEnd"/>
-      <w:r>
-        <w:t xml:space="preserve"> colors is outside the gamut)</w:t>
-      </w:r>
-      <w:r>
-        <w:t>.</w:t>
-      </w:r>
-      <w:r>
-        <w:t xml:space="preserve"> We measured the actual (</w:t>
-      </w:r>
-      <w:proofErr w:type="spellStart"/>
-      <w:r>
-        <w:t>a</w:t>
-      </w:r>
-      <w:proofErr w:type="gramStart"/>
-      <w:r>
-        <w:t>,b</w:t>
-      </w:r>
-      <w:proofErr w:type="spellEnd"/>
-      <w:proofErr w:type="gramEnd"/>
-      <w:r>
-        <w:t>) coordinates of the colors as shown by the background LCD.</w:t>
-      </w:r>
-      <w:r>
-        <w:t xml:space="preserve"> </w:t>
-      </w:r>
-      <w:r>
-        <w:fldChar w:fldCharType="begin"/>
-      </w:r>
-      <w:r>
-        <w:instrText xml:space="preserve"> REF _Ref354256425 \h </w:instrText>
-      </w:r>
-      <w:r>
-        <w:fldChar w:fldCharType="separate"/>
-      </w:r>
-      <w:r>
-        <w:t xml:space="preserve">Figure </w:t>
+        <w:t xml:space="preserve">), we collected </w:t>
+      </w:r>
+      <w:r>
+        <w:t xml:space="preserve">a large set of </w:t>
+      </w:r>
+      <w:r>
+        <w:t>actual color blends.</w:t>
       </w:r>
       <w:r>
         <w:rPr>
           <w:noProof/>
         </w:rPr>
-        <w:t>6</w:t>
-      </w:r>
-      <w:r>
-        <w:fldChar w:fldCharType="end"/>
-      </w:r>
-      <w:r>
-        <w:t xml:space="preserve"> shows how the background LCD displays such colors: the bigger circles </w:t>
-      </w:r>
-      <w:r>
-        <w:t xml:space="preserve">represent </w:t>
-      </w:r>
-      <w:r>
-        <w:t xml:space="preserve">the original </w:t>
-      </w:r>
-      <w:r>
-        <w:t xml:space="preserve">location </w:t>
-      </w:r>
-      <w:r>
-        <w:t xml:space="preserve">of the color; the smaller circles </w:t>
-      </w:r>
-      <w:r>
-        <w:t xml:space="preserve">represent the location as shown by the LCD. These values correspond to the </w:t>
-      </w:r>
-      <w:r>
-        <w:rPr>
-          <w:i/>
-        </w:rPr>
-        <w:t>front</w:t>
-      </w:r>
-      <w:r>
-        <w:t xml:space="preserve"> background configuration. We also measured how each background color would be seen through the see-through display (see </w:t>
-      </w:r>
-      <w:bookmarkStart w:id="6" w:name="_GoBack"/>
-      <w:bookmarkEnd w:id="6"/>
-    </w:p>
-    <w:p>
-      <w:pPr>
-        <w:pStyle w:val="Text"/>
-      </w:pPr>
-    </w:p>
-    <w:p>
-      <w:pPr>
-        <w:pStyle w:val="Text"/>
-        <w:ind w:firstLine="0"/>
-      </w:pPr>
-    </w:p>
-    <w:p>
-      <w:pPr>
-        <w:pStyle w:val="Text"/>
-      </w:pPr>
-      <w:r>
-        <w:rPr>
-          <w:noProof/>
-        </w:rPr>
         <w:pict>
-          <v:shape id="_x0000_s1036" type="#_x0000_t202" style="position:absolute;left:0;text-align:left;margin-left:0;margin-top:0;width:248.1pt;height:219.7pt;z-index:251668480;visibility:visible;mso-height-percent:200;mso-wrap-distance-left:9pt;mso-wrap-distance-top:0;mso-wrap-distance-right:9pt;mso-wrap-distance-bottom:0;mso-position-horizontal:left;mso-position-horizontal-relative:margin;mso-position-vertical:bottom;mso-position-vertical-relative:margin;mso-height-percent:200;mso-width-relative:margin;mso-height-relative:margin;v-text-anchor:top" o:gfxdata="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" stroked="f">
-            <v:textbox style="mso-next-textbox:#_x0000_s1036;mso-fit-shape-to-text:t">
+          <v:shape id="_x0000_s1036" type="#_x0000_t202" style="position:absolute;left:0;text-align:left;margin-left:0;margin-top:0;width:514.6pt;height:186.2pt;z-index:251668480;visibility:visible;mso-wrap-distance-left:9pt;mso-wrap-distance-top:0;mso-wrap-distance-right:9pt;mso-wrap-distance-bottom:0;mso-position-horizontal:center;mso-position-horizontal-relative:margin;mso-position-vertical:bottom;mso-position-vertical-relative:margin;mso-width-relative:margin;mso-height-relative:margin;v-text-anchor:top" o:gfxdata="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" stroked="f">
+            <v:textbox style="mso-next-textbox:#_x0000_s1036">
               <w:txbxContent>
                 <w:p>
                   <w:pPr>
@@ -6006,8 +6134,8 @@
                       <w:lang w:eastAsia="en-CA"/>
                     </w:rPr>
                     <w:drawing>
-                      <wp:inline distT="0" distB="0" distL="0" distR="0" wp14:anchorId="19BE0445" wp14:editId="29B6989E">
-                        <wp:extent cx="2834134" cy="2089785"/>
+                      <wp:inline distT="0" distB="0" distL="0" distR="0" wp14:anchorId="62F3E61E" wp14:editId="41D00216">
+                        <wp:extent cx="6349340" cy="1875433"/>
                         <wp:effectExtent l="0" t="0" r="0" b="0"/>
                         <wp:docPr id="8" name="Picture 8"/>
                         <wp:cNvGraphicFramePr>
@@ -6035,7 +6163,7 @@
                               <pic:spPr>
                                 <a:xfrm>
                                   <a:off x="0" y="0"/>
-                                  <a:ext cx="2834134" cy="2089785"/>
+                                  <a:ext cx="6349340" cy="1875433"/>
                                 </a:xfrm>
                                 <a:prstGeom prst="rect">
                                   <a:avLst/>
@@ -6087,11 +6215,27 @@
                   </w:r>
                   <w:proofErr w:type="gramEnd"/>
                   <w:r>
-                    <w:t xml:space="preserve"> Background color set in the experimental set-up.</w:t>
+                    <w:t xml:space="preserve"> </w:t>
+                  </w:r>
+                  <w:proofErr w:type="spellStart"/>
+                  <w:r>
+                    <w:t>ColorChecker</w:t>
+                  </w:r>
+                  <w:proofErr w:type="spellEnd"/>
+                  <w:r>
+                    <w:t xml:space="preserve"> </w:t>
+                  </w:r>
+                  <w:proofErr w:type="spellStart"/>
+                  <w:r>
+                    <w:t>bg</w:t>
+                  </w:r>
+                  <w:proofErr w:type="spellEnd"/>
+                  <w:r>
+                    <w:t xml:space="preserve"> color set as (A) shown by the background LCD, </w:t>
                   </w:r>
                   <w:bookmarkEnd w:id="8"/>
                   <w:r>
-                    <w:t xml:space="preserve"> The bigger circles represent the original color, the smaller circle represents how the background LCD actually shows them.</w:t>
+                    <w:t>(B) as seen through the p2200 and  p3700 displays, and (C) as seen through the T-OLED display. The bigger circles represent the original color, the smaller circle how it is measured in each condition.</w:t>
                   </w:r>
                 </w:p>
               </w:txbxContent>
@@ -6101,15 +6245,64 @@
         </w:pict>
       </w:r>
       <w:r>
-        <w:t xml:space="preserve">For color prediction 10 colors which are equality spread across the perpetually different color space where chosen in random. These DC where shown under the influence of the 23 Macbeth chart background colors that can be reproduced in </w:t>
-      </w:r>
-      <w:proofErr w:type="spellStart"/>
-      <w:r>
-        <w:t>sRGB</w:t>
-      </w:r>
-      <w:proofErr w:type="spellEnd"/>
-      <w:r>
-        <w:t xml:space="preserve"> gamut.  The color blends were measured using colorimeter place in front of the display.</w:t>
+        <w:t xml:space="preserve"> </w:t>
+      </w:r>
+      <w:r>
+        <w:t xml:space="preserve">We used the 23 </w:t>
+      </w:r>
+      <w:proofErr w:type="spellStart"/>
+      <w:r>
+        <w:t>ColorChecker</w:t>
+      </w:r>
+      <w:proofErr w:type="spellEnd"/>
+      <w:r>
+        <w:t xml:space="preserve"> colors for backgrounds and 838 random foreground colors (10% of the size of the bin). We measured the resulting blending for each of our three displays capturing a total of 23×838 = 19.274 measurements per display and 19.274×3 = 57.822 measurements in total. </w:t>
+      </w:r>
+      <w:r>
+        <w:t xml:space="preserve">We converted the blending measurements into CIE LAB using the white points from table 1. </w:t>
+      </w:r>
+      <w:r>
+        <w:t>At the same time we predicted the resulting color blend according to the algorithms in listings 1-3 for each combination of prediction model</w:t>
+      </w:r>
+      <w:r>
+        <w:t xml:space="preserve"> (5), </w:t>
+      </w:r>
+      <w:r>
+        <w:t>background configuration</w:t>
+      </w:r>
+      <w:r>
+        <w:t xml:space="preserve"> (2) and display (3)</w:t>
+      </w:r>
+      <w:r>
+        <w:t xml:space="preserve">. </w:t>
+      </w:r>
+      <w:r>
+        <w:t>We obtained 5×2 = 10 predictions per blending, 5×2×23×838 = 192.740 predictions per display, to a total of 192.740×3 = 570.822.</w:t>
+      </w:r>
+      <w:r>
+        <w:t xml:space="preserve"> </w:t>
+      </w:r>
+    </w:p>
+    <w:p>
+      <w:pPr>
+        <w:pStyle w:val="Text"/>
+      </w:pPr>
+      <w:r>
+        <w:t xml:space="preserve">We computed </w:t>
+      </w:r>
+      <w:r>
+        <w:t>the accuracy</w:t>
+      </w:r>
+      <w:r>
+        <w:t xml:space="preserve"> of the predictions by calculating the Euclidian distance in CIA LAB color space between each prediction and the actual measurement.</w:t>
+      </w:r>
+    </w:p>
+    <w:p>
+      <w:pPr>
+        <w:pStyle w:val="Heading2"/>
+      </w:pPr>
+      <w:r>
+        <w:t>Results</w:t>
       </w:r>
     </w:p>
     <w:p>
@@ -6117,151 +6310,12 @@
         <w:pStyle w:val="Text"/>
         <w:ind w:firstLine="0"/>
       </w:pPr>
-    </w:p>
-    <w:p>
-      <w:pPr>
-        <w:pStyle w:val="Text"/>
-        <w:ind w:firstLine="0"/>
-      </w:pPr>
-      <w:r>
-        <w:t xml:space="preserve">   </w:t>
-      </w:r>
-    </w:p>
-    <w:p>
-      <w:pPr>
-        <w:pStyle w:val="Text"/>
-        <w:ind w:firstLine="0"/>
-      </w:pPr>
-    </w:p>
-    <w:p>
-      <w:pPr>
-        <w:pStyle w:val="Text"/>
-      </w:pPr>
-      <w:r>
-        <w:t xml:space="preserve">   To calculate the accuracy of the color values predicted by various models, we measure the distance between the colors shown on the display and the colors predicted by the models for each display. We also measure the change in color on blending to quantify the actual change in the color under the influence of the background. Normalized LAB space is used for distance calculations with the use of white points shown in table 1 respectively. In case of prediction‘s accuracy calculation the white points of white background condition was used and for color distance calculation between the blended color and the color to show the white points of no background conditions was used for each display respectively.</w:t>
-      </w:r>
-    </w:p>
-    <w:p>
-      <w:pPr>
-        <w:pStyle w:val="Text"/>
-      </w:pPr>
-    </w:p>
-    <w:p>
-      <w:pPr>
-        <w:pStyle w:val="Text"/>
-      </w:pPr>
-      <w:r>
-        <w:t>Describe how we collected data for each display</w:t>
-      </w:r>
-    </w:p>
-    <w:p>
-      <w:pPr>
-        <w:pStyle w:val="Text"/>
-        <w:ind w:firstLine="0"/>
-      </w:pPr>
-    </w:p>
-    <w:p>
-      <w:pPr>
-        <w:pStyle w:val="Text"/>
-      </w:pPr>
-      <w:r>
-        <w:t>Describe how we computed the blending prediction for each model.</w:t>
-      </w:r>
-    </w:p>
-    <w:p>
-      <w:pPr>
-        <w:pStyle w:val="Heading2"/>
-      </w:pPr>
-      <w:r>
-        <w:t>Results</w:t>
-      </w:r>
-    </w:p>
-    <w:p>
-      <w:pPr>
-        <w:pStyle w:val="Text"/>
-        <w:ind w:firstLine="0"/>
-      </w:pPr>
-      <w:r>
-        <w:t>Show one sample 3D image for a given display with the direct model and the binned profile to demonstrate the differences in the blue dots.</w:t>
-      </w:r>
-    </w:p>
-    <w:p>
-      <w:pPr>
-        <w:pStyle w:val="Text"/>
-        <w:ind w:firstLine="0"/>
-      </w:pPr>
-    </w:p>
-    <w:p>
-      <w:pPr>
-        <w:pStyle w:val="Text"/>
-        <w:ind w:firstLine="0"/>
-      </w:pPr>
-      <w:r>
-        <w:t>Show the BIG bar charts image (5 models X 3 displays X 27 backgrounds)</w:t>
-      </w:r>
-    </w:p>
-    <w:p>
-      <w:pPr>
-        <w:pStyle w:val="Heading1"/>
-      </w:pPr>
-      <w:r>
-        <w:t xml:space="preserve">Color </w:t>
-      </w:r>
-      <w:r>
-        <w:t>Preservation</w:t>
-      </w:r>
-    </w:p>
-    <w:p>
-      <w:pPr>
-        <w:pStyle w:val="Text"/>
-      </w:pPr>
-      <w:r>
-        <w:t xml:space="preserve">Correctable range (by </w:t>
-      </w:r>
-      <w:proofErr w:type="spellStart"/>
-      <w:proofErr w:type="gramStart"/>
-      <w:r>
-        <w:t>bg</w:t>
-      </w:r>
-      <w:proofErr w:type="spellEnd"/>
-      <w:proofErr w:type="gramEnd"/>
-      <w:r>
-        <w:t xml:space="preserve"> color)</w:t>
-      </w:r>
-    </w:p>
-    <w:p>
-      <w:pPr>
-        <w:pStyle w:val="Heading2"/>
-      </w:pPr>
-      <w:r>
-        <w:t>Data Collection</w:t>
-      </w:r>
-    </w:p>
-    <w:p>
-      <w:pPr>
-        <w:pStyle w:val="Heading2"/>
-      </w:pPr>
-      <w:r>
-        <w:t>Results</w:t>
-      </w:r>
-    </w:p>
-    <w:p>
-      <w:pPr>
-        <w:rPr>
-          <w:lang w:val="en-US"/>
-        </w:rPr>
-      </w:pPr>
-    </w:p>
-    <w:p>
-      <w:pPr>
-        <w:pStyle w:val="Heading1"/>
-      </w:pPr>
       <w:r>
         <w:rPr>
           <w:noProof/>
         </w:rPr>
         <w:pict>
-          <v:shape id="_x0000_s1043" type="#_x0000_t202" style="position:absolute;left:0;text-align:left;margin-left:1519.2pt;margin-top:0;width:241.1pt;height:77.1pt;z-index:251676672;visibility:visible;mso-wrap-distance-left:9pt;mso-wrap-distance-top:0;mso-wrap-distance-right:9pt;mso-wrap-distance-bottom:0;mso-position-horizontal:right;mso-position-horizontal-relative:margin;mso-position-vertical:top;mso-position-vertical-relative:margin;mso-width-relative:margin;mso-height-relative:margin;v-text-anchor:top" o:gfxdata="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" stroked="f">
+          <v:shape id="_x0000_s1043" type="#_x0000_t202" style="position:absolute;left:0;text-align:left;margin-left:643.95pt;margin-top:0;width:241.1pt;height:77.1pt;z-index:251676672;visibility:visible;mso-wrap-distance-left:9pt;mso-wrap-distance-top:0;mso-wrap-distance-right:9pt;mso-wrap-distance-bottom:0;mso-position-horizontal:right;mso-position-horizontal-relative:margin;mso-position-vertical:top;mso-position-vertical-relative:margin;mso-width-relative:margin;mso-height-relative:margin;v-text-anchor:top" o:gfxdata="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" stroked="f">
             <v:textbox style="mso-next-textbox:#_x0000_s1043">
               <w:txbxContent>
                 <w:p>
@@ -6274,7 +6328,7 @@
                       <w:lang w:eastAsia="en-CA"/>
                     </w:rPr>
                     <w:drawing>
-                      <wp:inline distT="0" distB="0" distL="0" distR="0" wp14:anchorId="3CC04F97" wp14:editId="38BA2321">
+                      <wp:inline distT="0" distB="0" distL="0" distR="0" wp14:anchorId="1844A82E" wp14:editId="1CF4A24A">
                         <wp:extent cx="2888535" cy="474211"/>
                         <wp:effectExtent l="0" t="0" r="0" b="0"/>
                         <wp:docPr id="10" name="Picture 10"/>
@@ -6325,6 +6379,7 @@
                     </w:numPr>
                     <w:jc w:val="left"/>
                   </w:pPr>
+                  <w:bookmarkStart w:id="9" w:name="_Ref354512645"/>
                   <w:proofErr w:type="gramStart"/>
                   <w:r>
                     <w:t xml:space="preserve">Figure </w:t>
@@ -6342,11 +6397,12 @@
                     <w:rPr>
                       <w:noProof/>
                     </w:rPr>
-                    <w:t>8</w:t>
+                    <w:t>7</w:t>
                   </w:r>
                   <w:r>
                     <w:fldChar w:fldCharType="end"/>
                   </w:r>
+                  <w:bookmarkEnd w:id="9"/>
                   <w:r>
                     <w:t>.</w:t>
                   </w:r>
@@ -6356,7 +6412,13 @@
                   </w:r>
                   <w:proofErr w:type="gramStart"/>
                   <w:r>
-                    <w:t>Examples of Euclidian distances and their corresponding just-noticeable difference.</w:t>
+                    <w:t xml:space="preserve">Examples of Euclidian distances and their </w:t>
+                  </w:r>
+                  <w:r>
+                    <w:t>correspon</w:t>
+                  </w:r>
+                  <w:r>
+                    <w:t>ding just-noticeable difference.</w:t>
                   </w:r>
                   <w:proofErr w:type="gramEnd"/>
                 </w:p>
@@ -6367,6 +6429,346 @@
         </w:pict>
       </w:r>
       <w:r>
+        <w:t xml:space="preserve">Given the wealth of data we collected we first introduce different visualizations we use for our data analysis. Figure 7 shows the prediction results for a random sample set on the foliage background color, on the p3700 display, with the front background configuration, using the direct model. Figure 7A shows the prediction accuracy as a 3D shape in LAB space with more accurate predictions in light blue and less accurate ones in dark; the location of the points corresponds to the profile of the display. This 3D figure is instrumental in understanding which color areas are better predicted than others. However, it’s hard to draw general conclusions about the prediction accuracy. Figure 7B shows a histogram of the same data points sorted by accuracy. More accurate predictions piled up on the left near to zero, while less accurate predictions spread to the right. Figure 7C is a top view of this histogram with zero close to the bottom of the graph and color intensity representing the height of the histogram. We use these vertical histograms to analyze the results of our prediction study. Figure 8 presents different colors that differ from the first one linearly and the magnitude of this difference in Euclidian distances and JNDs. For example, the best prediction in Figure 7 is at an </w:t>
+      </w:r>
+      <w:proofErr w:type="spellStart"/>
+      <w:r>
+        <w:t>Euclician</w:t>
+      </w:r>
+      <w:proofErr w:type="spellEnd"/>
+      <w:r>
+        <w:t xml:space="preserve"> distance of XX.XX (XX.XX JND), similar to distance to the first square in Figure 8; while the worst prediction is at an </w:t>
+      </w:r>
+      <w:proofErr w:type="spellStart"/>
+      <w:r>
+        <w:t>Euclician</w:t>
+      </w:r>
+      <w:proofErr w:type="spellEnd"/>
+      <w:r>
+        <w:t xml:space="preserve"> distance of XX.XX (XX.XX JND), similar </w:t>
+      </w:r>
+      <w:r>
+        <w:lastRenderedPageBreak/>
+        <w:t>to the distance to the last square (i.e. the estimation was that much off).</w:t>
+      </w:r>
+      <w:r>
+        <w:rPr>
+          <w:noProof/>
+        </w:rPr>
+        <w:t xml:space="preserve"> </w:t>
+      </w:r>
+    </w:p>
+    <w:p>
+      <w:pPr>
+        <w:pStyle w:val="Text"/>
+      </w:pPr>
+      <w:r>
+        <w:fldChar w:fldCharType="begin"/>
+      </w:r>
+      <w:r>
+        <w:instrText xml:space="preserve"> REF _Ref354513153 \h </w:instrText>
+      </w:r>
+      <w:r>
+        <w:fldChar w:fldCharType="separate"/>
+      </w:r>
+      <w:r>
+        <w:t xml:space="preserve">Figure </w:t>
+      </w:r>
+      <w:r>
+        <w:rPr>
+          <w:noProof/>
+        </w:rPr>
+        <w:t>9</w:t>
+      </w:r>
+      <w:r>
+        <w:fldChar w:fldCharType="end"/>
+      </w:r>
+      <w:r>
+        <w:t xml:space="preserve"> summarizes the results for our prediction study using vertical histograms.</w:t>
+      </w:r>
+      <w:r>
+        <w:t xml:space="preserve"> A visual inspection of the results shows that for all conditions </w:t>
+      </w:r>
+      <w:r>
+        <w:t>the</w:t>
+      </w:r>
+      <w:r>
+        <w:t xml:space="preserve"> CAT models performed worst, with a high spread in the accuracy and average far from optimal (in the case of the p3700 display, the CAT models all perform the same due to the fact that the white point of this display is exactly D65). Thus we exclude the CAT models from the rest of this analysis. </w:t>
+      </w:r>
+      <w:r>
+        <w:t xml:space="preserve"> </w:t>
+      </w:r>
+    </w:p>
+    <w:p>
+      <w:pPr>
+        <w:pStyle w:val="Text"/>
+      </w:pPr>
+      <w:r>
+        <w:t xml:space="preserve">For the </w:t>
+      </w:r>
+      <w:r>
+        <w:t xml:space="preserve">p2200 display </w:t>
+      </w:r>
+      <w:r>
+        <w:t xml:space="preserve">the BP model performed best </w:t>
+      </w:r>
+      <w:r>
+        <w:t>in each background configuration (</w:t>
+      </w:r>
+      <w:r>
+        <w:rPr>
+          <w:i/>
+        </w:rPr>
+        <w:t>front</w:t>
+      </w:r>
+      <w:r>
+        <w:t xml:space="preserve">: 10.01 avg. dist., 2.74 std. dev. – </w:t>
+      </w:r>
+      <w:r>
+        <w:rPr>
+          <w:i/>
+        </w:rPr>
+        <w:t>behind</w:t>
+      </w:r>
+      <w:r>
+        <w:t xml:space="preserve">: 4.96 avg. dist., 2.40 std. dev.). </w:t>
+      </w:r>
+      <w:r>
+        <w:t>T</w:t>
+      </w:r>
+      <w:r>
+        <w:t xml:space="preserve">he DM model </w:t>
+      </w:r>
+      <w:r>
+        <w:t xml:space="preserve">also presented, even if subtler, a </w:t>
+      </w:r>
+      <w:r>
+        <w:t>different between background configurations (</w:t>
+      </w:r>
+      <w:r>
+        <w:rPr>
+          <w:i/>
+        </w:rPr>
+        <w:t>front</w:t>
+      </w:r>
+      <w:r>
+        <w:t xml:space="preserve">: 22.81 avg. dist., 12.31 std. dev. – </w:t>
+      </w:r>
+      <w:r>
+        <w:rPr>
+          <w:i/>
+        </w:rPr>
+        <w:t>behind</w:t>
+      </w:r>
+      <w:r>
+        <w:t>: 22.16 avg. dist., 15.08 std. dev.).</w:t>
+      </w:r>
+      <w:r>
+        <w:t xml:space="preserve"> </w:t>
+      </w:r>
+      <w:r>
+        <w:t>We observe a similar pattern for the p3700 display where the BP model has higher prediction accuracy for both background configurations (</w:t>
+      </w:r>
+      <w:r>
+        <w:rPr>
+          <w:i/>
+        </w:rPr>
+        <w:t>front</w:t>
+      </w:r>
+      <w:r>
+        <w:t xml:space="preserve">: 10.28 avg. dist., 5.39 std. dev. – </w:t>
+      </w:r>
+      <w:r>
+        <w:rPr>
+          <w:i/>
+        </w:rPr>
+        <w:t>behind</w:t>
+      </w:r>
+      <w:r>
+        <w:t>: 2.77 avg. dist., 1.9 std. dev.) than the DM model (</w:t>
+      </w:r>
+      <w:r>
+        <w:rPr>
+          <w:i/>
+        </w:rPr>
+        <w:t>front</w:t>
+      </w:r>
+      <w:r>
+        <w:t xml:space="preserve">: 17.5 avg. dist., 7.27 std. dev. – </w:t>
+      </w:r>
+      <w:r>
+        <w:rPr>
+          <w:i/>
+        </w:rPr>
+        <w:t>behind</w:t>
+      </w:r>
+      <w:r>
+        <w:t xml:space="preserve">: 13.67 avg. dist., 6.43 std. dev.). </w:t>
+      </w:r>
+      <w:r>
+        <w:rPr>
+          <w:highlight w:val="yellow"/>
+        </w:rPr>
+        <w:t>Finally, THE T-OLED…</w:t>
+      </w:r>
+    </w:p>
+    <w:p>
+      <w:pPr>
+        <w:pStyle w:val="Text"/>
+      </w:pPr>
+      <w:r>
+        <w:t xml:space="preserve">Overall, results show the binned-profile model </w:t>
+      </w:r>
+      <w:r>
+        <w:t xml:space="preserve">consistently </w:t>
+      </w:r>
+      <w:r>
+        <w:t xml:space="preserve">outperforms </w:t>
+      </w:r>
+      <w:r>
+        <w:t xml:space="preserve">the </w:t>
+      </w:r>
+      <w:r>
+        <w:t>other prediction models</w:t>
+      </w:r>
+      <w:r>
+        <w:t xml:space="preserve"> we tested across all 23 </w:t>
+      </w:r>
+      <w:r>
+        <w:t xml:space="preserve">background colors; </w:t>
+      </w:r>
+      <w:r>
+        <w:rPr>
+          <w:highlight w:val="yellow"/>
+        </w:rPr>
+        <w:t>with predictions ranging between 1 and 4 JNDs</w:t>
+      </w:r>
+      <w:r>
+        <w:t xml:space="preserve">. </w:t>
+      </w:r>
+      <w:r>
+        <w:t xml:space="preserve">Moreover, this high accuracy exists for both the </w:t>
+      </w:r>
+      <w:r>
+        <w:rPr>
+          <w:i/>
+        </w:rPr>
+        <w:t>front</w:t>
+      </w:r>
+      <w:r>
+        <w:t xml:space="preserve"> and </w:t>
+      </w:r>
+      <w:r>
+        <w:rPr>
+          <w:i/>
+        </w:rPr>
+        <w:t>behind</w:t>
+      </w:r>
+      <w:r>
+        <w:t xml:space="preserve"> camera configurations, </w:t>
+      </w:r>
+      <w:r>
+        <w:t>stressing out the importance</w:t>
+      </w:r>
+      <w:r>
+        <w:t xml:space="preserve"> of the first display distortion (how the display </w:t>
+      </w:r>
+      <w:proofErr w:type="spellStart"/>
+      <w:r>
+        <w:t>repre</w:t>
+      </w:r>
+      <w:r>
+        <w:t>-</w:t>
+      </w:r>
+      <w:r>
+        <w:t>sents</w:t>
+      </w:r>
+      <w:proofErr w:type="spellEnd"/>
+      <w:r>
+        <w:t xml:space="preserve"> digital color)</w:t>
+      </w:r>
+      <w:r>
+        <w:t xml:space="preserve"> as the dominant factor for color prediction</w:t>
+      </w:r>
+      <w:r>
+        <w:t>.</w:t>
+      </w:r>
+      <w:r>
+        <w:t xml:space="preserve"> </w:t>
+      </w:r>
+      <w:r>
+        <w:t>More importantly, our results high</w:t>
+      </w:r>
+      <w:r>
+        <w:t>light the limitations of the direct model (ignoring the display distortion) and the inadequacy of any of the three CAT models we tested</w:t>
+      </w:r>
+      <w:r>
+        <w:t>.</w:t>
+      </w:r>
+    </w:p>
+    <w:p>
+      <w:pPr>
+        <w:pStyle w:val="Text"/>
+        <w:ind w:firstLine="0"/>
+      </w:pPr>
+    </w:p>
+    <w:p>
+      <w:pPr>
+        <w:pStyle w:val="Heading1"/>
+      </w:pPr>
+      <w:r>
+        <w:t xml:space="preserve">Color </w:t>
+      </w:r>
+      <w:r>
+        <w:t>Preservation</w:t>
+      </w:r>
+    </w:p>
+    <w:p>
+      <w:pPr>
+        <w:pStyle w:val="Text"/>
+      </w:pPr>
+      <w:r>
+        <w:t xml:space="preserve">Correctable range (by </w:t>
+      </w:r>
+      <w:proofErr w:type="spellStart"/>
+      <w:proofErr w:type="gramStart"/>
+      <w:r>
+        <w:t>bg</w:t>
+      </w:r>
+      <w:proofErr w:type="spellEnd"/>
+      <w:proofErr w:type="gramEnd"/>
+      <w:r>
+        <w:t xml:space="preserve"> color)</w:t>
+      </w:r>
+    </w:p>
+    <w:p>
+      <w:pPr>
+        <w:pStyle w:val="Heading2"/>
+      </w:pPr>
+      <w:r>
+        <w:t>Data Collection</w:t>
+      </w:r>
+    </w:p>
+    <w:p>
+      <w:pPr>
+        <w:pStyle w:val="Heading2"/>
+      </w:pPr>
+      <w:r>
+        <w:t>Results</w:t>
+      </w:r>
+    </w:p>
+    <w:p>
+      <w:pPr>
+        <w:rPr>
+          <w:lang w:val="en-US"/>
+        </w:rPr>
+      </w:pPr>
+    </w:p>
+    <w:p>
+      <w:pPr>
+        <w:pStyle w:val="Heading1"/>
+      </w:pPr>
+      <w:r>
         <w:t>Discussion</w:t>
       </w:r>
     </w:p>
@@ -6386,9 +6788,8 @@
         <w:rPr>
           <w:noProof/>
         </w:rPr>
-        <w:lastRenderedPageBreak/>
         <w:pict>
-          <v:shape id="_x0000_s1041" type="#_x0000_t202" style="position:absolute;left:0;text-align:left;margin-left:0;margin-top:0;width:246.4pt;height:158.15pt;z-index:251674624;visibility:visible;mso-height-percent:200;mso-wrap-distance-left:9pt;mso-wrap-distance-top:0;mso-wrap-distance-right:9pt;mso-wrap-distance-bottom:0;mso-position-horizontal:left;mso-position-horizontal-relative:margin;mso-position-vertical:top;mso-position-vertical-relative:margin;mso-height-percent:200;mso-width-relative:margin;mso-height-relative:margin;v-text-anchor:top" o:gfxdata="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" stroked="f">
+          <v:shape id="_x0000_s1041" type="#_x0000_t202" style="position:absolute;left:0;text-align:left;margin-left:390.4pt;margin-top:0;width:246.4pt;height:158.15pt;z-index:251674624;visibility:visible;mso-height-percent:200;mso-wrap-distance-left:9pt;mso-wrap-distance-top:0;mso-wrap-distance-right:9pt;mso-wrap-distance-bottom:0;mso-position-horizontal:right;mso-position-horizontal-relative:margin;mso-position-vertical:top;mso-position-vertical-relative:margin;mso-height-percent:200;mso-width-relative:margin;mso-height-relative:margin;v-text-anchor:top" o:gfxdata="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" stroked="f">
             <v:textbox style="mso-fit-shape-to-text:t">
               <w:txbxContent>
                 <w:p>
@@ -6401,7 +6802,7 @@
                       <w:lang w:eastAsia="en-CA"/>
                     </w:rPr>
                     <w:drawing>
-                      <wp:inline distT="0" distB="0" distL="0" distR="0" wp14:anchorId="715F9BFD" wp14:editId="7BF020FB">
+                      <wp:inline distT="0" distB="0" distL="0" distR="0" wp14:anchorId="7E4B67DB" wp14:editId="2DDC2995">
                         <wp:extent cx="2948143" cy="1562352"/>
                         <wp:effectExtent l="0" t="0" r="0" b="0"/>
                         <wp:docPr id="3" name="Picture 3"/>
@@ -6452,6 +6853,7 @@
                     </w:numPr>
                     <w:jc w:val="left"/>
                   </w:pPr>
+                  <w:bookmarkStart w:id="10" w:name="_Ref354510847"/>
                   <w:proofErr w:type="gramStart"/>
                   <w:r>
                     <w:t xml:space="preserve">Figure </w:t>
@@ -6469,11 +6871,12 @@
                     <w:rPr>
                       <w:noProof/>
                     </w:rPr>
-                    <w:t>7</w:t>
+                    <w:t>8</w:t>
                   </w:r>
                   <w:r>
                     <w:fldChar w:fldCharType="end"/>
                   </w:r>
+                  <w:bookmarkEnd w:id="10"/>
                   <w:r>
                     <w:t>.</w:t>
                   </w:r>
@@ -6491,13 +6894,26 @@
       <w:r>
         <w:t>Camera-based color correction</w:t>
       </w:r>
+    </w:p>
+    <w:p>
+      <w:pPr>
+        <w:pStyle w:val="Text"/>
+      </w:pPr>
+    </w:p>
+    <w:p>
+      <w:pPr>
+        <w:pStyle w:val="Text"/>
+      </w:pPr>
+      <w:r>
+        <w:t xml:space="preserve">Closed look </w:t>
+      </w:r>
       <w:r>
         <w:rPr>
           <w:noProof/>
         </w:rPr>
         <w:pict>
           <v:shape id="_x0000_s1038" type="#_x0000_t202" style="position:absolute;left:0;text-align:left;margin-left:0;margin-top:0;width:535pt;height:286.65pt;z-index:251670528;visibility:visible;mso-wrap-distance-left:9pt;mso-wrap-distance-top:0;mso-wrap-distance-right:9pt;mso-wrap-distance-bottom:0;mso-position-horizontal:center;mso-position-horizontal-relative:margin;mso-position-vertical:bottom;mso-position-vertical-relative:margin;mso-width-relative:margin;mso-height-relative:margin;v-text-anchor:top" o:gfxdata="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" stroked="f">
-            <v:textbox>
+            <v:textbox style="mso-next-textbox:#_x0000_s1038">
               <w:txbxContent>
                 <w:p>
                   <w:pPr>
@@ -6510,10 +6926,10 @@
                       <w:lang w:eastAsia="en-CA"/>
                     </w:rPr>
                     <w:drawing>
-                      <wp:inline distT="0" distB="0" distL="0" distR="0" wp14:anchorId="2CB5208D" wp14:editId="3BAE949E">
-                        <wp:extent cx="6620474" cy="3249528"/>
+                      <wp:inline distT="0" distB="0" distL="0" distR="0" wp14:anchorId="2FAE3408" wp14:editId="490EDDCA">
+                        <wp:extent cx="6620474" cy="3249527"/>
                         <wp:effectExtent l="0" t="0" r="0" b="0"/>
-                        <wp:docPr id="2" name="Picture 2"/>
+                        <wp:docPr id="4" name="Picture 4"/>
                         <wp:cNvGraphicFramePr>
                           <a:graphicFrameLocks xmlns:a="http://schemas.openxmlformats.org/drawingml/2006/main" noChangeAspect="1"/>
                         </wp:cNvGraphicFramePr>
@@ -6539,7 +6955,7 @@
                               <pic:spPr>
                                 <a:xfrm>
                                   <a:off x="0" y="0"/>
-                                  <a:ext cx="6620474" cy="3249528"/>
+                                  <a:ext cx="6620474" cy="3249527"/>
                                 </a:xfrm>
                                 <a:prstGeom prst="rect">
                                   <a:avLst/>
@@ -6561,6 +6977,7 @@
                     </w:numPr>
                     <w:jc w:val="left"/>
                   </w:pPr>
+                  <w:bookmarkStart w:id="11" w:name="_Ref354513153"/>
                   <w:proofErr w:type="gramStart"/>
                   <w:r>
                     <w:t xml:space="preserve">Figure </w:t>
@@ -6583,6 +7000,7 @@
                   <w:r>
                     <w:fldChar w:fldCharType="end"/>
                   </w:r>
+                  <w:bookmarkEnd w:id="11"/>
                   <w:r>
                     <w:t>.</w:t>
                   </w:r>
@@ -6602,6 +7020,41 @@
           </v:shape>
         </w:pict>
       </w:r>
+      <w:r>
+        <w:t xml:space="preserve">approaches might not be possible in HMDs because </w:t>
+      </w:r>
+      <w:proofErr w:type="gramStart"/>
+      <w:r>
+        <w:t>of  the</w:t>
+      </w:r>
+      <w:proofErr w:type="gramEnd"/>
+      <w:r>
+        <w:t xml:space="preserve"> human face configuration (the camera would have to be located where the eye is located to capture both the screen content and the background). Therefore a </w:t>
+      </w:r>
+      <w:r>
+        <w:rPr>
+          <w:i/>
+        </w:rPr>
+        <w:t>front</w:t>
+      </w:r>
+      <w:r>
+        <w:t xml:space="preserve"> approach could also be used with similarly good results. </w:t>
+      </w:r>
+    </w:p>
+    <w:p>
+      <w:pPr>
+        <w:pStyle w:val="Text"/>
+        <w:ind w:firstLine="0"/>
+      </w:pPr>
+    </w:p>
+    <w:p>
+      <w:pPr>
+        <w:pStyle w:val="Text"/>
+        <w:ind w:firstLine="0"/>
+      </w:pPr>
+      <w:r>
+        <w:t xml:space="preserve">For spatial AR (where the location is known) a 3D model of the background could exist and projection of the lighting for a given perspective could be calculated real time before correction. </w:t>
+      </w:r>
     </w:p>
     <w:p>
       <w:pPr>
@@ -6613,9 +7066,63 @@
     </w:p>
     <w:p>
       <w:pPr>
-        <w:rPr>
-          <w:lang w:val="en-US"/>
-        </w:rPr>
+        <w:pStyle w:val="Text"/>
+        <w:ind w:firstLine="0"/>
+      </w:pPr>
+      <w:r>
+        <w:t xml:space="preserve">We described the color blending problem in terms of two color </w:t>
+      </w:r>
+      <w:r>
+        <w:lastRenderedPageBreak/>
+        <w:t>distortions introduced by the see-through display medium: a distortion in the way the display represents colors and the distortion on the background color before it blends with the color on the display.</w:t>
+      </w:r>
+    </w:p>
+    <w:p>
+      <w:pPr>
+        <w:pStyle w:val="Text"/>
+        <w:ind w:firstLine="0"/>
+      </w:pPr>
+    </w:p>
+    <w:p>
+      <w:pPr>
+        <w:pStyle w:val="Text"/>
+        <w:ind w:firstLine="0"/>
+      </w:pPr>
+      <w:r>
+        <w:t xml:space="preserve">We introduced the binned-profile model for color prediction and correction where a display profile is built based on colorimetric measurements and used as a look-up table for color calculations. </w:t>
+      </w:r>
+    </w:p>
+    <w:p>
+      <w:pPr>
+        <w:pStyle w:val="Text"/>
+        <w:ind w:firstLine="0"/>
+      </w:pPr>
+    </w:p>
+    <w:p>
+      <w:pPr>
+        <w:pStyle w:val="Text"/>
+        <w:ind w:firstLine="0"/>
+      </w:pPr>
+      <w:r>
+        <w:t xml:space="preserve">Based on an extensive collection of colors we demonstrate the accuracy of the binned-profile approach for predicting color blending for a limited set of background colors in three different see-through displays. </w:t>
+      </w:r>
+    </w:p>
+    <w:p>
+      <w:pPr>
+        <w:pStyle w:val="Text"/>
+        <w:ind w:firstLine="0"/>
+      </w:pPr>
+    </w:p>
+    <w:p>
+      <w:pPr>
+        <w:pStyle w:val="Text"/>
+        <w:ind w:firstLine="0"/>
+      </w:pPr>
+    </w:p>
+    <w:p>
+      <w:pPr>
+        <w:pStyle w:val="Text"/>
+        <w:ind w:firstLine="0"/>
       </w:pPr>
     </w:p>
     <w:p>
@@ -6631,8 +7138,8 @@
         <w:pStyle w:val="Reference"/>
         <w:spacing w:after="0"/>
       </w:pPr>
-      <w:bookmarkStart w:id="9" w:name="_Ref351547952"/>
-      <w:bookmarkStart w:id="10" w:name="_Ref6979508"/>
+      <w:bookmarkStart w:id="12" w:name="_Ref351547952"/>
+      <w:bookmarkStart w:id="13" w:name="_Ref6979508"/>
       <w:r>
         <w:t>Azuma,</w:t>
       </w:r>
@@ -6708,14 +7215,14 @@
       <w:r>
         <w:t>. Graph. Appl. 21, 6.</w:t>
       </w:r>
-      <w:bookmarkEnd w:id="9"/>
+      <w:bookmarkEnd w:id="12"/>
     </w:p>
     <w:p>
       <w:pPr>
         <w:pStyle w:val="Reference"/>
         <w:spacing w:after="0"/>
       </w:pPr>
-      <w:bookmarkStart w:id="11" w:name="_Ref354247056"/>
+      <w:bookmarkStart w:id="14" w:name="_Ref354247056"/>
       <w:proofErr w:type="spellStart"/>
       <w:r>
         <w:t>Bimber</w:t>
@@ -6744,15 +7251,15 @@
       <w:r>
         <w:t>ISMAR '02.</w:t>
       </w:r>
-      <w:bookmarkEnd w:id="11"/>
+      <w:bookmarkEnd w:id="14"/>
     </w:p>
     <w:p>
       <w:pPr>
         <w:pStyle w:val="Reference"/>
         <w:spacing w:after="0"/>
       </w:pPr>
-      <w:bookmarkStart w:id="12" w:name="_Ref349312273"/>
-      <w:bookmarkStart w:id="13" w:name="_Ref352948081"/>
+      <w:bookmarkStart w:id="15" w:name="_Ref349312273"/>
+      <w:bookmarkStart w:id="16" w:name="_Ref352948081"/>
       <w:proofErr w:type="spellStart"/>
       <w:r>
         <w:t>Bimber</w:t>
@@ -6781,15 +7288,15 @@
       <w:r>
         <w:t>.</w:t>
       </w:r>
-      <w:bookmarkEnd w:id="12"/>
-      <w:bookmarkEnd w:id="13"/>
+      <w:bookmarkEnd w:id="15"/>
+      <w:bookmarkEnd w:id="16"/>
     </w:p>
     <w:p>
       <w:pPr>
         <w:pStyle w:val="Reference"/>
         <w:spacing w:after="0"/>
       </w:pPr>
-      <w:bookmarkStart w:id="14" w:name="_Ref354426142"/>
+      <w:bookmarkStart w:id="17" w:name="_Ref354426142"/>
       <w:proofErr w:type="spellStart"/>
       <w:r>
         <w:t>Bimber</w:t>
@@ -6822,14 +7329,14 @@
       <w:r>
         <w:t xml:space="preserve"> with Smart Projectors. IEEE Computer, 38(1):48–55, 2005.</w:t>
       </w:r>
-      <w:bookmarkEnd w:id="14"/>
+      <w:bookmarkEnd w:id="17"/>
     </w:p>
     <w:p>
       <w:pPr>
         <w:pStyle w:val="Reference"/>
         <w:spacing w:after="0"/>
       </w:pPr>
-      <w:bookmarkStart w:id="15" w:name="_Ref354240716"/>
+      <w:bookmarkStart w:id="18" w:name="_Ref354240716"/>
       <w:proofErr w:type="spellStart"/>
       <w:r>
         <w:t>Cakmakci</w:t>
@@ -6868,14 +7375,14 @@
       <w:r>
         <w:t>.</w:t>
       </w:r>
-      <w:bookmarkEnd w:id="15"/>
+      <w:bookmarkEnd w:id="18"/>
     </w:p>
     <w:p>
       <w:pPr>
         <w:pStyle w:val="Reference"/>
         <w:spacing w:after="0"/>
       </w:pPr>
-      <w:bookmarkStart w:id="16" w:name="_Ref351547954"/>
+      <w:bookmarkStart w:id="19" w:name="_Ref351547954"/>
       <w:proofErr w:type="spellStart"/>
       <w:r>
         <w:t>Carmigniani</w:t>
@@ -6935,7 +7442,6 @@
         <w:t xml:space="preserve">E., </w:t>
       </w:r>
       <w:r>
-        <w:lastRenderedPageBreak/>
         <w:t xml:space="preserve">and </w:t>
       </w:r>
       <w:proofErr w:type="spellStart"/>
@@ -6949,14 +7455,14 @@
       <w:r>
         <w:t>. 2011. Augmented reality technologies, systems and applications. Multimedia Tools Appl. 51, 1.</w:t>
       </w:r>
-      <w:bookmarkEnd w:id="16"/>
+      <w:bookmarkEnd w:id="19"/>
     </w:p>
     <w:p>
       <w:pPr>
         <w:pStyle w:val="Reference"/>
         <w:spacing w:after="0"/>
       </w:pPr>
-      <w:bookmarkStart w:id="17" w:name="_Ref354499656"/>
+      <w:bookmarkStart w:id="20" w:name="_Ref354499656"/>
       <w:r>
         <w:t xml:space="preserve">Chromatic Adaptation. (2013, April 23). Chromatic Adaptation. (2009) [Website]. </w:t>
       </w:r>
@@ -6976,14 +7482,14 @@
           <w:t>http://www.brucelindbloom. com/index.html?Eqn_ChromAdapt.html</w:t>
         </w:r>
       </w:hyperlink>
-      <w:bookmarkEnd w:id="17"/>
+      <w:bookmarkEnd w:id="20"/>
     </w:p>
     <w:p>
       <w:pPr>
         <w:pStyle w:val="Reference"/>
         <w:spacing w:after="0"/>
       </w:pPr>
-      <w:bookmarkStart w:id="18" w:name="_Ref354163299"/>
+      <w:bookmarkStart w:id="21" w:name="_Ref354163299"/>
       <w:proofErr w:type="spellStart"/>
       <w:r>
         <w:t>Gabbard</w:t>
@@ -7030,8 +7536,8 @@
       <w:r>
         <w:t>.</w:t>
       </w:r>
-      <w:bookmarkStart w:id="19" w:name="_Ref353980184"/>
-      <w:bookmarkEnd w:id="18"/>
+      <w:bookmarkStart w:id="22" w:name="_Ref353980184"/>
+      <w:bookmarkEnd w:id="21"/>
     </w:p>
     <w:p>
       <w:pPr>
@@ -7087,7 +7593,7 @@
         <w:pStyle w:val="Reference"/>
         <w:spacing w:after="0"/>
       </w:pPr>
-      <w:bookmarkStart w:id="20" w:name="_Ref354257597"/>
+      <w:bookmarkStart w:id="23" w:name="_Ref354257597"/>
       <w:r>
         <w:t xml:space="preserve">GSM arena. (2013, March 19). Lenovo S800 – Full phone specifications. (2011) [Website]. Retrieved from </w:t>
       </w:r>
@@ -7102,16 +7608,16 @@
       <w:r>
         <w:t>.</w:t>
       </w:r>
-      <w:bookmarkEnd w:id="10"/>
-      <w:bookmarkEnd w:id="19"/>
-      <w:bookmarkEnd w:id="20"/>
+      <w:bookmarkEnd w:id="13"/>
+      <w:bookmarkEnd w:id="22"/>
+      <w:bookmarkEnd w:id="23"/>
     </w:p>
     <w:p>
       <w:pPr>
         <w:pStyle w:val="Reference"/>
         <w:spacing w:after="0"/>
       </w:pPr>
-      <w:bookmarkStart w:id="21" w:name="_Ref354331292"/>
+      <w:bookmarkStart w:id="24" w:name="_Ref354331292"/>
       <w:proofErr w:type="spellStart"/>
       <w:r>
         <w:t>Heer</w:t>
@@ -7138,14 +7644,14 @@
       <w:r>
         <w:t>.</w:t>
       </w:r>
-      <w:bookmarkEnd w:id="21"/>
+      <w:bookmarkEnd w:id="24"/>
     </w:p>
     <w:p>
       <w:pPr>
         <w:pStyle w:val="Reference"/>
         <w:spacing w:after="0"/>
       </w:pPr>
-      <w:bookmarkStart w:id="22" w:name="_Ref354248406"/>
+      <w:bookmarkStart w:id="25" w:name="_Ref354248406"/>
       <w:proofErr w:type="spellStart"/>
       <w:r>
         <w:t>Inami</w:t>
@@ -7219,14 +7725,14 @@
       <w:r>
         <w:t>VR '00. IEEE.</w:t>
       </w:r>
-      <w:bookmarkEnd w:id="22"/>
+      <w:bookmarkEnd w:id="25"/>
     </w:p>
     <w:p>
       <w:pPr>
         <w:pStyle w:val="Reference"/>
         <w:spacing w:after="0"/>
       </w:pPr>
-      <w:bookmarkStart w:id="23" w:name="_Ref354232024"/>
+      <w:bookmarkStart w:id="26" w:name="_Ref354232024"/>
       <w:r>
         <w:t>Kerr,</w:t>
       </w:r>
@@ -7311,18 +7817,18 @@
       <w:r>
         <w:t>. ACM</w:t>
       </w:r>
-      <w:bookmarkStart w:id="24" w:name="_Ref354231814"/>
+      <w:bookmarkStart w:id="27" w:name="_Ref354231814"/>
       <w:r>
         <w:t>.</w:t>
       </w:r>
-      <w:bookmarkEnd w:id="23"/>
+      <w:bookmarkEnd w:id="26"/>
     </w:p>
     <w:p>
       <w:pPr>
         <w:pStyle w:val="Reference"/>
         <w:spacing w:after="0"/>
       </w:pPr>
-      <w:bookmarkStart w:id="25" w:name="_Ref354241508"/>
+      <w:bookmarkStart w:id="28" w:name="_Ref354241508"/>
       <w:proofErr w:type="spellStart"/>
       <w:r>
         <w:t>Kiyokawa</w:t>
@@ -7369,14 +7875,14 @@
       <w:r>
         <w:t>.</w:t>
       </w:r>
-      <w:bookmarkEnd w:id="25"/>
+      <w:bookmarkEnd w:id="28"/>
     </w:p>
     <w:p>
       <w:pPr>
         <w:pStyle w:val="Reference"/>
         <w:spacing w:after="0"/>
       </w:pPr>
-      <w:bookmarkStart w:id="26" w:name="_Ref354242106"/>
+      <w:bookmarkStart w:id="29" w:name="_Ref354242106"/>
       <w:proofErr w:type="spellStart"/>
       <w:r>
         <w:rPr>
@@ -7449,14 +7955,14 @@
         </w:rPr>
         <w:t>5, October 2001, Pages 765-779.</w:t>
       </w:r>
-      <w:bookmarkEnd w:id="26"/>
+      <w:bookmarkEnd w:id="29"/>
     </w:p>
     <w:p>
       <w:pPr>
         <w:pStyle w:val="Reference"/>
         <w:spacing w:after="0"/>
       </w:pPr>
-      <w:bookmarkStart w:id="27" w:name="_Ref354241509"/>
+      <w:bookmarkStart w:id="30" w:name="_Ref354241509"/>
       <w:proofErr w:type="spellStart"/>
       <w:r>
         <w:t>Kiyokawa</w:t>
@@ -7502,16 +8008,17 @@
       <w:r>
         <w:t>.</w:t>
       </w:r>
-      <w:bookmarkEnd w:id="27"/>
+      <w:bookmarkEnd w:id="30"/>
     </w:p>
     <w:p>
       <w:pPr>
         <w:pStyle w:val="Reference"/>
         <w:spacing w:after="0"/>
       </w:pPr>
-      <w:bookmarkStart w:id="28" w:name="_Ref354232292"/>
-      <w:proofErr w:type="spellStart"/>
-      <w:r>
+      <w:bookmarkStart w:id="31" w:name="_Ref354232292"/>
+      <w:proofErr w:type="spellStart"/>
+      <w:r>
+        <w:lastRenderedPageBreak/>
         <w:t>Kruijff</w:t>
       </w:r>
       <w:proofErr w:type="spellEnd"/>
@@ -7526,14 +8033,14 @@
       <w:r>
         <w:t>, S., 2010. Perceptual issues in augmented reality revisited. In Proc. ISMAR’10. IEEE.</w:t>
       </w:r>
-      <w:bookmarkEnd w:id="28"/>
+      <w:bookmarkEnd w:id="31"/>
     </w:p>
     <w:p>
       <w:pPr>
         <w:pStyle w:val="Reference"/>
         <w:spacing w:after="0"/>
       </w:pPr>
-      <w:bookmarkStart w:id="29" w:name="_Ref354238752"/>
+      <w:bookmarkStart w:id="32" w:name="_Ref354238752"/>
       <w:proofErr w:type="spellStart"/>
       <w:r>
         <w:t>Leykin</w:t>
@@ -7554,11 +8061,7 @@
         <w:t>, M</w:t>
       </w:r>
       <w:r>
-        <w:t xml:space="preserve">. 2004. Automatic Determination of </w:t>
-      </w:r>
-      <w:r>
-        <w:lastRenderedPageBreak/>
-        <w:t>Text Readability over Textured Backgrounds for Augmented Reality Systems. In Proc</w:t>
+        <w:t>. 2004. Automatic Determination of Text Readability over Textured Backgrounds for Augmented Reality Systems. In Proc</w:t>
       </w:r>
       <w:r>
         <w:t xml:space="preserve">. </w:t>
@@ -7569,14 +8072,14 @@
       <w:r>
         <w:t>.</w:t>
       </w:r>
-      <w:bookmarkEnd w:id="29"/>
+      <w:bookmarkEnd w:id="32"/>
     </w:p>
     <w:p>
       <w:pPr>
         <w:pStyle w:val="Reference"/>
         <w:spacing w:after="0"/>
       </w:pPr>
-      <w:bookmarkStart w:id="30" w:name="_Ref354331167"/>
+      <w:bookmarkStart w:id="33" w:name="_Ref354331167"/>
       <w:proofErr w:type="spellStart"/>
       <w:r>
         <w:t>Mahy</w:t>
@@ -7601,14 +8104,14 @@
       <w:r>
         <w:t>, A. Evaluation of uniform color spaces developed after the adoption of CIELAB and CIELUV. Color Res. Appl., vol. 19, no. 2, pp. 105–121, Apr. 1994.</w:t>
       </w:r>
-      <w:bookmarkEnd w:id="30"/>
+      <w:bookmarkEnd w:id="33"/>
     </w:p>
     <w:p>
       <w:pPr>
         <w:pStyle w:val="Reference"/>
         <w:spacing w:after="0"/>
       </w:pPr>
-      <w:bookmarkStart w:id="31" w:name="_Ref354500562"/>
+      <w:bookmarkStart w:id="34" w:name="_Ref354500562"/>
       <w:proofErr w:type="spellStart"/>
       <w:r>
         <w:t>McCamy</w:t>
@@ -7635,7 +8138,7 @@
       <w:r>
         <w:t>J. G.  (1976). "A Color-Rendition Chart". Journal of Applied Photographic Engineering 2(3). 95–99.</w:t>
       </w:r>
-      <w:bookmarkEnd w:id="31"/>
+      <w:bookmarkEnd w:id="34"/>
     </w:p>
     <w:p>
       <w:pPr>
@@ -7672,7 +8175,7 @@
         <w:pStyle w:val="Reference"/>
         <w:spacing w:after="0"/>
       </w:pPr>
-      <w:bookmarkStart w:id="32" w:name="_Ref354247285"/>
+      <w:bookmarkStart w:id="35" w:name="_Ref354247285"/>
       <w:r>
         <w:t>Noda, S., Ba</w:t>
       </w:r>
@@ -7698,14 +8201,14 @@
       <w:r>
         <w:t xml:space="preserve"> Rangefinder and an Active Pattern Light Source. Transactions of the Virtual Reality Society of Japan, 4(4), 665-670.</w:t>
       </w:r>
-      <w:bookmarkEnd w:id="32"/>
+      <w:bookmarkEnd w:id="35"/>
     </w:p>
     <w:p>
       <w:pPr>
         <w:pStyle w:val="Reference"/>
         <w:spacing w:after="0"/>
       </w:pPr>
-      <w:bookmarkStart w:id="33" w:name="_Ref354240622"/>
+      <w:bookmarkStart w:id="36" w:name="_Ref354240622"/>
       <w:proofErr w:type="spellStart"/>
       <w:r>
         <w:t>Sekuler</w:t>
@@ -7740,14 +8243,14 @@
       <w:r>
         <w:t xml:space="preserve"> analysis." Journal of Experimental Psychology: General 121.1 (1992): 95.</w:t>
       </w:r>
-      <w:bookmarkEnd w:id="33"/>
+      <w:bookmarkEnd w:id="36"/>
     </w:p>
     <w:p>
       <w:pPr>
         <w:pStyle w:val="Reference"/>
         <w:spacing w:after="0"/>
       </w:pPr>
-      <w:bookmarkStart w:id="34" w:name="_Ref354427280"/>
+      <w:bookmarkStart w:id="37" w:name="_Ref354427280"/>
       <w:proofErr w:type="spellStart"/>
       <w:r>
         <w:t>Susstrunk</w:t>
@@ -7756,14 +8259,14 @@
       <w:r>
         <w:t>, S. E., Holm, J. M., &amp; Finlayson, G. D. (2000, December). Chromatic adaptation performance of different RGB sensors. In Photonics West 2001-Electronic Imaging (pp. 172-183). International Society for Optics and Photonics.</w:t>
       </w:r>
-      <w:bookmarkEnd w:id="34"/>
+      <w:bookmarkEnd w:id="37"/>
     </w:p>
     <w:p>
       <w:pPr>
         <w:pStyle w:val="Reference"/>
         <w:spacing w:after="0"/>
       </w:pPr>
-      <w:bookmarkStart w:id="35" w:name="_Ref354232048"/>
+      <w:bookmarkStart w:id="38" w:name="_Ref354232048"/>
       <w:r>
         <w:t>Tanaka</w:t>
       </w:r>
@@ -7827,15 +8330,15 @@
       <w:r>
         <w:t>.</w:t>
       </w:r>
-      <w:bookmarkEnd w:id="24"/>
-      <w:bookmarkEnd w:id="35"/>
+      <w:bookmarkEnd w:id="27"/>
+      <w:bookmarkEnd w:id="38"/>
     </w:p>
     <w:p>
       <w:pPr>
         <w:pStyle w:val="Reference"/>
         <w:spacing w:after="0"/>
       </w:pPr>
-      <w:bookmarkStart w:id="36" w:name="_Ref354426135"/>
+      <w:bookmarkStart w:id="39" w:name="_Ref354426135"/>
       <w:proofErr w:type="spellStart"/>
       <w:r>
         <w:t>Weiland</w:t>
@@ -7860,7 +8363,7 @@
       <w:r>
         <w:t>.</w:t>
       </w:r>
-      <w:bookmarkEnd w:id="36"/>
+      <w:bookmarkEnd w:id="39"/>
       <w:r>
         <w:t xml:space="preserve"> </w:t>
       </w:r>
@@ -7869,7 +8372,7 @@
       <w:pPr>
         <w:pStyle w:val="Reference"/>
       </w:pPr>
-      <w:bookmarkStart w:id="37" w:name="_Ref354241514"/>
+      <w:bookmarkStart w:id="40" w:name="_Ref354241514"/>
       <w:r>
         <w:t>Zhou</w:t>
       </w:r>
@@ -7931,7 +8434,7 @@
       <w:r>
         <w:t>, Berlin, Heidelberg, 56-62.</w:t>
       </w:r>
-      <w:bookmarkEnd w:id="37"/>
+      <w:bookmarkEnd w:id="40"/>
     </w:p>
     <w:sectPr>
       <w:type w:val="continuous"/>
@@ -8003,7 +8506,7 @@
           <w:rPr>
             <w:noProof/>
           </w:rPr>
-          <w:t>7</w:t>
+          <w:t>1</w:t>
         </w:r>
         <w:r>
           <w:rPr>
@@ -9310,7 +9813,7 @@
   <w:style w:type="paragraph" w:default="1" w:styleId="Normal">
     <w:name w:val="Normal"/>
     <w:qFormat/>
-    <w:rsid w:val="009B44B1"/>
+    <w:rsid w:val="00AC7227"/>
     <w:pPr>
       <w:spacing w:after="200" w:line="276" w:lineRule="auto"/>
     </w:pPr>
@@ -9531,7 +10034,7 @@
     <w:uiPriority w:val="1"/>
     <w:semiHidden/>
     <w:unhideWhenUsed/>
-    <w:rsid w:val="009B44B1"/>
+    <w:rsid w:val="00AC7227"/>
   </w:style>
   <w:style w:type="table" w:default="1" w:styleId="TableNormal">
     <w:name w:val="Normal Table"/>
@@ -9553,7 +10056,7 @@
     <w:uiPriority w:val="99"/>
     <w:semiHidden/>
     <w:unhideWhenUsed/>
-    <w:rsid w:val="009B44B1"/>
+    <w:rsid w:val="00AC7227"/>
   </w:style>
   <w:style w:type="paragraph" w:styleId="Title">
     <w:name w:val="Title"/>
@@ -10532,7 +11035,7 @@
 </file>
 
 <file path=customXml/itemProps1.xml><?xml version="1.0" encoding="utf-8"?>
-<ds:datastoreItem xmlns:ds="http://schemas.openxmlformats.org/officeDocument/2006/customXml" ds:itemID="{8A40081C-FBB0-4793-AF55-ABB2BD0A10BF}">
+<ds:datastoreItem xmlns:ds="http://schemas.openxmlformats.org/officeDocument/2006/customXml" ds:itemID="{4C107C8B-9872-4DB2-A924-577B43298490}">
   <ds:schemaRefs>
     <ds:schemaRef ds:uri="http://schemas.openxmlformats.org/officeDocument/2006/bibliography"/>
   </ds:schemaRefs>

</xml_diff>